<commit_message>
Added comunication image in report
</commit_message>
<xml_diff>
--- a/MICROSERVICIO-READINGS.docx
+++ b/MICROSERVICIO-READINGS.docx
@@ -6,7 +6,7 @@
       <w:pPr>
         <w:pStyle w:val="Normal"/>
         <w:bidi w:val="0"/>
-        <w:spacing w:lineRule="auto" w:line="278" w:beforeAutospacing="0" w:before="0" w:afterAutospacing="0" w:after="160"/>
+        <w:spacing w:lineRule="auto" w:line="276" w:beforeAutospacing="0" w:before="0" w:afterAutospacing="0" w:after="160"/>
         <w:ind w:left="0" w:right="0" w:hanging="0"/>
         <w:jc w:val="center"/>
         <w:rPr>
@@ -37,7 +37,7 @@
       <w:pPr>
         <w:pStyle w:val="Normal"/>
         <w:bidi w:val="0"/>
-        <w:spacing w:lineRule="auto" w:line="278" w:beforeAutospacing="0" w:before="0" w:afterAutospacing="0" w:after="160"/>
+        <w:spacing w:lineRule="auto" w:line="276" w:beforeAutospacing="0" w:before="0" w:afterAutospacing="0" w:after="160"/>
         <w:ind w:left="0" w:right="0" w:hanging="0"/>
         <w:jc w:val="center"/>
         <w:rPr>
@@ -80,8 +80,8 @@
         <w:tblLook w:val="06a0" w:noHBand="1" w:noVBand="1" w:firstColumn="1" w:lastRow="0" w:lastColumn="0" w:firstRow="1"/>
       </w:tblPr>
       <w:tblGrid>
-        <w:gridCol w:w="8655"/>
-        <w:gridCol w:w="359"/>
+        <w:gridCol w:w="8656"/>
+        <w:gridCol w:w="358"/>
       </w:tblGrid>
       <w:tr>
         <w:trPr>
@@ -89,13 +89,14 @@
         </w:trPr>
         <w:tc>
           <w:tcPr>
-            <w:tcW w:w="8655" w:type="dxa"/>
+            <w:tcW w:w="8656" w:type="dxa"/>
             <w:tcBorders/>
           </w:tcPr>
           <w:p>
             <w:pPr>
               <w:pStyle w:val="Normal"/>
-              <w:widowControl/>
+              <w:widowControl w:val="false"/>
+              <w:suppressAutoHyphens w:val="true"/>
               <w:bidi w:val="0"/>
               <w:spacing w:lineRule="auto" w:line="240" w:before="0" w:after="0"/>
               <w:jc w:val="left"/>
@@ -127,13 +128,14 @@
         </w:tc>
         <w:tc>
           <w:tcPr>
-            <w:tcW w:w="359" w:type="dxa"/>
+            <w:tcW w:w="358" w:type="dxa"/>
             <w:tcBorders/>
           </w:tcPr>
           <w:p>
             <w:pPr>
               <w:pStyle w:val="Normal"/>
-              <w:widowControl/>
+              <w:widowControl w:val="false"/>
+              <w:suppressAutoHyphens w:val="true"/>
               <w:bidi w:val="0"/>
               <w:spacing w:lineRule="auto" w:line="240" w:before="0" w:after="0"/>
               <w:jc w:val="left"/>
@@ -149,10 +151,9 @@
               <w:rPr>
                 <w:rFonts w:eastAsia="Aptos" w:cs="" w:cstheme="minorBidi" w:eastAsiaTheme="minorAscii"/>
                 <w:color w:val="auto"/>
-                <w:kern w:val="0"/>
                 <w:sz w:val="24"/>
                 <w:szCs w:val="24"/>
-                <w:lang w:val="es-ES" w:eastAsia="en-US" w:bidi="ar-SA"/>
+                <w:lang w:eastAsia="en-US" w:bidi="ar-SA"/>
               </w:rPr>
             </w:r>
           </w:p>
@@ -164,13 +165,14 @@
         </w:trPr>
         <w:tc>
           <w:tcPr>
-            <w:tcW w:w="8655" w:type="dxa"/>
+            <w:tcW w:w="8656" w:type="dxa"/>
             <w:tcBorders/>
           </w:tcPr>
           <w:p>
             <w:pPr>
               <w:pStyle w:val="Normal"/>
-              <w:widowControl/>
+              <w:widowControl w:val="false"/>
+              <w:suppressAutoHyphens w:val="true"/>
               <w:bidi w:val="0"/>
               <w:spacing w:lineRule="auto" w:line="240" w:before="0" w:after="0"/>
               <w:jc w:val="left"/>
@@ -197,7 +199,8 @@
           <w:p>
             <w:pPr>
               <w:pStyle w:val="Normal"/>
-              <w:widowControl/>
+              <w:widowControl w:val="false"/>
+              <w:suppressAutoHyphens w:val="true"/>
               <w:spacing w:lineRule="auto" w:line="240" w:before="0" w:after="0"/>
               <w:jc w:val="left"/>
               <w:rPr>
@@ -220,13 +223,14 @@
         </w:tc>
         <w:tc>
           <w:tcPr>
-            <w:tcW w:w="359" w:type="dxa"/>
+            <w:tcW w:w="358" w:type="dxa"/>
             <w:tcBorders/>
           </w:tcPr>
           <w:p>
             <w:pPr>
               <w:pStyle w:val="Normal"/>
-              <w:widowControl/>
+              <w:widowControl w:val="false"/>
+              <w:suppressAutoHyphens w:val="true"/>
               <w:bidi w:val="0"/>
               <w:spacing w:lineRule="auto" w:line="240" w:before="0" w:after="0"/>
               <w:jc w:val="left"/>
@@ -258,13 +262,14 @@
         </w:trPr>
         <w:tc>
           <w:tcPr>
-            <w:tcW w:w="8655" w:type="dxa"/>
+            <w:tcW w:w="8656" w:type="dxa"/>
             <w:tcBorders/>
           </w:tcPr>
           <w:p>
             <w:pPr>
               <w:pStyle w:val="Normal"/>
-              <w:widowControl/>
+              <w:widowControl w:val="false"/>
+              <w:suppressAutoHyphens w:val="true"/>
               <w:bidi w:val="0"/>
               <w:spacing w:lineRule="auto" w:line="240" w:before="0" w:after="0"/>
               <w:jc w:val="left"/>
@@ -291,13 +296,14 @@
         </w:tc>
         <w:tc>
           <w:tcPr>
-            <w:tcW w:w="359" w:type="dxa"/>
+            <w:tcW w:w="358" w:type="dxa"/>
             <w:tcBorders/>
           </w:tcPr>
           <w:p>
             <w:pPr>
               <w:pStyle w:val="Normal"/>
-              <w:widowControl/>
+              <w:widowControl w:val="false"/>
+              <w:suppressAutoHyphens w:val="true"/>
               <w:bidi w:val="0"/>
               <w:spacing w:lineRule="auto" w:line="240" w:before="0" w:after="0"/>
               <w:jc w:val="left"/>
@@ -329,13 +335,14 @@
         </w:trPr>
         <w:tc>
           <w:tcPr>
-            <w:tcW w:w="8655" w:type="dxa"/>
+            <w:tcW w:w="8656" w:type="dxa"/>
             <w:tcBorders/>
           </w:tcPr>
           <w:p>
             <w:pPr>
               <w:pStyle w:val="Normal"/>
-              <w:widowControl/>
+              <w:widowControl w:val="false"/>
+              <w:suppressAutoHyphens w:val="true"/>
               <w:bidi w:val="0"/>
               <w:spacing w:lineRule="auto" w:line="240" w:before="0" w:after="0"/>
               <w:jc w:val="left"/>
@@ -362,7 +369,8 @@
           <w:p>
             <w:pPr>
               <w:pStyle w:val="Normal"/>
-              <w:widowControl/>
+              <w:widowControl w:val="false"/>
+              <w:suppressAutoHyphens w:val="true"/>
               <w:spacing w:lineRule="auto" w:line="240" w:before="0" w:after="0"/>
               <w:jc w:val="left"/>
               <w:rPr>
@@ -385,13 +393,14 @@
         </w:tc>
         <w:tc>
           <w:tcPr>
-            <w:tcW w:w="359" w:type="dxa"/>
+            <w:tcW w:w="358" w:type="dxa"/>
             <w:tcBorders/>
           </w:tcPr>
           <w:p>
             <w:pPr>
               <w:pStyle w:val="Normal"/>
-              <w:widowControl/>
+              <w:widowControl w:val="false"/>
+              <w:suppressAutoHyphens w:val="true"/>
               <w:bidi w:val="0"/>
               <w:spacing w:lineRule="auto" w:line="240" w:before="0" w:after="0"/>
               <w:jc w:val="left"/>
@@ -423,13 +432,14 @@
         </w:trPr>
         <w:tc>
           <w:tcPr>
-            <w:tcW w:w="8655" w:type="dxa"/>
+            <w:tcW w:w="8656" w:type="dxa"/>
             <w:tcBorders/>
           </w:tcPr>
           <w:p>
             <w:pPr>
               <w:pStyle w:val="Normal"/>
-              <w:widowControl/>
+              <w:widowControl w:val="false"/>
+              <w:suppressAutoHyphens w:val="true"/>
               <w:bidi w:val="0"/>
               <w:spacing w:lineRule="auto" w:line="240" w:before="0" w:after="0"/>
               <w:jc w:val="left"/>
@@ -456,13 +466,14 @@
         </w:tc>
         <w:tc>
           <w:tcPr>
-            <w:tcW w:w="359" w:type="dxa"/>
+            <w:tcW w:w="358" w:type="dxa"/>
             <w:tcBorders/>
           </w:tcPr>
           <w:p>
             <w:pPr>
               <w:pStyle w:val="Normal"/>
-              <w:widowControl/>
+              <w:widowControl w:val="false"/>
+              <w:suppressAutoHyphens w:val="true"/>
               <w:bidi w:val="0"/>
               <w:spacing w:lineRule="auto" w:line="240" w:before="0" w:after="0"/>
               <w:jc w:val="left"/>
@@ -494,13 +505,14 @@
         </w:trPr>
         <w:tc>
           <w:tcPr>
-            <w:tcW w:w="8655" w:type="dxa"/>
+            <w:tcW w:w="8656" w:type="dxa"/>
             <w:tcBorders/>
           </w:tcPr>
           <w:p>
             <w:pPr>
               <w:pStyle w:val="Normal"/>
-              <w:widowControl/>
+              <w:widowControl w:val="false"/>
+              <w:suppressAutoHyphens w:val="true"/>
               <w:bidi w:val="0"/>
               <w:spacing w:lineRule="auto" w:line="240" w:before="0" w:after="0"/>
               <w:jc w:val="left"/>
@@ -527,13 +539,14 @@
         </w:tc>
         <w:tc>
           <w:tcPr>
-            <w:tcW w:w="359" w:type="dxa"/>
+            <w:tcW w:w="358" w:type="dxa"/>
             <w:tcBorders/>
           </w:tcPr>
           <w:p>
             <w:pPr>
               <w:pStyle w:val="Normal"/>
-              <w:widowControl/>
+              <w:widowControl w:val="false"/>
+              <w:suppressAutoHyphens w:val="true"/>
               <w:bidi w:val="0"/>
               <w:spacing w:lineRule="auto" w:line="240" w:before="0" w:after="0"/>
               <w:jc w:val="left"/>
@@ -565,13 +578,14 @@
         </w:trPr>
         <w:tc>
           <w:tcPr>
-            <w:tcW w:w="8655" w:type="dxa"/>
+            <w:tcW w:w="8656" w:type="dxa"/>
             <w:tcBorders/>
           </w:tcPr>
           <w:p>
             <w:pPr>
               <w:pStyle w:val="Normal"/>
-              <w:widowControl/>
+              <w:widowControl w:val="false"/>
+              <w:suppressAutoHyphens w:val="true"/>
               <w:bidi w:val="0"/>
               <w:spacing w:lineRule="auto" w:line="240" w:before="0" w:after="0"/>
               <w:jc w:val="left"/>
@@ -598,7 +612,8 @@
           <w:p>
             <w:pPr>
               <w:pStyle w:val="Normal"/>
-              <w:widowControl/>
+              <w:widowControl w:val="false"/>
+              <w:suppressAutoHyphens w:val="true"/>
               <w:spacing w:lineRule="auto" w:line="240" w:before="0" w:after="0"/>
               <w:jc w:val="left"/>
               <w:rPr>
@@ -621,13 +636,14 @@
         </w:tc>
         <w:tc>
           <w:tcPr>
-            <w:tcW w:w="359" w:type="dxa"/>
+            <w:tcW w:w="358" w:type="dxa"/>
             <w:tcBorders/>
           </w:tcPr>
           <w:p>
             <w:pPr>
               <w:pStyle w:val="Normal"/>
-              <w:widowControl/>
+              <w:widowControl w:val="false"/>
+              <w:suppressAutoHyphens w:val="true"/>
               <w:bidi w:val="0"/>
               <w:spacing w:lineRule="auto" w:line="240" w:before="0" w:after="0"/>
               <w:jc w:val="left"/>
@@ -659,13 +675,14 @@
         </w:trPr>
         <w:tc>
           <w:tcPr>
-            <w:tcW w:w="8655" w:type="dxa"/>
+            <w:tcW w:w="8656" w:type="dxa"/>
             <w:tcBorders/>
           </w:tcPr>
           <w:p>
             <w:pPr>
               <w:pStyle w:val="Normal"/>
-              <w:widowControl/>
+              <w:widowControl w:val="false"/>
+              <w:suppressAutoHyphens w:val="true"/>
               <w:bidi w:val="0"/>
               <w:spacing w:lineRule="auto" w:line="240" w:before="0" w:after="0"/>
               <w:jc w:val="left"/>
@@ -692,13 +709,14 @@
         </w:tc>
         <w:tc>
           <w:tcPr>
-            <w:tcW w:w="359" w:type="dxa"/>
+            <w:tcW w:w="358" w:type="dxa"/>
             <w:tcBorders/>
           </w:tcPr>
           <w:p>
             <w:pPr>
               <w:pStyle w:val="Normal"/>
-              <w:widowControl/>
+              <w:widowControl w:val="false"/>
+              <w:suppressAutoHyphens w:val="true"/>
               <w:bidi w:val="0"/>
               <w:spacing w:lineRule="auto" w:line="240" w:before="0" w:after="0"/>
               <w:jc w:val="left"/>
@@ -730,13 +748,14 @@
         </w:trPr>
         <w:tc>
           <w:tcPr>
-            <w:tcW w:w="8655" w:type="dxa"/>
+            <w:tcW w:w="8656" w:type="dxa"/>
             <w:tcBorders/>
           </w:tcPr>
           <w:p>
             <w:pPr>
               <w:pStyle w:val="Normal"/>
-              <w:widowControl/>
+              <w:widowControl w:val="false"/>
+              <w:suppressAutoHyphens w:val="true"/>
               <w:bidi w:val="0"/>
               <w:spacing w:lineRule="auto" w:line="240" w:before="0" w:after="0"/>
               <w:jc w:val="left"/>
@@ -776,13 +795,14 @@
         </w:tc>
         <w:tc>
           <w:tcPr>
-            <w:tcW w:w="359" w:type="dxa"/>
+            <w:tcW w:w="358" w:type="dxa"/>
             <w:tcBorders/>
           </w:tcPr>
           <w:p>
             <w:pPr>
               <w:pStyle w:val="Normal"/>
-              <w:widowControl/>
+              <w:widowControl w:val="false"/>
+              <w:suppressAutoHyphens w:val="true"/>
               <w:bidi w:val="0"/>
               <w:spacing w:lineRule="auto" w:line="240" w:before="0" w:after="0"/>
               <w:jc w:val="left"/>
@@ -798,10 +818,9 @@
               <w:rPr>
                 <w:rFonts w:eastAsia="Aptos" w:cs="" w:cstheme="minorBidi" w:eastAsiaTheme="minorAscii"/>
                 <w:color w:val="auto"/>
-                <w:kern w:val="0"/>
                 <w:sz w:val="24"/>
                 <w:szCs w:val="24"/>
-                <w:lang w:val="es-ES" w:eastAsia="en-US" w:bidi="ar-SA"/>
+                <w:lang w:eastAsia="en-US" w:bidi="ar-SA"/>
               </w:rPr>
             </w:r>
           </w:p>
@@ -813,13 +832,14 @@
         </w:trPr>
         <w:tc>
           <w:tcPr>
-            <w:tcW w:w="8655" w:type="dxa"/>
+            <w:tcW w:w="8656" w:type="dxa"/>
             <w:tcBorders/>
           </w:tcPr>
           <w:p>
             <w:pPr>
               <w:pStyle w:val="Normal"/>
-              <w:widowControl/>
+              <w:widowControl w:val="false"/>
+              <w:suppressAutoHyphens w:val="true"/>
               <w:bidi w:val="0"/>
               <w:spacing w:lineRule="auto" w:line="240" w:before="0" w:after="0"/>
               <w:jc w:val="left"/>
@@ -846,7 +866,8 @@
           <w:p>
             <w:pPr>
               <w:pStyle w:val="Normal"/>
-              <w:widowControl/>
+              <w:widowControl w:val="false"/>
+              <w:suppressAutoHyphens w:val="true"/>
               <w:spacing w:lineRule="auto" w:line="240" w:before="0" w:after="0"/>
               <w:jc w:val="left"/>
               <w:rPr>
@@ -869,7 +890,8 @@
           <w:p>
             <w:pPr>
               <w:pStyle w:val="Normal"/>
-              <w:widowControl/>
+              <w:widowControl w:val="false"/>
+              <w:suppressAutoHyphens w:val="true"/>
               <w:bidi w:val="0"/>
               <w:spacing w:lineRule="auto" w:line="240" w:before="0" w:after="0"/>
               <w:jc w:val="left"/>
@@ -896,13 +918,14 @@
         </w:tc>
         <w:tc>
           <w:tcPr>
-            <w:tcW w:w="359" w:type="dxa"/>
+            <w:tcW w:w="358" w:type="dxa"/>
             <w:tcBorders/>
           </w:tcPr>
           <w:p>
             <w:pPr>
               <w:pStyle w:val="Normal"/>
-              <w:widowControl/>
+              <w:widowControl w:val="false"/>
+              <w:suppressAutoHyphens w:val="true"/>
               <w:bidi w:val="0"/>
               <w:spacing w:lineRule="auto" w:line="240" w:before="0" w:after="0"/>
               <w:jc w:val="left"/>
@@ -934,13 +957,14 @@
         </w:trPr>
         <w:tc>
           <w:tcPr>
-            <w:tcW w:w="8655" w:type="dxa"/>
+            <w:tcW w:w="8656" w:type="dxa"/>
             <w:tcBorders/>
           </w:tcPr>
           <w:p>
             <w:pPr>
               <w:pStyle w:val="Normal"/>
-              <w:widowControl/>
+              <w:widowControl w:val="false"/>
+              <w:suppressAutoHyphens w:val="true"/>
               <w:bidi w:val="0"/>
               <w:spacing w:lineRule="auto" w:line="240" w:before="0" w:after="0"/>
               <w:jc w:val="left"/>
@@ -967,13 +991,14 @@
         </w:tc>
         <w:tc>
           <w:tcPr>
-            <w:tcW w:w="359" w:type="dxa"/>
+            <w:tcW w:w="358" w:type="dxa"/>
             <w:tcBorders/>
           </w:tcPr>
           <w:p>
             <w:pPr>
               <w:pStyle w:val="Normal"/>
-              <w:widowControl/>
+              <w:widowControl w:val="false"/>
+              <w:suppressAutoHyphens w:val="true"/>
               <w:bidi w:val="0"/>
               <w:spacing w:lineRule="auto" w:line="240" w:before="0" w:after="0"/>
               <w:jc w:val="left"/>
@@ -1005,13 +1030,14 @@
         </w:trPr>
         <w:tc>
           <w:tcPr>
-            <w:tcW w:w="8655" w:type="dxa"/>
+            <w:tcW w:w="8656" w:type="dxa"/>
             <w:tcBorders/>
           </w:tcPr>
           <w:p>
             <w:pPr>
               <w:pStyle w:val="Normal"/>
-              <w:widowControl/>
+              <w:widowControl w:val="false"/>
+              <w:suppressAutoHyphens w:val="true"/>
               <w:bidi w:val="0"/>
               <w:spacing w:lineRule="auto" w:line="240" w:before="0" w:after="0"/>
               <w:jc w:val="left"/>
@@ -1054,7 +1080,8 @@
           <w:p>
             <w:pPr>
               <w:pStyle w:val="Normal"/>
-              <w:widowControl/>
+              <w:widowControl w:val="false"/>
+              <w:suppressAutoHyphens w:val="true"/>
               <w:spacing w:lineRule="auto" w:line="240" w:before="0" w:after="0"/>
               <w:jc w:val="left"/>
               <w:rPr>
@@ -1077,7 +1104,8 @@
           <w:p>
             <w:pPr>
               <w:pStyle w:val="Normal"/>
-              <w:widowControl/>
+              <w:widowControl w:val="false"/>
+              <w:suppressAutoHyphens w:val="true"/>
               <w:spacing w:lineRule="auto" w:line="240" w:before="0" w:after="0"/>
               <w:jc w:val="left"/>
               <w:rPr>
@@ -1100,13 +1128,14 @@
         </w:tc>
         <w:tc>
           <w:tcPr>
-            <w:tcW w:w="359" w:type="dxa"/>
+            <w:tcW w:w="358" w:type="dxa"/>
             <w:tcBorders/>
           </w:tcPr>
           <w:p>
             <w:pPr>
               <w:pStyle w:val="Normal"/>
-              <w:widowControl/>
+              <w:widowControl w:val="false"/>
+              <w:suppressAutoHyphens w:val="true"/>
               <w:bidi w:val="0"/>
               <w:spacing w:lineRule="auto" w:line="240" w:before="0" w:after="0"/>
               <w:jc w:val="left"/>
@@ -1138,13 +1167,14 @@
         </w:trPr>
         <w:tc>
           <w:tcPr>
-            <w:tcW w:w="8655" w:type="dxa"/>
+            <w:tcW w:w="8656" w:type="dxa"/>
             <w:tcBorders/>
           </w:tcPr>
           <w:p>
             <w:pPr>
               <w:pStyle w:val="Normal"/>
-              <w:widowControl/>
+              <w:widowControl w:val="false"/>
+              <w:suppressAutoHyphens w:val="true"/>
               <w:bidi w:val="0"/>
               <w:spacing w:lineRule="auto" w:line="240" w:before="0" w:after="0"/>
               <w:jc w:val="left"/>
@@ -1171,13 +1201,14 @@
         </w:tc>
         <w:tc>
           <w:tcPr>
-            <w:tcW w:w="359" w:type="dxa"/>
+            <w:tcW w:w="358" w:type="dxa"/>
             <w:tcBorders/>
           </w:tcPr>
           <w:p>
             <w:pPr>
               <w:pStyle w:val="Normal"/>
-              <w:widowControl/>
+              <w:widowControl w:val="false"/>
+              <w:suppressAutoHyphens w:val="true"/>
               <w:bidi w:val="0"/>
               <w:spacing w:lineRule="auto" w:line="240" w:before="0" w:after="0"/>
               <w:jc w:val="left"/>
@@ -1209,13 +1240,14 @@
         </w:trPr>
         <w:tc>
           <w:tcPr>
-            <w:tcW w:w="8655" w:type="dxa"/>
+            <w:tcW w:w="8656" w:type="dxa"/>
             <w:tcBorders/>
           </w:tcPr>
           <w:p>
             <w:pPr>
               <w:pStyle w:val="Normal"/>
-              <w:widowControl/>
+              <w:widowControl w:val="false"/>
+              <w:suppressAutoHyphens w:val="true"/>
               <w:bidi w:val="0"/>
               <w:spacing w:lineRule="auto" w:line="240" w:before="0" w:after="0"/>
               <w:jc w:val="left"/>
@@ -1247,13 +1279,14 @@
         </w:tc>
         <w:tc>
           <w:tcPr>
-            <w:tcW w:w="359" w:type="dxa"/>
+            <w:tcW w:w="358" w:type="dxa"/>
             <w:tcBorders/>
           </w:tcPr>
           <w:p>
             <w:pPr>
               <w:pStyle w:val="Normal"/>
-              <w:widowControl/>
+              <w:widowControl w:val="false"/>
+              <w:suppressAutoHyphens w:val="true"/>
               <w:bidi w:val="0"/>
               <w:spacing w:lineRule="auto" w:line="240" w:before="0" w:after="0"/>
               <w:jc w:val="left"/>
@@ -1269,10 +1302,9 @@
               <w:rPr>
                 <w:rFonts w:eastAsia="Aptos" w:cs="" w:cstheme="minorBidi" w:eastAsiaTheme="minorAscii"/>
                 <w:color w:val="auto"/>
-                <w:kern w:val="0"/>
                 <w:sz w:val="24"/>
                 <w:szCs w:val="24"/>
-                <w:lang w:val="es-ES" w:eastAsia="en-US" w:bidi="ar-SA"/>
+                <w:lang w:eastAsia="en-US" w:bidi="ar-SA"/>
               </w:rPr>
             </w:r>
           </w:p>
@@ -1284,13 +1316,14 @@
         </w:trPr>
         <w:tc>
           <w:tcPr>
-            <w:tcW w:w="8655" w:type="dxa"/>
+            <w:tcW w:w="8656" w:type="dxa"/>
             <w:tcBorders/>
           </w:tcPr>
           <w:p>
             <w:pPr>
               <w:pStyle w:val="Normal"/>
-              <w:widowControl/>
+              <w:widowControl w:val="false"/>
+              <w:suppressAutoHyphens w:val="true"/>
               <w:bidi w:val="0"/>
               <w:spacing w:lineRule="auto" w:line="240" w:before="0" w:after="0"/>
               <w:jc w:val="left"/>
@@ -1317,13 +1350,14 @@
         </w:tc>
         <w:tc>
           <w:tcPr>
-            <w:tcW w:w="359" w:type="dxa"/>
+            <w:tcW w:w="358" w:type="dxa"/>
             <w:tcBorders/>
           </w:tcPr>
           <w:p>
             <w:pPr>
               <w:pStyle w:val="Normal"/>
-              <w:widowControl/>
+              <w:widowControl w:val="false"/>
+              <w:suppressAutoHyphens w:val="true"/>
               <w:bidi w:val="0"/>
               <w:spacing w:lineRule="auto" w:line="240" w:before="0" w:after="0"/>
               <w:jc w:val="left"/>
@@ -1355,13 +1389,14 @@
         </w:trPr>
         <w:tc>
           <w:tcPr>
-            <w:tcW w:w="8655" w:type="dxa"/>
+            <w:tcW w:w="8656" w:type="dxa"/>
             <w:tcBorders/>
           </w:tcPr>
           <w:p>
             <w:pPr>
               <w:pStyle w:val="Normal"/>
-              <w:widowControl/>
+              <w:widowControl w:val="false"/>
+              <w:suppressAutoHyphens w:val="true"/>
               <w:bidi w:val="0"/>
               <w:spacing w:lineRule="auto" w:line="240" w:before="0" w:after="0"/>
               <w:jc w:val="left"/>
@@ -1401,13 +1436,14 @@
         </w:tc>
         <w:tc>
           <w:tcPr>
-            <w:tcW w:w="359" w:type="dxa"/>
+            <w:tcW w:w="358" w:type="dxa"/>
             <w:tcBorders/>
           </w:tcPr>
           <w:p>
             <w:pPr>
               <w:pStyle w:val="Normal"/>
-              <w:widowControl/>
+              <w:widowControl w:val="false"/>
+              <w:suppressAutoHyphens w:val="true"/>
               <w:bidi w:val="0"/>
               <w:spacing w:lineRule="auto" w:line="240" w:before="0" w:after="0"/>
               <w:jc w:val="left"/>
@@ -1439,13 +1475,14 @@
         </w:trPr>
         <w:tc>
           <w:tcPr>
-            <w:tcW w:w="8655" w:type="dxa"/>
+            <w:tcW w:w="8656" w:type="dxa"/>
             <w:tcBorders/>
           </w:tcPr>
           <w:p>
             <w:pPr>
               <w:pStyle w:val="Normal"/>
-              <w:widowControl/>
+              <w:widowControl w:val="false"/>
+              <w:suppressAutoHyphens w:val="true"/>
               <w:bidi w:val="0"/>
               <w:spacing w:lineRule="auto" w:line="240" w:before="0" w:after="0"/>
               <w:jc w:val="left"/>
@@ -1472,13 +1509,14 @@
         </w:tc>
         <w:tc>
           <w:tcPr>
-            <w:tcW w:w="359" w:type="dxa"/>
+            <w:tcW w:w="358" w:type="dxa"/>
             <w:tcBorders/>
           </w:tcPr>
           <w:p>
             <w:pPr>
               <w:pStyle w:val="Normal"/>
-              <w:widowControl/>
+              <w:widowControl w:val="false"/>
+              <w:suppressAutoHyphens w:val="true"/>
               <w:bidi w:val="0"/>
               <w:spacing w:lineRule="auto" w:line="240" w:before="0" w:after="0"/>
               <w:jc w:val="left"/>
@@ -1510,13 +1548,14 @@
         </w:trPr>
         <w:tc>
           <w:tcPr>
-            <w:tcW w:w="8655" w:type="dxa"/>
+            <w:tcW w:w="8656" w:type="dxa"/>
             <w:tcBorders/>
           </w:tcPr>
           <w:p>
             <w:pPr>
               <w:pStyle w:val="Normal"/>
-              <w:widowControl/>
+              <w:widowControl w:val="false"/>
+              <w:suppressAutoHyphens w:val="true"/>
               <w:bidi w:val="0"/>
               <w:spacing w:lineRule="auto" w:line="240" w:before="0" w:after="0"/>
               <w:jc w:val="left"/>
@@ -1548,13 +1587,14 @@
         </w:tc>
         <w:tc>
           <w:tcPr>
-            <w:tcW w:w="359" w:type="dxa"/>
+            <w:tcW w:w="358" w:type="dxa"/>
             <w:tcBorders/>
           </w:tcPr>
           <w:p>
             <w:pPr>
               <w:pStyle w:val="Normal"/>
-              <w:widowControl/>
+              <w:widowControl w:val="false"/>
+              <w:suppressAutoHyphens w:val="true"/>
               <w:bidi w:val="0"/>
               <w:spacing w:lineRule="auto" w:line="240" w:before="0" w:after="0"/>
               <w:jc w:val="left"/>
@@ -1570,10 +1610,9 @@
               <w:rPr>
                 <w:rFonts w:eastAsia="Aptos" w:cs="" w:cstheme="minorBidi" w:eastAsiaTheme="minorAscii"/>
                 <w:color w:val="auto"/>
-                <w:kern w:val="0"/>
                 <w:sz w:val="24"/>
                 <w:szCs w:val="24"/>
-                <w:lang w:val="es-ES" w:eastAsia="en-US" w:bidi="ar-SA"/>
+                <w:lang w:eastAsia="en-US" w:bidi="ar-SA"/>
               </w:rPr>
             </w:r>
           </w:p>
@@ -1585,13 +1624,14 @@
         </w:trPr>
         <w:tc>
           <w:tcPr>
-            <w:tcW w:w="8655" w:type="dxa"/>
+            <w:tcW w:w="8656" w:type="dxa"/>
             <w:tcBorders/>
           </w:tcPr>
           <w:p>
             <w:pPr>
               <w:pStyle w:val="Normal"/>
-              <w:widowControl/>
+              <w:widowControl w:val="false"/>
+              <w:suppressAutoHyphens w:val="true"/>
               <w:bidi w:val="0"/>
               <w:spacing w:lineRule="auto" w:line="240" w:before="0" w:after="0"/>
               <w:jc w:val="left"/>
@@ -1618,13 +1658,14 @@
         </w:tc>
         <w:tc>
           <w:tcPr>
-            <w:tcW w:w="359" w:type="dxa"/>
+            <w:tcW w:w="358" w:type="dxa"/>
             <w:tcBorders/>
           </w:tcPr>
           <w:p>
             <w:pPr>
               <w:pStyle w:val="Normal"/>
-              <w:widowControl/>
+              <w:widowControl w:val="false"/>
+              <w:suppressAutoHyphens w:val="true"/>
               <w:bidi w:val="0"/>
               <w:spacing w:lineRule="auto" w:line="240" w:before="0" w:after="0"/>
               <w:jc w:val="left"/>
@@ -1656,13 +1697,14 @@
         </w:trPr>
         <w:tc>
           <w:tcPr>
-            <w:tcW w:w="8655" w:type="dxa"/>
+            <w:tcW w:w="8656" w:type="dxa"/>
             <w:tcBorders/>
           </w:tcPr>
           <w:p>
             <w:pPr>
               <w:pStyle w:val="Normal"/>
-              <w:widowControl/>
+              <w:widowControl w:val="false"/>
+              <w:suppressAutoHyphens w:val="true"/>
               <w:bidi w:val="0"/>
               <w:spacing w:lineRule="auto" w:line="240" w:before="0" w:after="0"/>
               <w:jc w:val="left"/>
@@ -1694,13 +1736,14 @@
         </w:tc>
         <w:tc>
           <w:tcPr>
-            <w:tcW w:w="359" w:type="dxa"/>
+            <w:tcW w:w="358" w:type="dxa"/>
             <w:tcBorders/>
           </w:tcPr>
           <w:p>
             <w:pPr>
               <w:pStyle w:val="Normal"/>
-              <w:widowControl/>
+              <w:widowControl w:val="false"/>
+              <w:suppressAutoHyphens w:val="true"/>
               <w:bidi w:val="0"/>
               <w:spacing w:lineRule="auto" w:line="240" w:before="0" w:after="0"/>
               <w:jc w:val="left"/>
@@ -1716,10 +1759,9 @@
               <w:rPr>
                 <w:rFonts w:eastAsia="Aptos" w:cs="" w:cstheme="minorBidi" w:eastAsiaTheme="minorAscii"/>
                 <w:color w:val="auto"/>
-                <w:kern w:val="0"/>
                 <w:sz w:val="24"/>
                 <w:szCs w:val="24"/>
-                <w:lang w:val="es-ES" w:eastAsia="en-US" w:bidi="ar-SA"/>
+                <w:lang w:eastAsia="en-US" w:bidi="ar-SA"/>
               </w:rPr>
             </w:r>
           </w:p>
@@ -1731,13 +1773,14 @@
         </w:trPr>
         <w:tc>
           <w:tcPr>
-            <w:tcW w:w="8655" w:type="dxa"/>
+            <w:tcW w:w="8656" w:type="dxa"/>
             <w:tcBorders/>
           </w:tcPr>
           <w:p>
             <w:pPr>
               <w:pStyle w:val="Normal"/>
-              <w:widowControl/>
+              <w:widowControl w:val="false"/>
+              <w:suppressAutoHyphens w:val="true"/>
               <w:bidi w:val="0"/>
               <w:spacing w:lineRule="auto" w:line="240" w:before="0" w:after="0"/>
               <w:jc w:val="left"/>
@@ -1764,13 +1807,14 @@
         </w:tc>
         <w:tc>
           <w:tcPr>
-            <w:tcW w:w="359" w:type="dxa"/>
+            <w:tcW w:w="358" w:type="dxa"/>
             <w:tcBorders/>
           </w:tcPr>
           <w:p>
             <w:pPr>
               <w:pStyle w:val="Normal"/>
-              <w:widowControl/>
+              <w:widowControl w:val="false"/>
+              <w:suppressAutoHyphens w:val="true"/>
               <w:bidi w:val="0"/>
               <w:spacing w:lineRule="auto" w:line="240" w:before="0" w:after="0"/>
               <w:jc w:val="left"/>
@@ -1800,7 +1844,7 @@
     <w:p>
       <w:pPr>
         <w:pStyle w:val="Normal"/>
-        <w:spacing w:lineRule="auto" w:line="278" w:beforeAutospacing="0" w:before="0" w:afterAutospacing="0" w:after="160"/>
+        <w:spacing w:lineRule="auto" w:line="276" w:beforeAutospacing="0" w:before="0" w:afterAutospacing="0" w:after="160"/>
         <w:jc w:val="center"/>
         <w:rPr>
           <w:b/>
@@ -1822,7 +1866,7 @@
     <w:p>
       <w:pPr>
         <w:pStyle w:val="Normal"/>
-        <w:spacing w:lineRule="auto" w:line="278" w:beforeAutospacing="0" w:before="0" w:afterAutospacing="0" w:after="160"/>
+        <w:spacing w:lineRule="auto" w:line="276" w:beforeAutospacing="0" w:before="0" w:afterAutospacing="0" w:after="160"/>
         <w:jc w:val="left"/>
         <w:rPr>
           <w:b/>
@@ -1845,7 +1889,7 @@
     <w:p>
       <w:pPr>
         <w:pStyle w:val="Normal"/>
-        <w:spacing w:lineRule="auto" w:line="278" w:beforeAutospacing="0" w:before="0" w:afterAutospacing="0" w:after="160"/>
+        <w:spacing w:lineRule="auto" w:line="276" w:beforeAutospacing="0" w:before="0" w:afterAutospacing="0" w:after="160"/>
         <w:jc w:val="both"/>
         <w:rPr>
           <w:rFonts w:ascii="Aptos" w:hAnsi="Aptos" w:eastAsia="Aptos" w:cs="" w:asciiTheme="minorAscii" w:cstheme="minorBidi" w:eastAsiaTheme="minorAscii" w:hAnsiTheme="minorAscii"/>
@@ -1877,13 +1921,13 @@
           <w:szCs w:val="24"/>
           <w:lang w:val="es-ES" w:eastAsia="en-US" w:bidi="ar-SA"/>
         </w:rPr>
-        <w:t xml:space="preserve">FISBOOK es una plataforma o aplicaicón web en línea diseñada para facilitar la gestión personal de libros y listas de lectura. </w:t>
+        <w:t xml:space="preserve">FISBOOK es una plataforma o aplicación web en línea diseñada para facilitar la gestión personal de libros y listas de lectura. </w:t>
       </w:r>
     </w:p>
     <w:p>
       <w:pPr>
         <w:pStyle w:val="Normal"/>
-        <w:spacing w:lineRule="auto" w:line="278" w:beforeAutospacing="0" w:before="0" w:afterAutospacing="0" w:after="160"/>
+        <w:spacing w:lineRule="auto" w:line="276" w:beforeAutospacing="0" w:before="0" w:afterAutospacing="0" w:after="160"/>
         <w:jc w:val="both"/>
         <w:rPr>
           <w:rFonts w:ascii="Aptos" w:hAnsi="Aptos" w:eastAsia="Aptos" w:cs="" w:asciiTheme="minorAscii" w:cstheme="minorBidi" w:eastAsiaTheme="minorAscii" w:hAnsiTheme="minorAscii"/>
@@ -1926,7 +1970,7 @@
           <w:numId w:val="3"/>
         </w:numPr>
         <w:bidi w:val="0"/>
-        <w:spacing w:lineRule="auto" w:line="278" w:beforeAutospacing="0" w:before="0" w:afterAutospacing="0" w:after="0"/>
+        <w:spacing w:lineRule="auto" w:line="276" w:beforeAutospacing="0" w:before="0" w:afterAutospacing="0" w:after="0"/>
         <w:ind w:left="720" w:right="0" w:hanging="360"/>
         <w:contextualSpacing/>
         <w:jc w:val="both"/>
@@ -1971,7 +2015,7 @@
           <w:numId w:val="3"/>
         </w:numPr>
         <w:bidi w:val="0"/>
-        <w:spacing w:lineRule="auto" w:line="278" w:beforeAutospacing="0" w:before="0" w:afterAutospacing="0" w:after="0"/>
+        <w:spacing w:lineRule="auto" w:line="276" w:beforeAutospacing="0" w:before="0" w:afterAutospacing="0" w:after="0"/>
         <w:ind w:left="720" w:right="0" w:hanging="360"/>
         <w:contextualSpacing/>
         <w:jc w:val="both"/>
@@ -2016,7 +2060,7 @@
           <w:numId w:val="3"/>
         </w:numPr>
         <w:bidi w:val="0"/>
-        <w:spacing w:lineRule="auto" w:line="278" w:beforeAutospacing="0" w:before="0" w:afterAutospacing="0" w:after="0"/>
+        <w:spacing w:lineRule="auto" w:line="276" w:beforeAutospacing="0" w:before="0" w:afterAutospacing="0" w:after="0"/>
         <w:ind w:left="720" w:right="0" w:hanging="360"/>
         <w:contextualSpacing/>
         <w:jc w:val="both"/>
@@ -2061,7 +2105,7 @@
           <w:numId w:val="3"/>
         </w:numPr>
         <w:bidi w:val="0"/>
-        <w:spacing w:lineRule="auto" w:line="278" w:beforeAutospacing="0" w:before="0" w:afterAutospacing="0" w:after="0"/>
+        <w:spacing w:lineRule="auto" w:line="276" w:beforeAutospacing="0" w:before="0" w:afterAutospacing="0" w:after="0"/>
         <w:ind w:left="720" w:right="0" w:hanging="360"/>
         <w:contextualSpacing/>
         <w:jc w:val="both"/>
@@ -2106,7 +2150,7 @@
           <w:numId w:val="3"/>
         </w:numPr>
         <w:bidi w:val="0"/>
-        <w:spacing w:lineRule="auto" w:line="278" w:beforeAutospacing="0" w:before="0" w:afterAutospacing="0" w:after="160"/>
+        <w:spacing w:lineRule="auto" w:line="276" w:beforeAutospacing="0" w:before="0" w:afterAutospacing="0" w:after="160"/>
         <w:ind w:left="720" w:right="0" w:hanging="360"/>
         <w:contextualSpacing/>
         <w:jc w:val="both"/>
@@ -2146,7 +2190,7 @@
     <w:p>
       <w:pPr>
         <w:pStyle w:val="Normal"/>
-        <w:spacing w:lineRule="auto" w:line="278" w:beforeAutospacing="0" w:before="0" w:afterAutospacing="0" w:after="160"/>
+        <w:spacing w:lineRule="auto" w:line="276" w:beforeAutospacing="0" w:before="0" w:afterAutospacing="0" w:after="160"/>
         <w:jc w:val="left"/>
         <w:rPr>
           <w:b/>
@@ -2173,7 +2217,7 @@
           <w:ilvl w:val="0"/>
           <w:numId w:val="2"/>
         </w:numPr>
-        <w:spacing w:lineRule="auto" w:line="278" w:beforeAutospacing="0" w:before="0" w:afterAutospacing="0" w:after="160"/>
+        <w:spacing w:lineRule="auto" w:line="276" w:beforeAutospacing="0" w:before="0" w:afterAutospacing="0" w:after="160"/>
         <w:contextualSpacing/>
         <w:jc w:val="left"/>
         <w:rPr>
@@ -2245,7 +2289,7 @@
     <w:p>
       <w:pPr>
         <w:pStyle w:val="Normal"/>
-        <w:spacing w:lineRule="auto" w:line="278" w:beforeAutospacing="0" w:before="0" w:afterAutospacing="0" w:after="160"/>
+        <w:spacing w:lineRule="auto" w:line="276" w:beforeAutospacing="0" w:before="0" w:afterAutospacing="0" w:after="160"/>
         <w:jc w:val="left"/>
         <w:rPr>
           <w:rFonts w:ascii="Aptos" w:hAnsi="Aptos" w:eastAsia="Aptos" w:cs="" w:asciiTheme="minorAscii" w:cstheme="minorBidi" w:eastAsiaTheme="minorAscii" w:hAnsiTheme="minorAscii"/>
@@ -2287,7 +2331,7 @@
           <w:ilvl w:val="0"/>
           <w:numId w:val="2"/>
         </w:numPr>
-        <w:spacing w:lineRule="auto" w:line="278" w:beforeAutospacing="0" w:before="0" w:afterAutospacing="0" w:after="160"/>
+        <w:spacing w:lineRule="auto" w:line="276" w:beforeAutospacing="0" w:before="0" w:afterAutospacing="0" w:after="160"/>
         <w:contextualSpacing/>
         <w:jc w:val="left"/>
         <w:rPr>
@@ -2360,7 +2404,7 @@
     <w:p>
       <w:pPr>
         <w:pStyle w:val="Normal"/>
-        <w:spacing w:lineRule="auto" w:line="278" w:beforeAutospacing="0" w:before="0" w:afterAutospacing="0" w:after="160"/>
+        <w:spacing w:lineRule="auto" w:line="276" w:beforeAutospacing="0" w:before="0" w:afterAutospacing="0" w:after="160"/>
         <w:jc w:val="left"/>
         <w:rPr>
           <w:rFonts w:ascii="Aptos" w:hAnsi="Aptos" w:eastAsia="Aptos" w:cs="" w:asciiTheme="minorAscii" w:cstheme="minorBidi" w:eastAsiaTheme="minorAscii" w:hAnsiTheme="minorAscii"/>
@@ -2402,7 +2446,7 @@
           <w:ilvl w:val="0"/>
           <w:numId w:val="2"/>
         </w:numPr>
-        <w:spacing w:lineRule="auto" w:line="278" w:beforeAutospacing="0" w:before="0" w:afterAutospacing="0" w:after="160"/>
+        <w:spacing w:lineRule="auto" w:line="276" w:beforeAutospacing="0" w:before="0" w:afterAutospacing="0" w:after="160"/>
         <w:contextualSpacing/>
         <w:jc w:val="left"/>
         <w:rPr>
@@ -2459,7 +2503,7 @@
     <w:p>
       <w:pPr>
         <w:pStyle w:val="Normal"/>
-        <w:spacing w:lineRule="auto" w:line="278" w:beforeAutospacing="0" w:before="0" w:afterAutospacing="0" w:after="160"/>
+        <w:spacing w:lineRule="auto" w:line="276" w:beforeAutospacing="0" w:before="0" w:afterAutospacing="0" w:after="160"/>
         <w:jc w:val="left"/>
         <w:rPr>
           <w:rFonts w:ascii="Aptos" w:hAnsi="Aptos" w:eastAsia="Aptos" w:cs="" w:asciiTheme="minorAscii" w:cstheme="minorBidi" w:eastAsiaTheme="minorAscii" w:hAnsiTheme="minorAscii"/>
@@ -2502,7 +2546,7 @@
           <w:ilvl w:val="0"/>
           <w:numId w:val="2"/>
         </w:numPr>
-        <w:spacing w:lineRule="auto" w:line="278" w:beforeAutospacing="0" w:before="0" w:afterAutospacing="0" w:after="160"/>
+        <w:spacing w:lineRule="auto" w:line="276" w:beforeAutospacing="0" w:before="0" w:afterAutospacing="0" w:after="160"/>
         <w:contextualSpacing/>
         <w:jc w:val="left"/>
         <w:rPr>
@@ -2575,7 +2619,7 @@
     <w:p>
       <w:pPr>
         <w:pStyle w:val="Normal"/>
-        <w:spacing w:lineRule="auto" w:line="278" w:beforeAutospacing="0" w:before="0" w:afterAutospacing="0" w:after="160"/>
+        <w:spacing w:lineRule="auto" w:line="276" w:beforeAutospacing="0" w:before="0" w:afterAutospacing="0" w:after="160"/>
         <w:jc w:val="left"/>
         <w:rPr>
           <w:rFonts w:ascii="Aptos" w:hAnsi="Aptos" w:eastAsia="Aptos" w:cs="" w:asciiTheme="minorAscii" w:cstheme="minorBidi" w:eastAsiaTheme="minorAscii" w:hAnsiTheme="minorAscii"/>
@@ -2617,7 +2661,7 @@
           <w:ilvl w:val="0"/>
           <w:numId w:val="2"/>
         </w:numPr>
-        <w:spacing w:lineRule="auto" w:line="278" w:beforeAutospacing="0" w:before="0" w:afterAutospacing="0" w:after="160"/>
+        <w:spacing w:lineRule="auto" w:line="276" w:beforeAutospacing="0" w:before="0" w:afterAutospacing="0" w:after="160"/>
         <w:contextualSpacing/>
         <w:jc w:val="left"/>
         <w:rPr>
@@ -2690,7 +2734,7 @@
     <w:p>
       <w:pPr>
         <w:pStyle w:val="Normal"/>
-        <w:spacing w:lineRule="auto" w:line="278" w:beforeAutospacing="0" w:before="0" w:afterAutospacing="0" w:after="160"/>
+        <w:spacing w:lineRule="auto" w:line="276" w:beforeAutospacing="0" w:before="0" w:afterAutospacing="0" w:after="160"/>
         <w:jc w:val="left"/>
         <w:rPr>
           <w:rFonts w:ascii="Aptos" w:hAnsi="Aptos" w:eastAsia="Aptos" w:cs="" w:asciiTheme="minorAscii" w:cstheme="minorBidi" w:eastAsiaTheme="minorAscii" w:hAnsiTheme="minorAscii"/>
@@ -2728,7 +2772,7 @@
     <w:p>
       <w:pPr>
         <w:pStyle w:val="Normal"/>
-        <w:spacing w:lineRule="auto" w:line="278" w:beforeAutospacing="0" w:before="0" w:afterAutospacing="0" w:after="160"/>
+        <w:spacing w:lineRule="auto" w:line="276" w:beforeAutospacing="0" w:before="0" w:afterAutospacing="0" w:after="160"/>
         <w:jc w:val="left"/>
         <w:rPr>
           <w:b/>
@@ -2767,7 +2811,7 @@
           <w:ilvl w:val="0"/>
           <w:numId w:val="12"/>
         </w:numPr>
-        <w:spacing w:lineRule="auto" w:line="278" w:beforeAutospacing="0" w:before="0" w:afterAutospacing="0" w:after="0"/>
+        <w:spacing w:lineRule="auto" w:line="276" w:beforeAutospacing="0" w:before="0" w:afterAutospacing="0" w:after="0"/>
         <w:contextualSpacing/>
         <w:jc w:val="both"/>
         <w:rPr/>
@@ -2799,7 +2843,7 @@
           <w:ilvl w:val="0"/>
           <w:numId w:val="12"/>
         </w:numPr>
-        <w:spacing w:lineRule="auto" w:line="278" w:beforeAutospacing="0" w:before="0" w:afterAutospacing="0" w:after="160"/>
+        <w:spacing w:lineRule="auto" w:line="276" w:beforeAutospacing="0" w:before="0" w:afterAutospacing="0" w:after="160"/>
         <w:contextualSpacing/>
         <w:jc w:val="both"/>
         <w:rPr>
@@ -2810,7 +2854,7 @@
         <w:rPr/>
         <w:t xml:space="preserve">Mathis Goujon  </w:t>
       </w:r>
-      <w:hyperlink r:id="rId6">
+      <w:hyperlink r:id="rId7">
         <w:r>
           <w:rPr>
             <w:rStyle w:val="LienInternet"/>
@@ -2821,8 +2865,23 @@
     </w:p>
     <w:p>
       <w:pPr>
+        <w:pStyle w:val="ListParagraph"/>
+        <w:spacing w:lineRule="auto" w:line="276" w:beforeAutospacing="0" w:before="0" w:afterAutospacing="0" w:after="160"/>
+        <w:contextualSpacing/>
+        <w:jc w:val="both"/>
+        <w:rPr>
+          <w:rStyle w:val="LienInternet"/>
+        </w:rPr>
+      </w:pPr>
+      <w:r>
+        <w:rPr/>
+      </w:r>
+    </w:p>
+    <w:p>
+      <w:pPr>
         <w:pStyle w:val="Normal"/>
-        <w:spacing w:lineRule="auto" w:line="278" w:beforeAutospacing="0" w:before="0" w:afterAutospacing="0" w:after="160"/>
+        <w:spacing w:lineRule="auto" w:line="276" w:beforeAutospacing="0" w:before="0" w:afterAutospacing="0" w:after="160"/>
+        <w:ind w:hanging="0"/>
         <w:jc w:val="both"/>
         <w:rPr>
           <w:rFonts w:ascii="Aptos" w:hAnsi="Aptos" w:eastAsia="Aptos" w:cs="" w:asciiTheme="minorAscii" w:cstheme="minorBidi" w:eastAsiaTheme="minorAscii" w:hAnsiTheme="minorAscii"/>
@@ -2845,6 +2904,153 @@
           <w:szCs w:val="28"/>
           <w:lang w:val="es-ES" w:eastAsia="en-US" w:bidi="ar-SA"/>
         </w:rPr>
+        <w:t>C</w:t>
+      </w:r>
+      <w:r>
+        <w:rPr>
+          <w:rFonts w:eastAsia="Aptos" w:cs="" w:cstheme="minorBidi" w:eastAsiaTheme="minorAscii"/>
+          <w:b/>
+          <w:bCs/>
+          <w:color w:val="auto"/>
+          <w:sz w:val="28"/>
+          <w:szCs w:val="28"/>
+          <w:lang w:val="es-ES" w:eastAsia="en-US" w:bidi="ar-SA"/>
+        </w:rPr>
+        <w:t xml:space="preserve">omunicación </w:t>
+      </w:r>
+      <w:r>
+        <w:rPr>
+          <w:rFonts w:eastAsia="Aptos" w:cs="" w:cstheme="minorBidi" w:eastAsiaTheme="minorAscii"/>
+          <w:b/>
+          <w:bCs/>
+          <w:color w:val="auto"/>
+          <w:sz w:val="28"/>
+          <w:szCs w:val="28"/>
+          <w:lang w:val="es-ES" w:eastAsia="en-US" w:bidi="ar-SA"/>
+        </w:rPr>
+        <w:t>entre</w:t>
+      </w:r>
+      <w:r>
+        <w:rPr>
+          <w:rFonts w:eastAsia="Aptos" w:cs="" w:cstheme="minorBidi" w:eastAsiaTheme="minorAscii"/>
+          <w:b/>
+          <w:bCs/>
+          <w:color w:val="auto"/>
+          <w:sz w:val="28"/>
+          <w:szCs w:val="28"/>
+          <w:lang w:val="es-ES" w:eastAsia="en-US" w:bidi="ar-SA"/>
+        </w:rPr>
+        <w:t xml:space="preserve"> microservicio</w:t>
+      </w:r>
+      <w:r>
+        <w:rPr>
+          <w:rFonts w:eastAsia="Aptos" w:cs="" w:cstheme="minorBidi" w:eastAsiaTheme="minorAscii"/>
+          <w:b/>
+          <w:bCs/>
+          <w:color w:val="auto"/>
+          <w:sz w:val="28"/>
+          <w:szCs w:val="28"/>
+          <w:lang w:val="es-ES" w:eastAsia="en-US" w:bidi="ar-SA"/>
+        </w:rPr>
+        <w:t>s</w:t>
+      </w:r>
+      <w:r>
+        <w:rPr>
+          <w:rFonts w:eastAsia="Aptos" w:cs="" w:cstheme="minorBidi" w:eastAsiaTheme="minorAscii"/>
+          <w:b/>
+          <w:bCs/>
+          <w:color w:val="auto"/>
+          <w:sz w:val="28"/>
+          <w:szCs w:val="28"/>
+          <w:lang w:val="es-ES" w:eastAsia="en-US" w:bidi="ar-SA"/>
+        </w:rPr>
+        <w:t>.</w:t>
+      </w:r>
+    </w:p>
+    <w:p>
+      <w:pPr>
+        <w:pStyle w:val="ListParagraph"/>
+        <w:spacing w:lineRule="auto" w:line="276" w:beforeAutospacing="0" w:before="0" w:afterAutospacing="0" w:after="160"/>
+        <w:ind w:hanging="0"/>
+        <w:contextualSpacing/>
+        <w:jc w:val="both"/>
+        <w:rPr/>
+      </w:pPr>
+      <w:r>
+        <w:rPr/>
+        <w:drawing>
+          <wp:anchor behindDoc="0" distT="0" distB="0" distL="0" distR="0" simplePos="0" locked="0" layoutInCell="0" allowOverlap="1" relativeHeight="2">
+            <wp:simplePos x="0" y="0"/>
+            <wp:positionH relativeFrom="column">
+              <wp:align>center</wp:align>
+            </wp:positionH>
+            <wp:positionV relativeFrom="paragraph">
+              <wp:posOffset>635</wp:posOffset>
+            </wp:positionV>
+            <wp:extent cx="5731510" cy="3639820"/>
+            <wp:effectExtent l="0" t="0" r="0" b="0"/>
+            <wp:wrapSquare wrapText="largest"/>
+            <wp:docPr id="1" name="Image1" descr=""/>
+            <wp:cNvGraphicFramePr>
+              <a:graphicFrameLocks xmlns:a="http://schemas.openxmlformats.org/drawingml/2006/main" noChangeAspect="1"/>
+            </wp:cNvGraphicFramePr>
+            <a:graphic xmlns:a="http://schemas.openxmlformats.org/drawingml/2006/main">
+              <a:graphicData uri="http://schemas.openxmlformats.org/drawingml/2006/picture">
+                <pic:pic xmlns:pic="http://schemas.openxmlformats.org/drawingml/2006/picture">
+                  <pic:nvPicPr>
+                    <pic:cNvPr id="1" name="Image1" descr=""/>
+                    <pic:cNvPicPr>
+                      <a:picLocks noChangeAspect="1" noChangeArrowheads="1"/>
+                    </pic:cNvPicPr>
+                  </pic:nvPicPr>
+                  <pic:blipFill>
+                    <a:blip r:embed="rId8"/>
+                    <a:stretch>
+                      <a:fillRect/>
+                    </a:stretch>
+                  </pic:blipFill>
+                  <pic:spPr bwMode="auto">
+                    <a:xfrm>
+                      <a:off x="0" y="0"/>
+                      <a:ext cx="5731510" cy="3639820"/>
+                    </a:xfrm>
+                    <a:prstGeom prst="rect">
+                      <a:avLst/>
+                    </a:prstGeom>
+                  </pic:spPr>
+                </pic:pic>
+              </a:graphicData>
+            </a:graphic>
+          </wp:anchor>
+        </w:drawing>
+      </w:r>
+    </w:p>
+    <w:p>
+      <w:pPr>
+        <w:pStyle w:val="Normal"/>
+        <w:spacing w:lineRule="auto" w:line="276" w:beforeAutospacing="0" w:before="0" w:afterAutospacing="0" w:after="160"/>
+        <w:jc w:val="both"/>
+        <w:rPr>
+          <w:rFonts w:ascii="Aptos" w:hAnsi="Aptos" w:eastAsia="Aptos" w:cs="" w:asciiTheme="minorAscii" w:cstheme="minorBidi" w:eastAsiaTheme="minorAscii" w:hAnsiTheme="minorAscii"/>
+          <w:b/>
+          <w:b/>
+          <w:bCs/>
+          <w:color w:val="auto"/>
+          <w:sz w:val="28"/>
+          <w:szCs w:val="28"/>
+          <w:lang w:val="es-ES" w:eastAsia="en-US" w:bidi="ar-SA"/>
+        </w:rPr>
+      </w:pPr>
+      <w:r>
+        <w:rPr>
+          <w:rFonts w:eastAsia="Aptos" w:cs="" w:cstheme="minorBidi" w:eastAsiaTheme="minorAscii"/>
+          <w:b/>
+          <w:bCs/>
+          <w:color w:val="auto"/>
+          <w:sz w:val="28"/>
+          <w:szCs w:val="28"/>
+          <w:lang w:val="es-ES" w:eastAsia="en-US" w:bidi="ar-SA"/>
+        </w:rPr>
         <w:t>Descripción del API REST del microservicio.</w:t>
       </w:r>
     </w:p>
@@ -2852,7 +3058,7 @@
       <w:pPr>
         <w:pStyle w:val="Normal"/>
         <w:bidi w:val="0"/>
-        <w:spacing w:lineRule="auto" w:line="278" w:beforeAutospacing="0" w:before="0" w:afterAutospacing="0" w:after="160"/>
+        <w:spacing w:lineRule="auto" w:line="276" w:beforeAutospacing="0" w:before="0" w:afterAutospacing="0" w:after="160"/>
         <w:ind w:left="0" w:right="0" w:hanging="0"/>
         <w:jc w:val="both"/>
         <w:rPr>
@@ -2940,7 +3146,7 @@
       <w:pPr>
         <w:pStyle w:val="Normal"/>
         <w:bidi w:val="0"/>
-        <w:spacing w:lineRule="auto" w:line="278" w:beforeAutospacing="0" w:before="0" w:afterAutospacing="0" w:after="160"/>
+        <w:spacing w:lineRule="auto" w:line="276" w:beforeAutospacing="0" w:before="0" w:afterAutospacing="0" w:after="160"/>
         <w:ind w:left="0" w:right="0" w:hanging="0"/>
         <w:jc w:val="both"/>
         <w:rPr>
@@ -2984,7 +3190,7 @@
           <w:numId w:val="10"/>
         </w:numPr>
         <w:bidi w:val="0"/>
-        <w:spacing w:lineRule="auto" w:line="278" w:beforeAutospacing="0" w:before="0" w:afterAutospacing="0" w:after="0"/>
+        <w:spacing w:lineRule="auto" w:line="276" w:beforeAutospacing="0" w:before="0" w:afterAutospacing="0" w:after="0"/>
         <w:ind w:left="720" w:right="0" w:hanging="360"/>
         <w:contextualSpacing/>
         <w:jc w:val="both"/>
@@ -3032,7 +3238,7 @@
           <w:ilvl w:val="0"/>
           <w:numId w:val="10"/>
         </w:numPr>
-        <w:spacing w:lineRule="auto" w:line="278" w:beforeAutospacing="0" w:before="0" w:afterAutospacing="0" w:after="160"/>
+        <w:spacing w:lineRule="auto" w:line="276" w:beforeAutospacing="0" w:before="0" w:afterAutospacing="0" w:after="160"/>
         <w:ind w:left="720" w:right="0" w:hanging="360"/>
         <w:contextualSpacing/>
         <w:jc w:val="both"/>
@@ -3068,7 +3274,7 @@
         </w:rPr>
         <w:t xml:space="preserve">JSON: </w:t>
       </w:r>
-      <w:hyperlink r:id="rId7">
+      <w:hyperlink r:id="rId9">
         <w:r>
           <w:rPr>
             <w:rStyle w:val="LienInternet"/>
@@ -3091,7 +3297,7 @@
       <w:pPr>
         <w:pStyle w:val="Normal"/>
         <w:bidi w:val="0"/>
-        <w:spacing w:lineRule="auto" w:line="278" w:beforeAutospacing="0" w:before="0" w:afterAutospacing="0" w:after="160"/>
+        <w:spacing w:lineRule="auto" w:line="276" w:beforeAutospacing="0" w:before="0" w:afterAutospacing="0" w:after="160"/>
         <w:ind w:left="0" w:right="0" w:hanging="0"/>
         <w:jc w:val="both"/>
         <w:rPr>
@@ -3131,7 +3337,7 @@
       <w:pPr>
         <w:pStyle w:val="Normal"/>
         <w:bidi w:val="0"/>
-        <w:spacing w:lineRule="auto" w:line="278" w:beforeAutospacing="0" w:before="0" w:afterAutospacing="0" w:after="160"/>
+        <w:spacing w:lineRule="auto" w:line="276" w:beforeAutospacing="0" w:before="0" w:afterAutospacing="0" w:after="160"/>
         <w:ind w:left="0" w:right="0" w:hanging="0"/>
         <w:jc w:val="both"/>
         <w:rPr>
@@ -3162,7 +3368,7 @@
       <w:pPr>
         <w:pStyle w:val="Normal"/>
         <w:bidi w:val="0"/>
-        <w:spacing w:lineRule="auto" w:line="278" w:beforeAutospacing="0" w:before="0" w:afterAutospacing="0" w:after="160"/>
+        <w:spacing w:lineRule="auto" w:line="276" w:beforeAutospacing="0" w:before="0" w:afterAutospacing="0" w:after="160"/>
         <w:ind w:left="0" w:right="0" w:hanging="0"/>
         <w:jc w:val="both"/>
         <w:rPr>
@@ -3206,7 +3412,7 @@
           <w:numId w:val="1"/>
         </w:numPr>
         <w:bidi w:val="0"/>
-        <w:spacing w:lineRule="auto" w:line="278" w:beforeAutospacing="0" w:before="0" w:afterAutospacing="0" w:after="0"/>
+        <w:spacing w:lineRule="auto" w:line="276" w:beforeAutospacing="0" w:before="0" w:afterAutospacing="0" w:after="0"/>
         <w:ind w:left="720" w:right="0" w:hanging="360"/>
         <w:contextualSpacing/>
         <w:jc w:val="both"/>
@@ -3240,7 +3446,39 @@
           <w:szCs w:val="24"/>
           <w:lang w:val="es-ES"/>
         </w:rPr>
-        <w:t>Reuniónes con equipo FISBOOK para definir aplicación, casos de uso y asignación de microservicios.</w:t>
+        <w:t>Reuni</w:t>
+      </w:r>
+      <w:r>
+        <w:rPr>
+          <w:rFonts w:eastAsia="Segoe UI" w:cs="Segoe UI" w:ascii="Segoe UI" w:hAnsi="Segoe UI"/>
+          <w:b w:val="false"/>
+          <w:bCs w:val="false"/>
+          <w:i w:val="false"/>
+          <w:iCs w:val="false"/>
+          <w:caps w:val="false"/>
+          <w:smallCaps w:val="false"/>
+          <w:color w:val="1F2328"/>
+          <w:sz w:val="24"/>
+          <w:szCs w:val="24"/>
+          <w:lang w:val="es-ES"/>
+        </w:rPr>
+        <w:t>o</w:t>
+      </w:r>
+      <w:r>
+        <w:rPr>
+          <w:rFonts w:eastAsia="Segoe UI" w:cs="Segoe UI" w:ascii="Segoe UI" w:hAnsi="Segoe UI"/>
+          <w:b w:val="false"/>
+          <w:bCs w:val="false"/>
+          <w:i w:val="false"/>
+          <w:iCs w:val="false"/>
+          <w:caps w:val="false"/>
+          <w:smallCaps w:val="false"/>
+          <w:color w:val="1F2328"/>
+          <w:sz w:val="24"/>
+          <w:szCs w:val="24"/>
+          <w:lang w:val="es-ES"/>
+        </w:rPr>
+        <w:t>nes con equipo FISBOOK para definir aplicación, casos de uso y asignación de microservicios.</w:t>
       </w:r>
     </w:p>
     <w:p>
@@ -3251,7 +3489,7 @@
           <w:numId w:val="1"/>
         </w:numPr>
         <w:bidi w:val="0"/>
-        <w:spacing w:lineRule="auto" w:line="278" w:beforeAutospacing="0" w:before="0" w:afterAutospacing="0" w:after="160"/>
+        <w:spacing w:lineRule="auto" w:line="276" w:beforeAutospacing="0" w:before="0" w:afterAutospacing="0" w:after="160"/>
         <w:ind w:left="720" w:right="0" w:hanging="360"/>
         <w:contextualSpacing/>
         <w:jc w:val="both"/>
@@ -3292,7 +3530,7 @@
       <w:pPr>
         <w:pStyle w:val="Normal"/>
         <w:bidi w:val="0"/>
-        <w:spacing w:lineRule="auto" w:line="278" w:beforeAutospacing="0" w:before="0" w:afterAutospacing="0" w:after="160"/>
+        <w:spacing w:lineRule="auto" w:line="276" w:beforeAutospacing="0" w:before="0" w:afterAutospacing="0" w:after="160"/>
         <w:ind w:left="0" w:right="0" w:hanging="0"/>
         <w:jc w:val="both"/>
         <w:rPr>
@@ -3352,7 +3590,7 @@
           <w:numId w:val="1"/>
         </w:numPr>
         <w:bidi w:val="0"/>
-        <w:spacing w:lineRule="auto" w:line="278" w:beforeAutospacing="0" w:before="0" w:afterAutospacing="0" w:after="0"/>
+        <w:spacing w:lineRule="auto" w:line="276" w:beforeAutospacing="0" w:before="0" w:afterAutospacing="0" w:after="0"/>
         <w:ind w:left="720" w:right="0" w:hanging="360"/>
         <w:contextualSpacing/>
         <w:jc w:val="both"/>
@@ -3397,7 +3635,7 @@
           <w:numId w:val="1"/>
         </w:numPr>
         <w:bidi w:val="0"/>
-        <w:spacing w:lineRule="auto" w:line="278" w:beforeAutospacing="0" w:before="0" w:afterAutospacing="0" w:after="0"/>
+        <w:spacing w:lineRule="auto" w:line="276" w:beforeAutospacing="0" w:before="0" w:afterAutospacing="0" w:after="0"/>
         <w:ind w:left="720" w:right="0" w:hanging="360"/>
         <w:contextualSpacing/>
         <w:jc w:val="both"/>
@@ -3442,7 +3680,7 @@
           <w:numId w:val="1"/>
         </w:numPr>
         <w:bidi w:val="0"/>
-        <w:spacing w:lineRule="auto" w:line="278" w:beforeAutospacing="0" w:before="0" w:afterAutospacing="0" w:after="0"/>
+        <w:spacing w:lineRule="auto" w:line="276" w:beforeAutospacing="0" w:before="0" w:afterAutospacing="0" w:after="0"/>
         <w:ind w:left="720" w:right="0" w:hanging="360"/>
         <w:contextualSpacing/>
         <w:jc w:val="both"/>
@@ -3487,7 +3725,7 @@
           <w:numId w:val="1"/>
         </w:numPr>
         <w:bidi w:val="0"/>
-        <w:spacing w:lineRule="auto" w:line="278" w:beforeAutospacing="0" w:before="0" w:afterAutospacing="0" w:after="0"/>
+        <w:spacing w:lineRule="auto" w:line="276" w:beforeAutospacing="0" w:before="0" w:afterAutospacing="0" w:after="0"/>
         <w:ind w:left="720" w:right="0" w:hanging="360"/>
         <w:contextualSpacing/>
         <w:jc w:val="both"/>
@@ -3532,7 +3770,7 @@
           <w:numId w:val="1"/>
         </w:numPr>
         <w:bidi w:val="0"/>
-        <w:spacing w:lineRule="auto" w:line="278" w:beforeAutospacing="0" w:before="0" w:afterAutospacing="0" w:after="0"/>
+        <w:spacing w:lineRule="auto" w:line="276" w:beforeAutospacing="0" w:before="0" w:afterAutospacing="0" w:after="0"/>
         <w:ind w:left="720" w:right="0" w:hanging="360"/>
         <w:contextualSpacing/>
         <w:jc w:val="both"/>
@@ -3577,7 +3815,7 @@
           <w:numId w:val="1"/>
         </w:numPr>
         <w:bidi w:val="0"/>
-        <w:spacing w:lineRule="auto" w:line="278" w:beforeAutospacing="0" w:before="0" w:afterAutospacing="0" w:after="0"/>
+        <w:spacing w:lineRule="auto" w:line="276" w:beforeAutospacing="0" w:before="0" w:afterAutospacing="0" w:after="0"/>
         <w:ind w:left="720" w:right="0" w:hanging="360"/>
         <w:contextualSpacing/>
         <w:jc w:val="both"/>
@@ -3622,7 +3860,7 @@
           <w:numId w:val="1"/>
         </w:numPr>
         <w:bidi w:val="0"/>
-        <w:spacing w:lineRule="auto" w:line="278" w:beforeAutospacing="0" w:before="0" w:afterAutospacing="0" w:after="0"/>
+        <w:spacing w:lineRule="auto" w:line="276" w:beforeAutospacing="0" w:before="0" w:afterAutospacing="0" w:after="0"/>
         <w:ind w:left="720" w:right="0" w:hanging="360"/>
         <w:contextualSpacing/>
         <w:jc w:val="both"/>
@@ -3667,7 +3905,7 @@
           <w:numId w:val="1"/>
         </w:numPr>
         <w:bidi w:val="0"/>
-        <w:spacing w:lineRule="auto" w:line="278" w:beforeAutospacing="0" w:before="0" w:afterAutospacing="0" w:after="0"/>
+        <w:spacing w:lineRule="auto" w:line="276" w:beforeAutospacing="0" w:before="0" w:afterAutospacing="0" w:after="0"/>
         <w:ind w:left="720" w:right="0" w:hanging="360"/>
         <w:contextualSpacing/>
         <w:jc w:val="both"/>
@@ -3712,7 +3950,7 @@
           <w:numId w:val="1"/>
         </w:numPr>
         <w:bidi w:val="0"/>
-        <w:spacing w:lineRule="auto" w:line="278" w:beforeAutospacing="0" w:before="0" w:afterAutospacing="0" w:after="0"/>
+        <w:spacing w:lineRule="auto" w:line="276" w:beforeAutospacing="0" w:before="0" w:afterAutospacing="0" w:after="0"/>
         <w:ind w:left="720" w:right="0" w:hanging="360"/>
         <w:contextualSpacing/>
         <w:jc w:val="both"/>
@@ -3757,7 +3995,7 @@
           <w:numId w:val="1"/>
         </w:numPr>
         <w:bidi w:val="0"/>
-        <w:spacing w:lineRule="auto" w:line="278" w:beforeAutospacing="0" w:before="0" w:afterAutospacing="0" w:after="0"/>
+        <w:spacing w:lineRule="auto" w:line="276" w:beforeAutospacing="0" w:before="0" w:afterAutospacing="0" w:after="0"/>
         <w:ind w:left="720" w:right="0" w:hanging="360"/>
         <w:contextualSpacing/>
         <w:jc w:val="both"/>
@@ -3802,7 +4040,7 @@
           <w:numId w:val="1"/>
         </w:numPr>
         <w:bidi w:val="0"/>
-        <w:spacing w:lineRule="auto" w:line="278" w:beforeAutospacing="0" w:before="0" w:afterAutospacing="0" w:after="0"/>
+        <w:spacing w:lineRule="auto" w:line="276" w:beforeAutospacing="0" w:before="0" w:afterAutospacing="0" w:after="0"/>
         <w:ind w:left="720" w:right="0" w:hanging="360"/>
         <w:contextualSpacing/>
         <w:jc w:val="both"/>
@@ -3847,7 +4085,7 @@
           <w:numId w:val="1"/>
         </w:numPr>
         <w:bidi w:val="0"/>
-        <w:spacing w:lineRule="auto" w:line="278" w:beforeAutospacing="0" w:before="0" w:afterAutospacing="0" w:after="0"/>
+        <w:spacing w:lineRule="auto" w:line="276" w:beforeAutospacing="0" w:before="0" w:afterAutospacing="0" w:after="0"/>
         <w:ind w:left="720" w:right="0" w:hanging="360"/>
         <w:contextualSpacing/>
         <w:jc w:val="both"/>
@@ -3892,7 +4130,7 @@
           <w:numId w:val="1"/>
         </w:numPr>
         <w:bidi w:val="0"/>
-        <w:spacing w:lineRule="auto" w:line="278" w:beforeAutospacing="0" w:before="0" w:afterAutospacing="0" w:after="0"/>
+        <w:spacing w:lineRule="auto" w:line="276" w:beforeAutospacing="0" w:before="0" w:afterAutospacing="0" w:after="0"/>
         <w:ind w:left="720" w:right="0" w:hanging="360"/>
         <w:contextualSpacing/>
         <w:jc w:val="both"/>
@@ -3937,7 +4175,7 @@
           <w:numId w:val="1"/>
         </w:numPr>
         <w:bidi w:val="0"/>
-        <w:spacing w:lineRule="auto" w:line="278" w:beforeAutospacing="0" w:before="0" w:afterAutospacing="0" w:after="0"/>
+        <w:spacing w:lineRule="auto" w:line="276" w:beforeAutospacing="0" w:before="0" w:afterAutospacing="0" w:after="0"/>
         <w:ind w:left="720" w:right="0" w:hanging="360"/>
         <w:contextualSpacing/>
         <w:jc w:val="both"/>
@@ -3971,7 +4209,7 @@
           <w:szCs w:val="24"/>
           <w:lang w:val="es-ES"/>
         </w:rPr>
-        <w:t>Alta en AZURE, generación de imégen y primer despliegue del microservicio en AZURE</w:t>
+        <w:t>Alta en AZURE, imágenes de imégen y primer despliegue del microservicio en AZURE</w:t>
       </w:r>
     </w:p>
     <w:p>
@@ -3982,7 +4220,7 @@
           <w:numId w:val="1"/>
         </w:numPr>
         <w:bidi w:val="0"/>
-        <w:spacing w:lineRule="auto" w:line="278" w:beforeAutospacing="0" w:before="0" w:afterAutospacing="0" w:after="0"/>
+        <w:spacing w:lineRule="auto" w:line="276" w:beforeAutospacing="0" w:before="0" w:afterAutospacing="0" w:after="0"/>
         <w:ind w:left="720" w:right="0" w:hanging="360"/>
         <w:contextualSpacing/>
         <w:jc w:val="both"/>
@@ -4027,7 +4265,7 @@
           <w:numId w:val="1"/>
         </w:numPr>
         <w:bidi w:val="0"/>
-        <w:spacing w:lineRule="auto" w:line="278" w:beforeAutospacing="0" w:before="0" w:afterAutospacing="0" w:after="0"/>
+        <w:spacing w:lineRule="auto" w:line="276" w:beforeAutospacing="0" w:before="0" w:afterAutospacing="0" w:after="0"/>
         <w:ind w:left="720" w:right="0" w:hanging="360"/>
         <w:contextualSpacing/>
         <w:jc w:val="both"/>
@@ -4072,7 +4310,7 @@
           <w:numId w:val="1"/>
         </w:numPr>
         <w:bidi w:val="0"/>
-        <w:spacing w:lineRule="auto" w:line="278" w:beforeAutospacing="0" w:before="0" w:afterAutospacing="0" w:after="0"/>
+        <w:spacing w:lineRule="auto" w:line="276" w:beforeAutospacing="0" w:before="0" w:afterAutospacing="0" w:after="0"/>
         <w:ind w:left="720" w:right="0" w:hanging="360"/>
         <w:contextualSpacing/>
         <w:jc w:val="both"/>
@@ -4117,7 +4355,7 @@
           <w:numId w:val="1"/>
         </w:numPr>
         <w:bidi w:val="0"/>
-        <w:spacing w:lineRule="auto" w:line="278" w:beforeAutospacing="0" w:before="0" w:afterAutospacing="0" w:after="160"/>
+        <w:spacing w:lineRule="auto" w:line="276" w:beforeAutospacing="0" w:before="0" w:afterAutospacing="0" w:after="160"/>
         <w:ind w:left="720" w:right="0" w:hanging="360"/>
         <w:contextualSpacing/>
         <w:jc w:val="both"/>
@@ -4158,7 +4396,7 @@
       <w:pPr>
         <w:pStyle w:val="Normal"/>
         <w:bidi w:val="0"/>
-        <w:spacing w:lineRule="auto" w:line="278" w:beforeAutospacing="0" w:before="0" w:afterAutospacing="0" w:after="160"/>
+        <w:spacing w:lineRule="auto" w:line="276" w:beforeAutospacing="0" w:before="0" w:afterAutospacing="0" w:after="160"/>
         <w:ind w:left="0" w:right="0" w:hanging="0"/>
         <w:jc w:val="both"/>
         <w:rPr>
@@ -4218,7 +4456,7 @@
           <w:numId w:val="1"/>
         </w:numPr>
         <w:bidi w:val="0"/>
-        <w:spacing w:lineRule="auto" w:line="278" w:beforeAutospacing="0" w:before="0" w:afterAutospacing="0" w:after="0"/>
+        <w:spacing w:lineRule="auto" w:line="276" w:beforeAutospacing="0" w:before="0" w:afterAutospacing="0" w:after="0"/>
         <w:ind w:left="720" w:right="0" w:hanging="360"/>
         <w:contextualSpacing/>
         <w:jc w:val="both"/>
@@ -4263,7 +4501,7 @@
           <w:numId w:val="1"/>
         </w:numPr>
         <w:bidi w:val="0"/>
-        <w:spacing w:lineRule="auto" w:line="278" w:beforeAutospacing="0" w:before="0" w:afterAutospacing="0" w:after="0"/>
+        <w:spacing w:lineRule="auto" w:line="276" w:beforeAutospacing="0" w:before="0" w:afterAutospacing="0" w:after="0"/>
         <w:ind w:left="720" w:right="0" w:hanging="360"/>
         <w:contextualSpacing/>
         <w:jc w:val="both"/>
@@ -4308,7 +4546,7 @@
           <w:numId w:val="1"/>
         </w:numPr>
         <w:bidi w:val="0"/>
-        <w:spacing w:lineRule="auto" w:line="278" w:beforeAutospacing="0" w:before="0" w:afterAutospacing="0" w:after="0"/>
+        <w:spacing w:lineRule="auto" w:line="276" w:beforeAutospacing="0" w:before="0" w:afterAutospacing="0" w:after="0"/>
         <w:ind w:left="720" w:right="0" w:hanging="360"/>
         <w:contextualSpacing/>
         <w:jc w:val="both"/>
@@ -4353,7 +4591,7 @@
           <w:numId w:val="1"/>
         </w:numPr>
         <w:bidi w:val="0"/>
-        <w:spacing w:lineRule="auto" w:line="278" w:beforeAutospacing="0" w:before="0" w:afterAutospacing="0" w:after="0"/>
+        <w:spacing w:lineRule="auto" w:line="276" w:beforeAutospacing="0" w:before="0" w:afterAutospacing="0" w:after="0"/>
         <w:ind w:left="720" w:right="0" w:hanging="360"/>
         <w:contextualSpacing/>
         <w:jc w:val="both"/>
@@ -4387,7 +4625,39 @@
           <w:szCs w:val="24"/>
           <w:lang w:val="es-ES"/>
         </w:rPr>
-        <w:t>Añadir botónes e implementar funciones para llamar a las APIs</w:t>
+        <w:t>Añadir bot</w:t>
+      </w:r>
+      <w:r>
+        <w:rPr>
+          <w:rFonts w:eastAsia="Segoe UI" w:cs="Segoe UI" w:ascii="Segoe UI" w:hAnsi="Segoe UI"/>
+          <w:b w:val="false"/>
+          <w:bCs w:val="false"/>
+          <w:i w:val="false"/>
+          <w:iCs w:val="false"/>
+          <w:caps w:val="false"/>
+          <w:smallCaps w:val="false"/>
+          <w:color w:val="1F2328"/>
+          <w:sz w:val="24"/>
+          <w:szCs w:val="24"/>
+          <w:lang w:val="es-ES"/>
+        </w:rPr>
+        <w:t>o</w:t>
+      </w:r>
+      <w:r>
+        <w:rPr>
+          <w:rFonts w:eastAsia="Segoe UI" w:cs="Segoe UI" w:ascii="Segoe UI" w:hAnsi="Segoe UI"/>
+          <w:b w:val="false"/>
+          <w:bCs w:val="false"/>
+          <w:i w:val="false"/>
+          <w:iCs w:val="false"/>
+          <w:caps w:val="false"/>
+          <w:smallCaps w:val="false"/>
+          <w:color w:val="1F2328"/>
+          <w:sz w:val="24"/>
+          <w:szCs w:val="24"/>
+          <w:lang w:val="es-ES"/>
+        </w:rPr>
+        <w:t>nes e implementar funciones para llamar a las APIs</w:t>
       </w:r>
     </w:p>
     <w:p>
@@ -4398,7 +4668,7 @@
           <w:numId w:val="1"/>
         </w:numPr>
         <w:bidi w:val="0"/>
-        <w:spacing w:lineRule="auto" w:line="278" w:beforeAutospacing="0" w:before="0" w:afterAutospacing="0" w:after="0"/>
+        <w:spacing w:lineRule="auto" w:line="276" w:beforeAutospacing="0" w:before="0" w:afterAutospacing="0" w:after="0"/>
         <w:ind w:left="720" w:right="0" w:hanging="360"/>
         <w:contextualSpacing/>
         <w:jc w:val="both"/>
@@ -4443,7 +4713,7 @@
           <w:numId w:val="1"/>
         </w:numPr>
         <w:bidi w:val="0"/>
-        <w:spacing w:lineRule="auto" w:line="278" w:beforeAutospacing="0" w:before="0" w:afterAutospacing="0" w:after="0"/>
+        <w:spacing w:lineRule="auto" w:line="276" w:beforeAutospacing="0" w:before="0" w:afterAutospacing="0" w:after="0"/>
         <w:ind w:left="720" w:right="0" w:hanging="360"/>
         <w:contextualSpacing/>
         <w:jc w:val="both"/>
@@ -4488,7 +4758,7 @@
           <w:numId w:val="1"/>
         </w:numPr>
         <w:bidi w:val="0"/>
-        <w:spacing w:lineRule="auto" w:line="278" w:beforeAutospacing="0" w:before="0" w:afterAutospacing="0" w:after="0"/>
+        <w:spacing w:lineRule="auto" w:line="276" w:beforeAutospacing="0" w:before="0" w:afterAutospacing="0" w:after="0"/>
         <w:ind w:left="720" w:right="0" w:hanging="360"/>
         <w:contextualSpacing/>
         <w:jc w:val="both"/>
@@ -4533,7 +4803,7 @@
           <w:numId w:val="1"/>
         </w:numPr>
         <w:bidi w:val="0"/>
-        <w:spacing w:lineRule="auto" w:line="278" w:beforeAutospacing="0" w:before="0" w:afterAutospacing="0" w:after="0"/>
+        <w:spacing w:lineRule="auto" w:line="276" w:beforeAutospacing="0" w:before="0" w:afterAutospacing="0" w:after="0"/>
         <w:ind w:left="720" w:right="0" w:hanging="360"/>
         <w:contextualSpacing/>
         <w:jc w:val="both"/>
@@ -4578,7 +4848,7 @@
           <w:numId w:val="1"/>
         </w:numPr>
         <w:bidi w:val="0"/>
-        <w:spacing w:lineRule="auto" w:line="278" w:beforeAutospacing="0" w:before="0" w:afterAutospacing="0" w:after="160"/>
+        <w:spacing w:lineRule="auto" w:line="276" w:beforeAutospacing="0" w:before="0" w:afterAutospacing="0" w:after="160"/>
         <w:ind w:left="720" w:right="0" w:hanging="360"/>
         <w:contextualSpacing/>
         <w:jc w:val="both"/>
@@ -4619,7 +4889,7 @@
       <w:pPr>
         <w:pStyle w:val="Normal"/>
         <w:bidi w:val="0"/>
-        <w:spacing w:lineRule="auto" w:line="278" w:beforeAutospacing="0" w:before="0" w:afterAutospacing="0" w:after="160"/>
+        <w:spacing w:lineRule="auto" w:line="276" w:beforeAutospacing="0" w:before="0" w:afterAutospacing="0" w:after="160"/>
         <w:ind w:right="0" w:hanging="0"/>
         <w:jc w:val="both"/>
         <w:rPr>
@@ -4650,7 +4920,7 @@
       <w:pPr>
         <w:pStyle w:val="Normal"/>
         <w:bidi w:val="0"/>
-        <w:spacing w:lineRule="auto" w:line="278" w:beforeAutospacing="0" w:before="0" w:afterAutospacing="0" w:after="160"/>
+        <w:spacing w:lineRule="auto" w:line="276" w:beforeAutospacing="0" w:before="0" w:afterAutospacing="0" w:after="160"/>
         <w:ind w:right="0" w:hanging="0"/>
         <w:jc w:val="both"/>
         <w:rPr>
@@ -4725,7 +4995,7 @@
         <w:rPr/>
         <w:t xml:space="preserve">Backend: </w:t>
       </w:r>
-      <w:hyperlink r:id="rId8">
+      <w:hyperlink r:id="rId10">
         <w:r>
           <w:rPr>
             <w:rStyle w:val="LienInternet"/>
@@ -4773,91 +5043,8 @@
     </w:p>
     <w:p>
       <w:pPr>
-        <w:pStyle w:val="ListParagraph"/>
-        <w:ind w:left="720" w:hanging="0"/>
-        <w:jc w:val="both"/>
-        <w:rPr>
-          <w:rFonts w:ascii="Aptos" w:hAnsi="Aptos" w:eastAsia="Aptos" w:cs="" w:asciiTheme="minorAscii" w:cstheme="minorBidi" w:eastAsiaTheme="minorAscii" w:hAnsiTheme="minorAscii"/>
-          <w:color w:val="467886"/>
-          <w:sz w:val="24"/>
-          <w:szCs w:val="24"/>
-          <w:u w:val="single"/>
-          <w:lang w:eastAsia="en-US" w:bidi="ar-SA"/>
-        </w:rPr>
-      </w:pPr>
-      <w:r>
-        <w:rPr>
-          <w:rFonts w:eastAsia="Aptos" w:cs="" w:cstheme="minorBidi" w:eastAsiaTheme="minorAscii"/>
-          <w:color w:val="467886"/>
-          <w:sz w:val="24"/>
-          <w:szCs w:val="24"/>
-          <w:u w:val="single"/>
-          <w:lang w:eastAsia="en-US" w:bidi="ar-SA"/>
-        </w:rPr>
-      </w:r>
-    </w:p>
-    <w:p>
-      <w:pPr>
         <w:pStyle w:val="Normal"/>
-        <w:spacing w:lineRule="auto" w:line="278" w:beforeAutospacing="0" w:before="0" w:afterAutospacing="0" w:after="160"/>
-        <w:ind w:left="0" w:hanging="0"/>
-        <w:jc w:val="both"/>
-        <w:rPr>
-          <w:rFonts w:ascii="Aptos" w:hAnsi="Aptos" w:eastAsia="Aptos" w:cs="" w:asciiTheme="minorAscii" w:cstheme="minorBidi" w:eastAsiaTheme="minorAscii" w:hAnsiTheme="minorAscii"/>
-          <w:b/>
-          <w:b/>
-          <w:bCs/>
-          <w:color w:val="auto"/>
-          <w:sz w:val="24"/>
-          <w:szCs w:val="24"/>
-          <w:lang w:eastAsia="en-US" w:bidi="ar-SA"/>
-        </w:rPr>
-      </w:pPr>
-      <w:r>
-        <w:rPr>
-          <w:rFonts w:eastAsia="Aptos" w:cs="" w:cstheme="minorBidi" w:eastAsiaTheme="minorAscii"/>
-          <w:b/>
-          <w:bCs/>
-          <w:color w:val="auto"/>
-          <w:sz w:val="24"/>
-          <w:szCs w:val="24"/>
-          <w:lang w:eastAsia="en-US" w:bidi="ar-SA"/>
-        </w:rPr>
-        <w:t>Temporalización - Clockify</w:t>
-      </w:r>
-    </w:p>
-    <w:p>
-      <w:pPr>
-        <w:pStyle w:val="Normal"/>
-        <w:spacing w:lineRule="auto" w:line="278" w:beforeAutospacing="0" w:before="0" w:afterAutospacing="0" w:after="160"/>
-        <w:ind w:left="0" w:hanging="0"/>
-        <w:jc w:val="both"/>
-        <w:rPr>
-          <w:rFonts w:ascii="Aptos" w:hAnsi="Aptos" w:eastAsia="Aptos" w:cs="" w:asciiTheme="minorAscii" w:cstheme="minorBidi" w:eastAsiaTheme="minorAscii" w:hAnsiTheme="minorAscii"/>
-          <w:color w:val="467886"/>
-          <w:sz w:val="24"/>
-          <w:szCs w:val="24"/>
-          <w:u w:val="single"/>
-          <w:lang w:eastAsia="en-US" w:bidi="ar-SA"/>
-        </w:rPr>
-      </w:pPr>
-      <w:hyperlink r:id="rId9">
-        <w:r>
-          <w:rPr>
-            <w:rStyle w:val="LienInternet"/>
-            <w:rFonts w:eastAsia="Aptos" w:cs="" w:cstheme="minorBidi" w:eastAsiaTheme="minorAscii"/>
-            <w:sz w:val="24"/>
-            <w:szCs w:val="24"/>
-            <w:lang w:eastAsia="en-US" w:bidi="ar-SA"/>
-          </w:rPr>
-          <w:t>https://app.clockify.me/tracker</w:t>
-        </w:r>
-      </w:hyperlink>
-    </w:p>
-    <w:p>
-      <w:pPr>
-        <w:pStyle w:val="Normal"/>
-        <w:spacing w:lineRule="auto" w:line="278" w:beforeAutospacing="0" w:before="0" w:afterAutospacing="0" w:after="160"/>
+        <w:spacing w:lineRule="auto" w:line="276" w:beforeAutospacing="0" w:before="0" w:afterAutospacing="0" w:after="160"/>
         <w:ind w:left="0" w:hanging="0"/>
         <w:jc w:val="both"/>
         <w:rPr>
@@ -4886,7 +5073,7 @@
     <w:p>
       <w:pPr>
         <w:pStyle w:val="Normal"/>
-        <w:spacing w:lineRule="auto" w:line="278" w:beforeAutospacing="0" w:before="0" w:afterAutospacing="0" w:after="160"/>
+        <w:spacing w:lineRule="auto" w:line="276" w:beforeAutospacing="0" w:before="0" w:afterAutospacing="0" w:after="160"/>
         <w:ind w:left="0" w:hanging="0"/>
         <w:jc w:val="both"/>
         <w:rPr>
@@ -4915,7 +5102,7 @@
     <w:p>
       <w:pPr>
         <w:pStyle w:val="Normal"/>
-        <w:spacing w:lineRule="auto" w:line="278" w:beforeAutospacing="0" w:before="0" w:afterAutospacing="0" w:after="160"/>
+        <w:spacing w:lineRule="auto" w:line="276" w:beforeAutospacing="0" w:before="0" w:afterAutospacing="0" w:after="160"/>
         <w:ind w:left="0" w:hanging="0"/>
         <w:jc w:val="both"/>
         <w:rPr>
@@ -4946,7 +5133,7 @@
       <w:pPr>
         <w:pStyle w:val="Normal"/>
         <w:bidi w:val="0"/>
-        <w:spacing w:lineRule="auto" w:line="278" w:beforeAutospacing="0" w:before="0" w:afterAutospacing="0" w:after="160"/>
+        <w:spacing w:lineRule="auto" w:line="276" w:beforeAutospacing="0" w:before="0" w:afterAutospacing="0" w:after="160"/>
         <w:ind w:left="0" w:right="0" w:hanging="0"/>
         <w:jc w:val="both"/>
         <w:rPr>
@@ -4970,7 +5157,7 @@
       <w:pPr>
         <w:pStyle w:val="Normal"/>
         <w:bidi w:val="0"/>
-        <w:spacing w:lineRule="auto" w:line="278" w:beforeAutospacing="0" w:before="0" w:afterAutospacing="0" w:after="160"/>
+        <w:spacing w:lineRule="auto" w:line="276" w:beforeAutospacing="0" w:before="0" w:afterAutospacing="0" w:after="160"/>
         <w:ind w:left="0" w:right="0" w:hanging="0"/>
         <w:jc w:val="center"/>
         <w:rPr>
@@ -4994,7 +5181,7 @@
       <w:pPr>
         <w:pStyle w:val="Normal"/>
         <w:bidi w:val="0"/>
-        <w:spacing w:lineRule="auto" w:line="278" w:beforeAutospacing="0" w:before="0" w:afterAutospacing="0" w:after="160"/>
+        <w:spacing w:lineRule="auto" w:line="276" w:beforeAutospacing="0" w:before="0" w:afterAutospacing="0" w:after="160"/>
         <w:ind w:left="0" w:right="0" w:hanging="0"/>
         <w:jc w:val="center"/>
         <w:rPr>
@@ -5018,7 +5205,7 @@
       <w:pPr>
         <w:pStyle w:val="Normal"/>
         <w:bidi w:val="0"/>
-        <w:spacing w:lineRule="auto" w:line="278" w:beforeAutospacing="0" w:before="0" w:afterAutospacing="0" w:after="160"/>
+        <w:spacing w:lineRule="auto" w:line="276" w:beforeAutospacing="0" w:before="0" w:afterAutospacing="0" w:after="160"/>
         <w:ind w:left="0" w:right="0" w:hanging="0"/>
         <w:jc w:val="center"/>
         <w:rPr>
@@ -5043,7 +5230,7 @@
       <w:pPr>
         <w:pStyle w:val="Normal"/>
         <w:bidi w:val="0"/>
-        <w:spacing w:lineRule="auto" w:line="278" w:beforeAutospacing="0" w:before="0" w:afterAutospacing="0" w:after="160"/>
+        <w:spacing w:lineRule="auto" w:line="276" w:beforeAutospacing="0" w:before="0" w:afterAutospacing="0" w:after="160"/>
         <w:ind w:left="0" w:right="0" w:hanging="0"/>
         <w:jc w:val="both"/>
         <w:rPr>
@@ -5073,7 +5260,7 @@
         </w:numPr>
         <w:shd w:val="clear" w:color="auto" w:fill="FFFFFF" w:themeFill="background1"/>
         <w:bidi w:val="0"/>
-        <w:spacing w:lineRule="auto" w:line="278" w:beforeAutospacing="0" w:before="0" w:afterAutospacing="0" w:after="0"/>
+        <w:spacing w:lineRule="auto" w:line="276" w:beforeAutospacing="0" w:before="0" w:afterAutospacing="0" w:after="0"/>
         <w:contextualSpacing/>
         <w:jc w:val="both"/>
         <w:rPr>
@@ -5118,7 +5305,7 @@
         </w:numPr>
         <w:shd w:val="clear" w:color="auto" w:fill="FFFFFF" w:themeFill="background1"/>
         <w:bidi w:val="0"/>
-        <w:spacing w:lineRule="auto" w:line="278" w:beforeAutospacing="0" w:before="0" w:afterAutospacing="0" w:after="0"/>
+        <w:spacing w:lineRule="auto" w:line="276" w:beforeAutospacing="0" w:before="0" w:afterAutospacing="0" w:after="0"/>
         <w:contextualSpacing/>
         <w:jc w:val="both"/>
         <w:rPr>
@@ -5163,7 +5350,7 @@
         </w:numPr>
         <w:shd w:val="clear" w:color="auto" w:fill="FFFFFF" w:themeFill="background1"/>
         <w:bidi w:val="0"/>
-        <w:spacing w:lineRule="auto" w:line="278" w:beforeAutospacing="0" w:before="0" w:afterAutospacing="0" w:after="0"/>
+        <w:spacing w:lineRule="auto" w:line="276" w:beforeAutospacing="0" w:before="0" w:afterAutospacing="0" w:after="0"/>
         <w:contextualSpacing/>
         <w:jc w:val="both"/>
         <w:rPr>
@@ -5208,7 +5395,7 @@
         </w:numPr>
         <w:shd w:val="clear" w:color="auto" w:fill="FFFFFF" w:themeFill="background1"/>
         <w:bidi w:val="0"/>
-        <w:spacing w:lineRule="auto" w:line="278" w:beforeAutospacing="0" w:before="0" w:afterAutospacing="0" w:after="0"/>
+        <w:spacing w:lineRule="auto" w:line="276" w:beforeAutospacing="0" w:before="0" w:afterAutospacing="0" w:after="0"/>
         <w:contextualSpacing/>
         <w:jc w:val="both"/>
         <w:rPr>
@@ -5253,7 +5440,7 @@
         </w:numPr>
         <w:shd w:val="clear" w:color="auto" w:fill="FFFFFF" w:themeFill="background1"/>
         <w:bidi w:val="0"/>
-        <w:spacing w:lineRule="auto" w:line="278" w:beforeAutospacing="0" w:before="0" w:afterAutospacing="0" w:after="0"/>
+        <w:spacing w:lineRule="auto" w:line="276" w:beforeAutospacing="0" w:before="0" w:afterAutospacing="0" w:after="0"/>
         <w:contextualSpacing/>
         <w:jc w:val="both"/>
         <w:rPr>
@@ -5298,7 +5485,7 @@
         </w:numPr>
         <w:shd w:val="clear" w:color="auto" w:fill="FFFFFF" w:themeFill="background1"/>
         <w:bidi w:val="0"/>
-        <w:spacing w:lineRule="auto" w:line="278" w:beforeAutospacing="0" w:before="0" w:afterAutospacing="0" w:after="0"/>
+        <w:spacing w:lineRule="auto" w:line="276" w:beforeAutospacing="0" w:before="0" w:afterAutospacing="0" w:after="0"/>
         <w:contextualSpacing/>
         <w:jc w:val="both"/>
         <w:rPr>
@@ -5343,7 +5530,7 @@
         </w:numPr>
         <w:shd w:val="clear" w:color="auto" w:fill="FFFFFF" w:themeFill="background1"/>
         <w:bidi w:val="0"/>
-        <w:spacing w:lineRule="auto" w:line="278" w:beforeAutospacing="0" w:before="0" w:afterAutospacing="0" w:after="0"/>
+        <w:spacing w:lineRule="auto" w:line="276" w:beforeAutospacing="0" w:before="0" w:afterAutospacing="0" w:after="0"/>
         <w:contextualSpacing/>
         <w:jc w:val="both"/>
         <w:rPr>
@@ -5384,7 +5571,7 @@
         <w:pStyle w:val="ListParagraph"/>
         <w:shd w:val="clear" w:color="auto" w:fill="FFFFFF" w:themeFill="background1"/>
         <w:bidi w:val="0"/>
-        <w:spacing w:lineRule="auto" w:line="278" w:beforeAutospacing="0" w:before="0" w:afterAutospacing="0" w:after="0"/>
+        <w:spacing w:lineRule="auto" w:line="276" w:beforeAutospacing="0" w:before="0" w:afterAutospacing="0" w:after="0"/>
         <w:ind w:left="720" w:hanging="0"/>
         <w:contextualSpacing/>
         <w:jc w:val="both"/>
@@ -5424,7 +5611,7 @@
       <w:pPr>
         <w:pStyle w:val="Normal"/>
         <w:bidi w:val="0"/>
-        <w:spacing w:lineRule="auto" w:line="278" w:beforeAutospacing="0" w:before="0" w:afterAutospacing="0" w:after="160"/>
+        <w:spacing w:lineRule="auto" w:line="276" w:beforeAutospacing="0" w:before="0" w:afterAutospacing="0" w:after="160"/>
         <w:ind w:left="0" w:right="0" w:hanging="0"/>
         <w:jc w:val="both"/>
         <w:rPr>
@@ -5448,7 +5635,7 @@
     <w:p>
       <w:pPr>
         <w:pStyle w:val="Normal"/>
-        <w:spacing w:lineRule="auto" w:line="278" w:beforeAutospacing="0" w:before="0" w:afterAutospacing="0" w:after="160"/>
+        <w:spacing w:lineRule="auto" w:line="276" w:beforeAutospacing="0" w:before="0" w:afterAutospacing="0" w:after="160"/>
         <w:ind w:left="0" w:right="0" w:hanging="0"/>
         <w:jc w:val="both"/>
         <w:rPr>
@@ -5479,7 +5666,7 @@
       <w:pPr>
         <w:pStyle w:val="Normal"/>
         <w:bidi w:val="0"/>
-        <w:spacing w:lineRule="auto" w:line="278" w:beforeAutospacing="0" w:before="0" w:afterAutospacing="0" w:after="160"/>
+        <w:spacing w:lineRule="auto" w:line="276" w:beforeAutospacing="0" w:before="0" w:afterAutospacing="0" w:after="160"/>
         <w:ind w:left="0" w:right="0" w:hanging="0"/>
         <w:jc w:val="both"/>
         <w:rPr>
@@ -5523,7 +5710,7 @@
           <w:numId w:val="9"/>
         </w:numPr>
         <w:bidi w:val="0"/>
-        <w:spacing w:lineRule="auto" w:line="278" w:beforeAutospacing="0" w:before="0" w:afterAutospacing="0" w:after="0"/>
+        <w:spacing w:lineRule="auto" w:line="276" w:beforeAutospacing="0" w:before="0" w:afterAutospacing="0" w:after="0"/>
         <w:ind w:left="720" w:right="0" w:hanging="360"/>
         <w:contextualSpacing/>
         <w:jc w:val="both"/>
@@ -5584,7 +5771,7 @@
           <w:numId w:val="9"/>
         </w:numPr>
         <w:bidi w:val="0"/>
-        <w:spacing w:lineRule="auto" w:line="278" w:beforeAutospacing="0" w:before="0" w:afterAutospacing="0" w:after="0"/>
+        <w:spacing w:lineRule="auto" w:line="276" w:beforeAutospacing="0" w:before="0" w:afterAutospacing="0" w:after="0"/>
         <w:ind w:left="720" w:right="0" w:hanging="360"/>
         <w:contextualSpacing/>
         <w:jc w:val="both"/>
@@ -5645,7 +5832,7 @@
           <w:numId w:val="9"/>
         </w:numPr>
         <w:bidi w:val="0"/>
-        <w:spacing w:lineRule="auto" w:line="278" w:beforeAutospacing="0" w:before="0" w:afterAutospacing="0" w:after="0"/>
+        <w:spacing w:lineRule="auto" w:line="276" w:beforeAutospacing="0" w:before="0" w:afterAutospacing="0" w:after="0"/>
         <w:ind w:left="720" w:right="0" w:hanging="360"/>
         <w:contextualSpacing/>
         <w:jc w:val="both"/>
@@ -5706,7 +5893,7 @@
           <w:numId w:val="9"/>
         </w:numPr>
         <w:bidi w:val="0"/>
-        <w:spacing w:lineRule="auto" w:line="278" w:beforeAutospacing="0" w:before="0" w:afterAutospacing="0" w:after="160"/>
+        <w:spacing w:lineRule="auto" w:line="276" w:beforeAutospacing="0" w:before="0" w:afterAutospacing="0" w:after="160"/>
         <w:ind w:left="720" w:right="0" w:hanging="360"/>
         <w:contextualSpacing/>
         <w:jc w:val="both"/>
@@ -5763,7 +5950,7 @@
       <w:pPr>
         <w:pStyle w:val="Normal"/>
         <w:bidi w:val="0"/>
-        <w:spacing w:lineRule="auto" w:line="278" w:beforeAutospacing="0" w:before="0" w:afterAutospacing="0" w:after="160"/>
+        <w:spacing w:lineRule="auto" w:line="276" w:beforeAutospacing="0" w:before="0" w:afterAutospacing="0" w:after="160"/>
         <w:ind w:left="0" w:right="0" w:hanging="0"/>
         <w:jc w:val="both"/>
         <w:rPr>
@@ -5790,7 +5977,7 @@
       <w:pPr>
         <w:pStyle w:val="Normal"/>
         <w:bidi w:val="0"/>
-        <w:spacing w:lineRule="auto" w:line="278" w:beforeAutospacing="0" w:before="0" w:afterAutospacing="0" w:after="160"/>
+        <w:spacing w:lineRule="auto" w:line="276" w:beforeAutospacing="0" w:before="0" w:afterAutospacing="0" w:after="160"/>
         <w:ind w:left="0" w:right="0" w:hanging="0"/>
         <w:jc w:val="both"/>
         <w:rPr>
@@ -5830,7 +6017,7 @@
       <w:pPr>
         <w:pStyle w:val="Normal"/>
         <w:bidi w:val="0"/>
-        <w:spacing w:lineRule="auto" w:line="278" w:beforeAutospacing="0" w:before="0" w:afterAutospacing="0" w:after="160"/>
+        <w:spacing w:lineRule="auto" w:line="276" w:beforeAutospacing="0" w:before="0" w:afterAutospacing="0" w:after="160"/>
         <w:ind w:left="0" w:right="0" w:hanging="0"/>
         <w:jc w:val="both"/>
         <w:rPr>
@@ -5886,7 +6073,7 @@
       <w:pPr>
         <w:pStyle w:val="Normal"/>
         <w:bidi w:val="0"/>
-        <w:spacing w:lineRule="auto" w:line="278" w:beforeAutospacing="0" w:before="0" w:afterAutospacing="0" w:after="160"/>
+        <w:spacing w:lineRule="auto" w:line="276" w:beforeAutospacing="0" w:before="0" w:afterAutospacing="0" w:after="160"/>
         <w:ind w:left="0" w:right="0" w:hanging="0"/>
         <w:jc w:val="both"/>
         <w:rPr>
@@ -5942,7 +6129,7 @@
       <w:pPr>
         <w:pStyle w:val="Normal"/>
         <w:bidi w:val="0"/>
-        <w:spacing w:lineRule="auto" w:line="278" w:beforeAutospacing="0" w:before="0" w:afterAutospacing="0" w:after="160"/>
+        <w:spacing w:lineRule="auto" w:line="276" w:beforeAutospacing="0" w:before="0" w:afterAutospacing="0" w:after="160"/>
         <w:ind w:left="0" w:right="0" w:hanging="0"/>
         <w:jc w:val="both"/>
         <w:rPr>
@@ -6002,7 +6189,7 @@
           <w:numId w:val="8"/>
         </w:numPr>
         <w:bidi w:val="0"/>
-        <w:spacing w:lineRule="auto" w:line="278" w:beforeAutospacing="0" w:before="0" w:afterAutospacing="0" w:after="0"/>
+        <w:spacing w:lineRule="auto" w:line="276" w:beforeAutospacing="0" w:before="0" w:afterAutospacing="0" w:after="0"/>
         <w:ind w:left="720" w:right="0" w:hanging="360"/>
         <w:contextualSpacing/>
         <w:jc w:val="both"/>
@@ -6047,7 +6234,7 @@
           <w:numId w:val="8"/>
         </w:numPr>
         <w:bidi w:val="0"/>
-        <w:spacing w:lineRule="auto" w:line="278" w:beforeAutospacing="0" w:before="0" w:afterAutospacing="0" w:after="0"/>
+        <w:spacing w:lineRule="auto" w:line="276" w:beforeAutospacing="0" w:before="0" w:afterAutospacing="0" w:after="0"/>
         <w:ind w:left="720" w:right="0" w:hanging="360"/>
         <w:contextualSpacing/>
         <w:jc w:val="both"/>
@@ -6092,7 +6279,7 @@
           <w:numId w:val="8"/>
         </w:numPr>
         <w:bidi w:val="0"/>
-        <w:spacing w:lineRule="auto" w:line="278" w:beforeAutospacing="0" w:before="0" w:afterAutospacing="0" w:after="0"/>
+        <w:spacing w:lineRule="auto" w:line="276" w:beforeAutospacing="0" w:before="0" w:afterAutospacing="0" w:after="0"/>
         <w:ind w:left="720" w:right="0" w:hanging="360"/>
         <w:contextualSpacing/>
         <w:jc w:val="both"/>
@@ -6137,7 +6324,7 @@
           <w:numId w:val="8"/>
         </w:numPr>
         <w:bidi w:val="0"/>
-        <w:spacing w:lineRule="auto" w:line="278" w:beforeAutospacing="0" w:before="0" w:afterAutospacing="0" w:after="0"/>
+        <w:spacing w:lineRule="auto" w:line="276" w:beforeAutospacing="0" w:before="0" w:afterAutospacing="0" w:after="0"/>
         <w:ind w:left="720" w:right="0" w:hanging="360"/>
         <w:contextualSpacing/>
         <w:jc w:val="both"/>
@@ -6182,7 +6369,7 @@
           <w:numId w:val="8"/>
         </w:numPr>
         <w:bidi w:val="0"/>
-        <w:spacing w:lineRule="auto" w:line="278" w:beforeAutospacing="0" w:before="0" w:afterAutospacing="0" w:after="160"/>
+        <w:spacing w:lineRule="auto" w:line="276" w:beforeAutospacing="0" w:before="0" w:afterAutospacing="0" w:after="160"/>
         <w:ind w:left="720" w:right="0" w:hanging="360"/>
         <w:contextualSpacing/>
         <w:jc w:val="both"/>
@@ -6223,7 +6410,7 @@
       <w:pPr>
         <w:pStyle w:val="Normal"/>
         <w:bidi w:val="0"/>
-        <w:spacing w:lineRule="auto" w:line="278" w:beforeAutospacing="0" w:before="0" w:afterAutospacing="0" w:after="160"/>
+        <w:spacing w:lineRule="auto" w:line="276" w:beforeAutospacing="0" w:before="0" w:afterAutospacing="0" w:after="160"/>
         <w:ind w:left="0" w:right="0" w:hanging="0"/>
         <w:jc w:val="both"/>
         <w:rPr>
@@ -6279,7 +6466,7 @@
       <w:pPr>
         <w:pStyle w:val="Normal"/>
         <w:bidi w:val="0"/>
-        <w:spacing w:lineRule="auto" w:line="278" w:beforeAutospacing="0" w:before="0" w:afterAutospacing="0" w:after="160"/>
+        <w:spacing w:lineRule="auto" w:line="276" w:beforeAutospacing="0" w:before="0" w:afterAutospacing="0" w:after="160"/>
         <w:ind w:left="0" w:right="0" w:hanging="0"/>
         <w:jc w:val="both"/>
         <w:rPr>
@@ -6328,14 +6515,46 @@
           <w:szCs w:val="24"/>
           <w:lang w:val="es-ES"/>
         </w:rPr>
-        <w:t xml:space="preserve"> en este módulo se implmenta la clase encargada de la comunicación con otros microservicios. </w:t>
+        <w:t xml:space="preserve"> en este módulo se impl</w:t>
+      </w:r>
+      <w:r>
+        <w:rPr>
+          <w:rFonts w:eastAsia="Segoe UI" w:cs="Segoe UI" w:ascii="Segoe UI" w:hAnsi="Segoe UI"/>
+          <w:b w:val="false"/>
+          <w:bCs w:val="false"/>
+          <w:i w:val="false"/>
+          <w:iCs w:val="false"/>
+          <w:caps w:val="false"/>
+          <w:smallCaps w:val="false"/>
+          <w:color w:val="1F2328"/>
+          <w:sz w:val="24"/>
+          <w:szCs w:val="24"/>
+          <w:lang w:val="es-ES"/>
+        </w:rPr>
+        <w:t>e</w:t>
+      </w:r>
+      <w:r>
+        <w:rPr>
+          <w:rFonts w:eastAsia="Segoe UI" w:cs="Segoe UI" w:ascii="Segoe UI" w:hAnsi="Segoe UI"/>
+          <w:b w:val="false"/>
+          <w:bCs w:val="false"/>
+          <w:i w:val="false"/>
+          <w:iCs w:val="false"/>
+          <w:caps w:val="false"/>
+          <w:smallCaps w:val="false"/>
+          <w:color w:val="1F2328"/>
+          <w:sz w:val="24"/>
+          <w:szCs w:val="24"/>
+          <w:lang w:val="es-ES"/>
+        </w:rPr>
+        <w:t xml:space="preserve">menta la clase encargada de la comunicación con otros microservicios. </w:t>
       </w:r>
     </w:p>
     <w:p>
       <w:pPr>
         <w:pStyle w:val="Normal"/>
         <w:bidi w:val="0"/>
-        <w:spacing w:lineRule="auto" w:line="278" w:beforeAutospacing="0" w:before="0" w:afterAutospacing="0" w:after="160"/>
+        <w:spacing w:lineRule="auto" w:line="276" w:beforeAutospacing="0" w:before="0" w:afterAutospacing="0" w:after="160"/>
         <w:ind w:left="0" w:right="0" w:hanging="0"/>
         <w:jc w:val="both"/>
         <w:rPr>
@@ -6391,7 +6610,7 @@
       <w:pPr>
         <w:pStyle w:val="Normal"/>
         <w:bidi w:val="0"/>
-        <w:spacing w:lineRule="auto" w:line="278" w:beforeAutospacing="0" w:before="0" w:afterAutospacing="0" w:after="160"/>
+        <w:spacing w:lineRule="auto" w:line="276" w:beforeAutospacing="0" w:before="0" w:afterAutospacing="0" w:after="160"/>
         <w:ind w:left="0" w:right="0" w:hanging="0"/>
         <w:jc w:val="both"/>
         <w:rPr>
@@ -6422,7 +6641,7 @@
           <w:numId w:val="6"/>
         </w:numPr>
         <w:bidi w:val="0"/>
-        <w:spacing w:lineRule="auto" w:line="278" w:beforeAutospacing="0" w:before="0" w:afterAutospacing="0" w:after="0"/>
+        <w:spacing w:lineRule="auto" w:line="276" w:beforeAutospacing="0" w:before="0" w:afterAutospacing="0" w:after="0"/>
         <w:ind w:left="720" w:right="0" w:hanging="360"/>
         <w:contextualSpacing/>
         <w:jc w:val="both"/>
@@ -6467,7 +6686,7 @@
           <w:numId w:val="6"/>
         </w:numPr>
         <w:bidi w:val="0"/>
-        <w:spacing w:lineRule="auto" w:line="278" w:beforeAutospacing="0" w:before="0" w:afterAutospacing="0" w:after="0"/>
+        <w:spacing w:lineRule="auto" w:line="276" w:beforeAutospacing="0" w:before="0" w:afterAutospacing="0" w:after="0"/>
         <w:ind w:left="720" w:right="0" w:hanging="360"/>
         <w:contextualSpacing/>
         <w:jc w:val="both"/>
@@ -6512,7 +6731,7 @@
           <w:numId w:val="6"/>
         </w:numPr>
         <w:bidi w:val="0"/>
-        <w:spacing w:lineRule="auto" w:line="278" w:beforeAutospacing="0" w:before="0" w:afterAutospacing="0" w:after="160"/>
+        <w:spacing w:lineRule="auto" w:line="276" w:beforeAutospacing="0" w:before="0" w:afterAutospacing="0" w:after="160"/>
         <w:ind w:left="720" w:right="0" w:hanging="360"/>
         <w:contextualSpacing/>
         <w:jc w:val="both"/>
@@ -6553,7 +6772,7 @@
       <w:pPr>
         <w:pStyle w:val="Normal"/>
         <w:bidi w:val="0"/>
-        <w:spacing w:lineRule="auto" w:line="278" w:beforeAutospacing="0" w:before="0" w:afterAutospacing="0" w:after="160"/>
+        <w:spacing w:lineRule="auto" w:line="276" w:beforeAutospacing="0" w:before="0" w:afterAutospacing="0" w:after="160"/>
         <w:ind w:left="0" w:right="0" w:hanging="0"/>
         <w:jc w:val="both"/>
         <w:rPr>
@@ -6580,7 +6799,7 @@
       <w:pPr>
         <w:pStyle w:val="Normal"/>
         <w:bidi w:val="0"/>
-        <w:spacing w:lineRule="auto" w:line="278" w:beforeAutospacing="0" w:before="0" w:afterAutospacing="0" w:after="160"/>
+        <w:spacing w:lineRule="auto" w:line="276" w:beforeAutospacing="0" w:before="0" w:afterAutospacing="0" w:after="160"/>
         <w:ind w:left="0" w:right="0" w:hanging="0"/>
         <w:jc w:val="both"/>
         <w:rPr>
@@ -6620,7 +6839,7 @@
       <w:pPr>
         <w:pStyle w:val="Normal"/>
         <w:bidi w:val="0"/>
-        <w:spacing w:lineRule="auto" w:line="278" w:beforeAutospacing="0" w:before="0" w:afterAutospacing="0" w:after="160"/>
+        <w:spacing w:lineRule="auto" w:line="276" w:beforeAutospacing="0" w:before="0" w:afterAutospacing="0" w:after="160"/>
         <w:ind w:left="0" w:right="0" w:hanging="0"/>
         <w:jc w:val="both"/>
         <w:rPr>
@@ -6660,7 +6879,7 @@
       <w:pPr>
         <w:pStyle w:val="Normal"/>
         <w:bidi w:val="0"/>
-        <w:spacing w:lineRule="auto" w:line="278" w:beforeAutospacing="0" w:before="0" w:afterAutospacing="0" w:after="160"/>
+        <w:spacing w:lineRule="auto" w:line="276" w:beforeAutospacing="0" w:before="0" w:afterAutospacing="0" w:after="160"/>
         <w:ind w:left="0" w:right="0" w:hanging="0"/>
         <w:jc w:val="both"/>
         <w:rPr>
@@ -6681,7 +6900,7 @@
       <w:pPr>
         <w:pStyle w:val="Normal"/>
         <w:bidi w:val="0"/>
-        <w:spacing w:lineRule="auto" w:line="278" w:beforeAutospacing="0" w:before="0" w:afterAutospacing="0" w:after="160"/>
+        <w:spacing w:lineRule="auto" w:line="276" w:beforeAutospacing="0" w:before="0" w:afterAutospacing="0" w:after="160"/>
         <w:ind w:left="0" w:right="0" w:hanging="0"/>
         <w:jc w:val="both"/>
         <w:rPr>
@@ -6703,7 +6922,7 @@
       <w:pPr>
         <w:pStyle w:val="Normal"/>
         <w:bidi w:val="0"/>
-        <w:spacing w:lineRule="auto" w:line="278" w:beforeAutospacing="0" w:before="0" w:afterAutospacing="0" w:after="160"/>
+        <w:spacing w:lineRule="auto" w:line="276" w:beforeAutospacing="0" w:before="0" w:afterAutospacing="0" w:after="160"/>
         <w:ind w:left="0" w:right="0" w:hanging="0"/>
         <w:jc w:val="both"/>
         <w:rPr/>
@@ -6716,7 +6935,7 @@
     <w:p>
       <w:pPr>
         <w:pStyle w:val="Normal"/>
-        <w:spacing w:lineRule="auto" w:line="278" w:beforeAutospacing="0" w:before="0" w:afterAutospacing="0" w:after="160"/>
+        <w:spacing w:lineRule="auto" w:line="276" w:beforeAutospacing="0" w:before="0" w:afterAutospacing="0" w:after="160"/>
         <w:ind w:left="0" w:right="0" w:hanging="0"/>
         <w:jc w:val="both"/>
         <w:rPr/>
@@ -6736,7 +6955,7 @@
     <w:p>
       <w:pPr>
         <w:pStyle w:val="Normal"/>
-        <w:spacing w:lineRule="auto" w:line="278" w:beforeAutospacing="0" w:before="0" w:afterAutospacing="0" w:after="160"/>
+        <w:spacing w:lineRule="auto" w:line="276" w:beforeAutospacing="0" w:before="0" w:afterAutospacing="0" w:after="160"/>
         <w:ind w:left="0" w:right="0" w:hanging="0"/>
         <w:jc w:val="both"/>
         <w:rPr>
@@ -6761,7 +6980,7 @@
       <w:pPr>
         <w:pStyle w:val="Normal"/>
         <w:bidi w:val="0"/>
-        <w:spacing w:lineRule="auto" w:line="278" w:beforeAutospacing="0" w:before="0" w:afterAutospacing="0" w:after="160"/>
+        <w:spacing w:lineRule="auto" w:line="276" w:beforeAutospacing="0" w:before="0" w:afterAutospacing="0" w:after="160"/>
         <w:ind w:left="0" w:right="0" w:hanging="0"/>
         <w:jc w:val="both"/>
         <w:rPr/>
@@ -6775,7 +6994,7 @@
       <w:pPr>
         <w:pStyle w:val="Normal"/>
         <w:bidi w:val="0"/>
-        <w:spacing w:lineRule="auto" w:line="278" w:beforeAutospacing="0" w:before="0" w:afterAutospacing="0" w:after="160"/>
+        <w:spacing w:lineRule="auto" w:line="276" w:beforeAutospacing="0" w:before="0" w:afterAutospacing="0" w:after="160"/>
         <w:ind w:left="0" w:right="0" w:hanging="0"/>
         <w:jc w:val="both"/>
         <w:rPr/>
@@ -6792,7 +7011,7 @@
       <w:pPr>
         <w:pStyle w:val="Normal"/>
         <w:bidi w:val="0"/>
-        <w:spacing w:lineRule="auto" w:line="278" w:beforeAutospacing="0" w:before="0" w:afterAutospacing="0" w:after="160"/>
+        <w:spacing w:lineRule="auto" w:line="276" w:beforeAutospacing="0" w:before="0" w:afterAutospacing="0" w:after="160"/>
         <w:ind w:left="0" w:right="0" w:hanging="0"/>
         <w:jc w:val="both"/>
         <w:rPr/>
@@ -6806,7 +7025,7 @@
       <w:pPr>
         <w:pStyle w:val="Normal"/>
         <w:bidi w:val="0"/>
-        <w:spacing w:lineRule="auto" w:line="278" w:beforeAutospacing="0" w:before="0" w:afterAutospacing="0" w:after="160"/>
+        <w:spacing w:lineRule="auto" w:line="276" w:beforeAutospacing="0" w:before="0" w:afterAutospacing="0" w:after="160"/>
         <w:ind w:left="0" w:right="0" w:hanging="0"/>
         <w:jc w:val="both"/>
         <w:rPr/>
@@ -6820,7 +7039,7 @@
       <w:pPr>
         <w:pStyle w:val="Normal"/>
         <w:bidi w:val="0"/>
-        <w:spacing w:lineRule="auto" w:line="278" w:beforeAutospacing="0" w:before="0" w:afterAutospacing="0" w:after="160"/>
+        <w:spacing w:lineRule="auto" w:line="276" w:beforeAutospacing="0" w:before="0" w:afterAutospacing="0" w:after="160"/>
         <w:ind w:left="0" w:right="0" w:hanging="0"/>
         <w:jc w:val="both"/>
         <w:rPr>
@@ -6841,7 +7060,7 @@
       <w:pPr>
         <w:pStyle w:val="Normal"/>
         <w:bidi w:val="0"/>
-        <w:spacing w:lineRule="auto" w:line="278" w:beforeAutospacing="0" w:before="0" w:afterAutospacing="0" w:after="160"/>
+        <w:spacing w:lineRule="auto" w:line="276" w:beforeAutospacing="0" w:before="0" w:afterAutospacing="0" w:after="160"/>
         <w:ind w:left="0" w:right="0" w:hanging="0"/>
         <w:jc w:val="both"/>
         <w:rPr/>
@@ -6855,7 +7074,7 @@
       <w:pPr>
         <w:pStyle w:val="Normal"/>
         <w:bidi w:val="0"/>
-        <w:spacing w:lineRule="auto" w:line="278" w:beforeAutospacing="0" w:before="0" w:afterAutospacing="0" w:after="160"/>
+        <w:spacing w:lineRule="auto" w:line="276" w:beforeAutospacing="0" w:before="0" w:afterAutospacing="0" w:after="160"/>
         <w:ind w:left="0" w:right="0" w:hanging="0"/>
         <w:jc w:val="both"/>
         <w:rPr/>
@@ -6869,7 +7088,7 @@
       <w:pPr>
         <w:pStyle w:val="Normal"/>
         <w:bidi w:val="0"/>
-        <w:spacing w:lineRule="auto" w:line="278" w:beforeAutospacing="0" w:before="0" w:afterAutospacing="0" w:after="160"/>
+        <w:spacing w:lineRule="auto" w:line="276" w:beforeAutospacing="0" w:before="0" w:afterAutospacing="0" w:after="160"/>
         <w:ind w:left="0" w:right="0" w:hanging="0"/>
         <w:jc w:val="both"/>
         <w:rPr>
@@ -6890,7 +7109,7 @@
       <w:pPr>
         <w:pStyle w:val="Normal"/>
         <w:bidi w:val="0"/>
-        <w:spacing w:lineRule="auto" w:line="278" w:beforeAutospacing="0" w:before="0" w:afterAutospacing="0" w:after="160"/>
+        <w:spacing w:lineRule="auto" w:line="276" w:beforeAutospacing="0" w:before="0" w:afterAutospacing="0" w:after="160"/>
         <w:ind w:left="0" w:right="0" w:hanging="0"/>
         <w:jc w:val="both"/>
         <w:rPr/>
@@ -6904,7 +7123,7 @@
       <w:pPr>
         <w:pStyle w:val="Normal"/>
         <w:bidi w:val="0"/>
-        <w:spacing w:lineRule="auto" w:line="278" w:beforeAutospacing="0" w:before="0" w:afterAutospacing="0" w:after="160"/>
+        <w:spacing w:lineRule="auto" w:line="276" w:beforeAutospacing="0" w:before="0" w:afterAutospacing="0" w:after="160"/>
         <w:ind w:left="0" w:right="0" w:hanging="0"/>
         <w:jc w:val="center"/>
         <w:rPr>
@@ -6929,7 +7148,7 @@
       <w:pPr>
         <w:pStyle w:val="Normal"/>
         <w:bidi w:val="0"/>
-        <w:spacing w:lineRule="auto" w:line="278" w:beforeAutospacing="0" w:before="0" w:afterAutospacing="0" w:after="160"/>
+        <w:spacing w:lineRule="auto" w:line="276" w:beforeAutospacing="0" w:before="0" w:afterAutospacing="0" w:after="160"/>
         <w:ind w:left="0" w:right="0" w:hanging="0"/>
         <w:jc w:val="both"/>
         <w:rPr>
@@ -6961,7 +7180,7 @@
         </w:numPr>
         <w:shd w:val="clear" w:color="auto" w:fill="FFFFFF" w:themeFill="background1"/>
         <w:bidi w:val="0"/>
-        <w:spacing w:lineRule="auto" w:line="278" w:beforeAutospacing="0" w:before="0" w:afterAutospacing="0" w:after="0"/>
+        <w:spacing w:lineRule="auto" w:line="276" w:beforeAutospacing="0" w:before="0" w:afterAutospacing="0" w:after="0"/>
         <w:ind w:left="720" w:right="0" w:hanging="360"/>
         <w:contextualSpacing/>
         <w:jc w:val="both"/>
@@ -7007,7 +7226,7 @@
         </w:numPr>
         <w:shd w:val="clear" w:color="auto" w:fill="FFFFFF" w:themeFill="background1"/>
         <w:bidi w:val="0"/>
-        <w:spacing w:lineRule="auto" w:line="278" w:beforeAutospacing="0" w:before="0" w:afterAutospacing="0" w:after="0"/>
+        <w:spacing w:lineRule="auto" w:line="276" w:beforeAutospacing="0" w:before="0" w:afterAutospacing="0" w:after="0"/>
         <w:ind w:left="720" w:right="0" w:hanging="360"/>
         <w:contextualSpacing/>
         <w:jc w:val="both"/>
@@ -7053,7 +7272,7 @@
         </w:numPr>
         <w:shd w:val="clear" w:color="auto" w:fill="FFFFFF" w:themeFill="background1"/>
         <w:bidi w:val="0"/>
-        <w:spacing w:lineRule="auto" w:line="278" w:beforeAutospacing="0" w:before="0" w:afterAutospacing="0" w:after="0"/>
+        <w:spacing w:lineRule="auto" w:line="276" w:beforeAutospacing="0" w:before="0" w:afterAutospacing="0" w:after="0"/>
         <w:ind w:left="720" w:right="0" w:hanging="360"/>
         <w:contextualSpacing/>
         <w:jc w:val="both"/>
@@ -7099,7 +7318,7 @@
         </w:numPr>
         <w:shd w:val="clear" w:color="auto" w:fill="FFFFFF" w:themeFill="background1"/>
         <w:bidi w:val="0"/>
-        <w:spacing w:lineRule="auto" w:line="278" w:beforeAutospacing="0" w:before="0" w:afterAutospacing="0" w:after="0"/>
+        <w:spacing w:lineRule="auto" w:line="276" w:beforeAutospacing="0" w:before="0" w:afterAutospacing="0" w:after="0"/>
         <w:ind w:left="720" w:right="0" w:hanging="360"/>
         <w:contextualSpacing/>
         <w:jc w:val="both"/>
@@ -7145,7 +7364,7 @@
         </w:numPr>
         <w:shd w:val="clear" w:color="auto" w:fill="FFFFFF" w:themeFill="background1"/>
         <w:bidi w:val="0"/>
-        <w:spacing w:lineRule="auto" w:line="278" w:beforeAutospacing="0" w:before="0" w:afterAutospacing="0" w:after="0"/>
+        <w:spacing w:lineRule="auto" w:line="276" w:beforeAutospacing="0" w:before="0" w:afterAutospacing="0" w:after="0"/>
         <w:ind w:left="720" w:right="0" w:hanging="360"/>
         <w:contextualSpacing/>
         <w:jc w:val="both"/>
@@ -7191,7 +7410,7 @@
         </w:numPr>
         <w:shd w:val="clear" w:color="auto" w:fill="FFFFFF" w:themeFill="background1"/>
         <w:bidi w:val="0"/>
-        <w:spacing w:lineRule="auto" w:line="278" w:beforeAutospacing="0" w:before="0" w:afterAutospacing="0" w:after="0"/>
+        <w:spacing w:lineRule="auto" w:line="276" w:beforeAutospacing="0" w:before="0" w:afterAutospacing="0" w:after="0"/>
         <w:ind w:left="720" w:right="0" w:hanging="360"/>
         <w:contextualSpacing/>
         <w:jc w:val="both"/>
@@ -7232,7 +7451,7 @@
       <w:pPr>
         <w:pStyle w:val="Normal"/>
         <w:bidi w:val="0"/>
-        <w:spacing w:lineRule="auto" w:line="278" w:beforeAutospacing="0" w:before="0" w:afterAutospacing="0" w:after="160"/>
+        <w:spacing w:lineRule="auto" w:line="276" w:beforeAutospacing="0" w:before="0" w:afterAutospacing="0" w:after="160"/>
         <w:ind w:left="0" w:right="0" w:hanging="0"/>
         <w:jc w:val="both"/>
         <w:rPr>
@@ -7257,7 +7476,7 @@
       <w:pPr>
         <w:pStyle w:val="Normal"/>
         <w:bidi w:val="0"/>
-        <w:spacing w:lineRule="auto" w:line="278" w:beforeAutospacing="0" w:before="0" w:afterAutospacing="0" w:after="160"/>
+        <w:spacing w:lineRule="auto" w:line="276" w:beforeAutospacing="0" w:before="0" w:afterAutospacing="0" w:after="160"/>
         <w:ind w:left="0" w:right="0" w:hanging="0"/>
         <w:jc w:val="both"/>
         <w:rPr/>
@@ -7277,7 +7496,7 @@
       <w:pPr>
         <w:pStyle w:val="Normal"/>
         <w:bidi w:val="0"/>
-        <w:spacing w:lineRule="auto" w:line="278" w:beforeAutospacing="0" w:before="0" w:afterAutospacing="0" w:after="160"/>
+        <w:spacing w:lineRule="auto" w:line="276" w:beforeAutospacing="0" w:before="0" w:afterAutospacing="0" w:after="160"/>
         <w:ind w:left="0" w:right="0" w:hanging="0"/>
         <w:jc w:val="both"/>
         <w:rPr>
@@ -7315,7 +7534,7 @@
       <w:pPr>
         <w:pStyle w:val="Normal"/>
         <w:bidi w:val="0"/>
-        <w:spacing w:lineRule="auto" w:line="278" w:beforeAutospacing="0" w:before="0" w:afterAutospacing="0" w:after="160"/>
+        <w:spacing w:lineRule="auto" w:line="276" w:beforeAutospacing="0" w:before="0" w:afterAutospacing="0" w:after="160"/>
         <w:ind w:left="0" w:right="0" w:hanging="0"/>
         <w:jc w:val="both"/>
         <w:rPr>
@@ -7357,7 +7576,7 @@
           <w:numId w:val="4"/>
         </w:numPr>
         <w:bidi w:val="0"/>
-        <w:spacing w:lineRule="auto" w:line="278" w:beforeAutospacing="0" w:before="0" w:afterAutospacing="0" w:after="0"/>
+        <w:spacing w:lineRule="auto" w:line="276" w:beforeAutospacing="0" w:before="0" w:afterAutospacing="0" w:after="0"/>
         <w:ind w:left="720" w:right="0" w:hanging="360"/>
         <w:contextualSpacing/>
         <w:jc w:val="both"/>
@@ -7388,7 +7607,7 @@
           <w:numId w:val="4"/>
         </w:numPr>
         <w:bidi w:val="0"/>
-        <w:spacing w:lineRule="auto" w:line="278" w:beforeAutospacing="0" w:before="0" w:afterAutospacing="0" w:after="0"/>
+        <w:spacing w:lineRule="auto" w:line="276" w:beforeAutospacing="0" w:before="0" w:afterAutospacing="0" w:after="0"/>
         <w:ind w:left="720" w:right="0" w:hanging="360"/>
         <w:contextualSpacing/>
         <w:jc w:val="both"/>
@@ -7419,7 +7638,7 @@
           <w:numId w:val="4"/>
         </w:numPr>
         <w:bidi w:val="0"/>
-        <w:spacing w:lineRule="auto" w:line="278" w:beforeAutospacing="0" w:before="0" w:afterAutospacing="0" w:after="0"/>
+        <w:spacing w:lineRule="auto" w:line="276" w:beforeAutospacing="0" w:before="0" w:afterAutospacing="0" w:after="0"/>
         <w:ind w:left="720" w:right="0" w:hanging="360"/>
         <w:contextualSpacing/>
         <w:jc w:val="both"/>
@@ -7450,7 +7669,7 @@
           <w:numId w:val="4"/>
         </w:numPr>
         <w:bidi w:val="0"/>
-        <w:spacing w:lineRule="auto" w:line="278" w:beforeAutospacing="0" w:before="0" w:afterAutospacing="0" w:after="0"/>
+        <w:spacing w:lineRule="auto" w:line="276" w:beforeAutospacing="0" w:before="0" w:afterAutospacing="0" w:after="0"/>
         <w:ind w:left="720" w:right="0" w:hanging="360"/>
         <w:contextualSpacing/>
         <w:jc w:val="both"/>
@@ -7481,7 +7700,7 @@
           <w:numId w:val="4"/>
         </w:numPr>
         <w:bidi w:val="0"/>
-        <w:spacing w:lineRule="auto" w:line="278" w:beforeAutospacing="0" w:before="0" w:afterAutospacing="0" w:after="0"/>
+        <w:spacing w:lineRule="auto" w:line="276" w:beforeAutospacing="0" w:before="0" w:afterAutospacing="0" w:after="0"/>
         <w:ind w:left="720" w:right="0" w:hanging="360"/>
         <w:contextualSpacing/>
         <w:jc w:val="both"/>
@@ -7506,7 +7725,7 @@
           <w:numId w:val="4"/>
         </w:numPr>
         <w:bidi w:val="0"/>
-        <w:spacing w:lineRule="auto" w:line="278" w:beforeAutospacing="0" w:before="0" w:afterAutospacing="0" w:after="160"/>
+        <w:spacing w:lineRule="auto" w:line="276" w:beforeAutospacing="0" w:before="0" w:afterAutospacing="0" w:after="160"/>
         <w:ind w:left="720" w:right="0" w:hanging="360"/>
         <w:contextualSpacing/>
         <w:jc w:val="both"/>
@@ -7533,7 +7752,7 @@
       <w:pPr>
         <w:pStyle w:val="Normal"/>
         <w:bidi w:val="0"/>
-        <w:spacing w:lineRule="auto" w:line="278" w:beforeAutospacing="0" w:before="0" w:afterAutospacing="0" w:after="160"/>
+        <w:spacing w:lineRule="auto" w:line="276" w:beforeAutospacing="0" w:before="0" w:afterAutospacing="0" w:after="160"/>
         <w:ind w:left="0" w:right="0" w:hanging="0"/>
         <w:jc w:val="both"/>
         <w:rPr>
@@ -7571,7 +7790,7 @@
       <w:pPr>
         <w:pStyle w:val="Normal"/>
         <w:bidi w:val="0"/>
-        <w:spacing w:lineRule="auto" w:line="278" w:beforeAutospacing="0" w:before="0" w:afterAutospacing="0" w:after="160"/>
+        <w:spacing w:lineRule="auto" w:line="276" w:beforeAutospacing="0" w:before="0" w:afterAutospacing="0" w:after="160"/>
         <w:ind w:left="0" w:right="0" w:hanging="0"/>
         <w:jc w:val="both"/>
         <w:rPr>
@@ -7597,7 +7816,7 @@
       <w:pPr>
         <w:pStyle w:val="Normal"/>
         <w:bidi w:val="0"/>
-        <w:spacing w:lineRule="auto" w:line="278" w:beforeAutospacing="0" w:before="0" w:afterAutospacing="0" w:after="160"/>
+        <w:spacing w:lineRule="auto" w:line="276" w:beforeAutospacing="0" w:before="0" w:afterAutospacing="0" w:after="160"/>
         <w:ind w:left="0" w:right="0" w:hanging="0"/>
         <w:jc w:val="center"/>
         <w:rPr>
@@ -7627,7 +7846,7 @@
       <w:pPr>
         <w:pStyle w:val="Normal"/>
         <w:bidi w:val="0"/>
-        <w:spacing w:lineRule="auto" w:line="278" w:beforeAutospacing="0" w:before="0" w:afterAutospacing="0" w:after="160"/>
+        <w:spacing w:lineRule="auto" w:line="276" w:beforeAutospacing="0" w:before="0" w:afterAutospacing="0" w:after="160"/>
         <w:ind w:left="0" w:right="0" w:hanging="0"/>
         <w:jc w:val="center"/>
         <w:rPr>
@@ -9815,8 +10034,9 @@
     <w:qFormat/>
     <w:pPr>
       <w:widowControl/>
+      <w:suppressAutoHyphens w:val="true"/>
       <w:bidi w:val="0"/>
-      <w:spacing w:lineRule="auto" w:line="278" w:before="0" w:after="160"/>
+      <w:spacing w:lineRule="auto" w:line="276" w:before="0" w:after="160"/>
       <w:jc w:val="left"/>
     </w:pPr>
     <w:rPr>

</xml_diff>

<commit_message>
Added communication image to report
</commit_message>
<xml_diff>
--- a/MICROSERVICIO-READINGS.docx
+++ b/MICROSERVICIO-READINGS.docx
@@ -6,7 +6,7 @@
       <w:pPr>
         <w:pStyle w:val="Normal"/>
         <w:bidi w:val="0"/>
-        <w:spacing w:lineRule="auto" w:line="278" w:beforeAutospacing="0" w:before="0" w:afterAutospacing="0" w:after="160"/>
+        <w:spacing w:lineRule="auto" w:line="276" w:beforeAutospacing="0" w:before="0" w:afterAutospacing="0" w:after="160"/>
         <w:ind w:left="0" w:right="0" w:hanging="0"/>
         <w:jc w:val="center"/>
         <w:rPr>
@@ -37,7 +37,7 @@
       <w:pPr>
         <w:pStyle w:val="Normal"/>
         <w:bidi w:val="0"/>
-        <w:spacing w:lineRule="auto" w:line="278" w:beforeAutospacing="0" w:before="0" w:afterAutospacing="0" w:after="160"/>
+        <w:spacing w:lineRule="auto" w:line="276" w:beforeAutospacing="0" w:before="0" w:afterAutospacing="0" w:after="160"/>
         <w:ind w:left="0" w:right="0" w:hanging="0"/>
         <w:jc w:val="center"/>
         <w:rPr>
@@ -80,8 +80,8 @@
         <w:tblLook w:val="06a0" w:noHBand="1" w:noVBand="1" w:firstColumn="1" w:lastRow="0" w:lastColumn="0" w:firstRow="1"/>
       </w:tblPr>
       <w:tblGrid>
-        <w:gridCol w:w="8655"/>
-        <w:gridCol w:w="359"/>
+        <w:gridCol w:w="8656"/>
+        <w:gridCol w:w="358"/>
       </w:tblGrid>
       <w:tr>
         <w:trPr>
@@ -89,13 +89,14 @@
         </w:trPr>
         <w:tc>
           <w:tcPr>
-            <w:tcW w:w="8655" w:type="dxa"/>
+            <w:tcW w:w="8656" w:type="dxa"/>
             <w:tcBorders/>
           </w:tcPr>
           <w:p>
             <w:pPr>
               <w:pStyle w:val="Normal"/>
-              <w:widowControl/>
+              <w:widowControl w:val="false"/>
+              <w:suppressAutoHyphens w:val="true"/>
               <w:bidi w:val="0"/>
               <w:spacing w:lineRule="auto" w:line="240" w:before="0" w:after="0"/>
               <w:jc w:val="left"/>
@@ -127,13 +128,14 @@
         </w:tc>
         <w:tc>
           <w:tcPr>
-            <w:tcW w:w="359" w:type="dxa"/>
+            <w:tcW w:w="358" w:type="dxa"/>
             <w:tcBorders/>
           </w:tcPr>
           <w:p>
             <w:pPr>
               <w:pStyle w:val="Normal"/>
-              <w:widowControl/>
+              <w:widowControl w:val="false"/>
+              <w:suppressAutoHyphens w:val="true"/>
               <w:bidi w:val="0"/>
               <w:spacing w:lineRule="auto" w:line="240" w:before="0" w:after="0"/>
               <w:jc w:val="left"/>
@@ -149,10 +151,9 @@
               <w:rPr>
                 <w:rFonts w:eastAsia="Aptos" w:cs="" w:cstheme="minorBidi" w:eastAsiaTheme="minorAscii"/>
                 <w:color w:val="auto"/>
-                <w:kern w:val="0"/>
                 <w:sz w:val="24"/>
                 <w:szCs w:val="24"/>
-                <w:lang w:val="es-ES" w:eastAsia="en-US" w:bidi="ar-SA"/>
+                <w:lang w:eastAsia="en-US" w:bidi="ar-SA"/>
               </w:rPr>
             </w:r>
           </w:p>
@@ -164,13 +165,14 @@
         </w:trPr>
         <w:tc>
           <w:tcPr>
-            <w:tcW w:w="8655" w:type="dxa"/>
+            <w:tcW w:w="8656" w:type="dxa"/>
             <w:tcBorders/>
           </w:tcPr>
           <w:p>
             <w:pPr>
               <w:pStyle w:val="Normal"/>
-              <w:widowControl/>
+              <w:widowControl w:val="false"/>
+              <w:suppressAutoHyphens w:val="true"/>
               <w:bidi w:val="0"/>
               <w:spacing w:lineRule="auto" w:line="240" w:before="0" w:after="0"/>
               <w:jc w:val="left"/>
@@ -197,7 +199,8 @@
           <w:p>
             <w:pPr>
               <w:pStyle w:val="Normal"/>
-              <w:widowControl/>
+              <w:widowControl w:val="false"/>
+              <w:suppressAutoHyphens w:val="true"/>
               <w:spacing w:lineRule="auto" w:line="240" w:before="0" w:after="0"/>
               <w:jc w:val="left"/>
               <w:rPr>
@@ -220,13 +223,14 @@
         </w:tc>
         <w:tc>
           <w:tcPr>
-            <w:tcW w:w="359" w:type="dxa"/>
+            <w:tcW w:w="358" w:type="dxa"/>
             <w:tcBorders/>
           </w:tcPr>
           <w:p>
             <w:pPr>
               <w:pStyle w:val="Normal"/>
-              <w:widowControl/>
+              <w:widowControl w:val="false"/>
+              <w:suppressAutoHyphens w:val="true"/>
               <w:bidi w:val="0"/>
               <w:spacing w:lineRule="auto" w:line="240" w:before="0" w:after="0"/>
               <w:jc w:val="left"/>
@@ -258,13 +262,14 @@
         </w:trPr>
         <w:tc>
           <w:tcPr>
-            <w:tcW w:w="8655" w:type="dxa"/>
+            <w:tcW w:w="8656" w:type="dxa"/>
             <w:tcBorders/>
           </w:tcPr>
           <w:p>
             <w:pPr>
               <w:pStyle w:val="Normal"/>
-              <w:widowControl/>
+              <w:widowControl w:val="false"/>
+              <w:suppressAutoHyphens w:val="true"/>
               <w:bidi w:val="0"/>
               <w:spacing w:lineRule="auto" w:line="240" w:before="0" w:after="0"/>
               <w:jc w:val="left"/>
@@ -291,13 +296,14 @@
         </w:tc>
         <w:tc>
           <w:tcPr>
-            <w:tcW w:w="359" w:type="dxa"/>
+            <w:tcW w:w="358" w:type="dxa"/>
             <w:tcBorders/>
           </w:tcPr>
           <w:p>
             <w:pPr>
               <w:pStyle w:val="Normal"/>
-              <w:widowControl/>
+              <w:widowControl w:val="false"/>
+              <w:suppressAutoHyphens w:val="true"/>
               <w:bidi w:val="0"/>
               <w:spacing w:lineRule="auto" w:line="240" w:before="0" w:after="0"/>
               <w:jc w:val="left"/>
@@ -329,13 +335,14 @@
         </w:trPr>
         <w:tc>
           <w:tcPr>
-            <w:tcW w:w="8655" w:type="dxa"/>
+            <w:tcW w:w="8656" w:type="dxa"/>
             <w:tcBorders/>
           </w:tcPr>
           <w:p>
             <w:pPr>
               <w:pStyle w:val="Normal"/>
-              <w:widowControl/>
+              <w:widowControl w:val="false"/>
+              <w:suppressAutoHyphens w:val="true"/>
               <w:bidi w:val="0"/>
               <w:spacing w:lineRule="auto" w:line="240" w:before="0" w:after="0"/>
               <w:jc w:val="left"/>
@@ -362,7 +369,8 @@
           <w:p>
             <w:pPr>
               <w:pStyle w:val="Normal"/>
-              <w:widowControl/>
+              <w:widowControl w:val="false"/>
+              <w:suppressAutoHyphens w:val="true"/>
               <w:spacing w:lineRule="auto" w:line="240" w:before="0" w:after="0"/>
               <w:jc w:val="left"/>
               <w:rPr>
@@ -385,13 +393,14 @@
         </w:tc>
         <w:tc>
           <w:tcPr>
-            <w:tcW w:w="359" w:type="dxa"/>
+            <w:tcW w:w="358" w:type="dxa"/>
             <w:tcBorders/>
           </w:tcPr>
           <w:p>
             <w:pPr>
               <w:pStyle w:val="Normal"/>
-              <w:widowControl/>
+              <w:widowControl w:val="false"/>
+              <w:suppressAutoHyphens w:val="true"/>
               <w:bidi w:val="0"/>
               <w:spacing w:lineRule="auto" w:line="240" w:before="0" w:after="0"/>
               <w:jc w:val="left"/>
@@ -423,13 +432,14 @@
         </w:trPr>
         <w:tc>
           <w:tcPr>
-            <w:tcW w:w="8655" w:type="dxa"/>
+            <w:tcW w:w="8656" w:type="dxa"/>
             <w:tcBorders/>
           </w:tcPr>
           <w:p>
             <w:pPr>
               <w:pStyle w:val="Normal"/>
-              <w:widowControl/>
+              <w:widowControl w:val="false"/>
+              <w:suppressAutoHyphens w:val="true"/>
               <w:bidi w:val="0"/>
               <w:spacing w:lineRule="auto" w:line="240" w:before="0" w:after="0"/>
               <w:jc w:val="left"/>
@@ -456,13 +466,14 @@
         </w:tc>
         <w:tc>
           <w:tcPr>
-            <w:tcW w:w="359" w:type="dxa"/>
+            <w:tcW w:w="358" w:type="dxa"/>
             <w:tcBorders/>
           </w:tcPr>
           <w:p>
             <w:pPr>
               <w:pStyle w:val="Normal"/>
-              <w:widowControl/>
+              <w:widowControl w:val="false"/>
+              <w:suppressAutoHyphens w:val="true"/>
               <w:bidi w:val="0"/>
               <w:spacing w:lineRule="auto" w:line="240" w:before="0" w:after="0"/>
               <w:jc w:val="left"/>
@@ -494,13 +505,14 @@
         </w:trPr>
         <w:tc>
           <w:tcPr>
-            <w:tcW w:w="8655" w:type="dxa"/>
+            <w:tcW w:w="8656" w:type="dxa"/>
             <w:tcBorders/>
           </w:tcPr>
           <w:p>
             <w:pPr>
               <w:pStyle w:val="Normal"/>
-              <w:widowControl/>
+              <w:widowControl w:val="false"/>
+              <w:suppressAutoHyphens w:val="true"/>
               <w:bidi w:val="0"/>
               <w:spacing w:lineRule="auto" w:line="240" w:before="0" w:after="0"/>
               <w:jc w:val="left"/>
@@ -527,13 +539,14 @@
         </w:tc>
         <w:tc>
           <w:tcPr>
-            <w:tcW w:w="359" w:type="dxa"/>
+            <w:tcW w:w="358" w:type="dxa"/>
             <w:tcBorders/>
           </w:tcPr>
           <w:p>
             <w:pPr>
               <w:pStyle w:val="Normal"/>
-              <w:widowControl/>
+              <w:widowControl w:val="false"/>
+              <w:suppressAutoHyphens w:val="true"/>
               <w:bidi w:val="0"/>
               <w:spacing w:lineRule="auto" w:line="240" w:before="0" w:after="0"/>
               <w:jc w:val="left"/>
@@ -565,13 +578,14 @@
         </w:trPr>
         <w:tc>
           <w:tcPr>
-            <w:tcW w:w="8655" w:type="dxa"/>
+            <w:tcW w:w="8656" w:type="dxa"/>
             <w:tcBorders/>
           </w:tcPr>
           <w:p>
             <w:pPr>
               <w:pStyle w:val="Normal"/>
-              <w:widowControl/>
+              <w:widowControl w:val="false"/>
+              <w:suppressAutoHyphens w:val="true"/>
               <w:bidi w:val="0"/>
               <w:spacing w:lineRule="auto" w:line="240" w:before="0" w:after="0"/>
               <w:jc w:val="left"/>
@@ -598,7 +612,8 @@
           <w:p>
             <w:pPr>
               <w:pStyle w:val="Normal"/>
-              <w:widowControl/>
+              <w:widowControl w:val="false"/>
+              <w:suppressAutoHyphens w:val="true"/>
               <w:spacing w:lineRule="auto" w:line="240" w:before="0" w:after="0"/>
               <w:jc w:val="left"/>
               <w:rPr>
@@ -621,13 +636,14 @@
         </w:tc>
         <w:tc>
           <w:tcPr>
-            <w:tcW w:w="359" w:type="dxa"/>
+            <w:tcW w:w="358" w:type="dxa"/>
             <w:tcBorders/>
           </w:tcPr>
           <w:p>
             <w:pPr>
               <w:pStyle w:val="Normal"/>
-              <w:widowControl/>
+              <w:widowControl w:val="false"/>
+              <w:suppressAutoHyphens w:val="true"/>
               <w:bidi w:val="0"/>
               <w:spacing w:lineRule="auto" w:line="240" w:before="0" w:after="0"/>
               <w:jc w:val="left"/>
@@ -659,13 +675,14 @@
         </w:trPr>
         <w:tc>
           <w:tcPr>
-            <w:tcW w:w="8655" w:type="dxa"/>
+            <w:tcW w:w="8656" w:type="dxa"/>
             <w:tcBorders/>
           </w:tcPr>
           <w:p>
             <w:pPr>
               <w:pStyle w:val="Normal"/>
-              <w:widowControl/>
+              <w:widowControl w:val="false"/>
+              <w:suppressAutoHyphens w:val="true"/>
               <w:bidi w:val="0"/>
               <w:spacing w:lineRule="auto" w:line="240" w:before="0" w:after="0"/>
               <w:jc w:val="left"/>
@@ -692,13 +709,14 @@
         </w:tc>
         <w:tc>
           <w:tcPr>
-            <w:tcW w:w="359" w:type="dxa"/>
+            <w:tcW w:w="358" w:type="dxa"/>
             <w:tcBorders/>
           </w:tcPr>
           <w:p>
             <w:pPr>
               <w:pStyle w:val="Normal"/>
-              <w:widowControl/>
+              <w:widowControl w:val="false"/>
+              <w:suppressAutoHyphens w:val="true"/>
               <w:bidi w:val="0"/>
               <w:spacing w:lineRule="auto" w:line="240" w:before="0" w:after="0"/>
               <w:jc w:val="left"/>
@@ -730,13 +748,14 @@
         </w:trPr>
         <w:tc>
           <w:tcPr>
-            <w:tcW w:w="8655" w:type="dxa"/>
+            <w:tcW w:w="8656" w:type="dxa"/>
             <w:tcBorders/>
           </w:tcPr>
           <w:p>
             <w:pPr>
               <w:pStyle w:val="Normal"/>
-              <w:widowControl/>
+              <w:widowControl w:val="false"/>
+              <w:suppressAutoHyphens w:val="true"/>
               <w:bidi w:val="0"/>
               <w:spacing w:lineRule="auto" w:line="240" w:before="0" w:after="0"/>
               <w:jc w:val="left"/>
@@ -776,13 +795,14 @@
         </w:tc>
         <w:tc>
           <w:tcPr>
-            <w:tcW w:w="359" w:type="dxa"/>
+            <w:tcW w:w="358" w:type="dxa"/>
             <w:tcBorders/>
           </w:tcPr>
           <w:p>
             <w:pPr>
               <w:pStyle w:val="Normal"/>
-              <w:widowControl/>
+              <w:widowControl w:val="false"/>
+              <w:suppressAutoHyphens w:val="true"/>
               <w:bidi w:val="0"/>
               <w:spacing w:lineRule="auto" w:line="240" w:before="0" w:after="0"/>
               <w:jc w:val="left"/>
@@ -798,10 +818,9 @@
               <w:rPr>
                 <w:rFonts w:eastAsia="Aptos" w:cs="" w:cstheme="minorBidi" w:eastAsiaTheme="minorAscii"/>
                 <w:color w:val="auto"/>
-                <w:kern w:val="0"/>
                 <w:sz w:val="24"/>
                 <w:szCs w:val="24"/>
-                <w:lang w:val="es-ES" w:eastAsia="en-US" w:bidi="ar-SA"/>
+                <w:lang w:eastAsia="en-US" w:bidi="ar-SA"/>
               </w:rPr>
             </w:r>
           </w:p>
@@ -813,13 +832,14 @@
         </w:trPr>
         <w:tc>
           <w:tcPr>
-            <w:tcW w:w="8655" w:type="dxa"/>
+            <w:tcW w:w="8656" w:type="dxa"/>
             <w:tcBorders/>
           </w:tcPr>
           <w:p>
             <w:pPr>
               <w:pStyle w:val="Normal"/>
-              <w:widowControl/>
+              <w:widowControl w:val="false"/>
+              <w:suppressAutoHyphens w:val="true"/>
               <w:bidi w:val="0"/>
               <w:spacing w:lineRule="auto" w:line="240" w:before="0" w:after="0"/>
               <w:jc w:val="left"/>
@@ -846,7 +866,8 @@
           <w:p>
             <w:pPr>
               <w:pStyle w:val="Normal"/>
-              <w:widowControl/>
+              <w:widowControl w:val="false"/>
+              <w:suppressAutoHyphens w:val="true"/>
               <w:spacing w:lineRule="auto" w:line="240" w:before="0" w:after="0"/>
               <w:jc w:val="left"/>
               <w:rPr>
@@ -869,7 +890,8 @@
           <w:p>
             <w:pPr>
               <w:pStyle w:val="Normal"/>
-              <w:widowControl/>
+              <w:widowControl w:val="false"/>
+              <w:suppressAutoHyphens w:val="true"/>
               <w:bidi w:val="0"/>
               <w:spacing w:lineRule="auto" w:line="240" w:before="0" w:after="0"/>
               <w:jc w:val="left"/>
@@ -896,13 +918,14 @@
         </w:tc>
         <w:tc>
           <w:tcPr>
-            <w:tcW w:w="359" w:type="dxa"/>
+            <w:tcW w:w="358" w:type="dxa"/>
             <w:tcBorders/>
           </w:tcPr>
           <w:p>
             <w:pPr>
               <w:pStyle w:val="Normal"/>
-              <w:widowControl/>
+              <w:widowControl w:val="false"/>
+              <w:suppressAutoHyphens w:val="true"/>
               <w:bidi w:val="0"/>
               <w:spacing w:lineRule="auto" w:line="240" w:before="0" w:after="0"/>
               <w:jc w:val="left"/>
@@ -934,13 +957,14 @@
         </w:trPr>
         <w:tc>
           <w:tcPr>
-            <w:tcW w:w="8655" w:type="dxa"/>
+            <w:tcW w:w="8656" w:type="dxa"/>
             <w:tcBorders/>
           </w:tcPr>
           <w:p>
             <w:pPr>
               <w:pStyle w:val="Normal"/>
-              <w:widowControl/>
+              <w:widowControl w:val="false"/>
+              <w:suppressAutoHyphens w:val="true"/>
               <w:bidi w:val="0"/>
               <w:spacing w:lineRule="auto" w:line="240" w:before="0" w:after="0"/>
               <w:jc w:val="left"/>
@@ -967,13 +991,14 @@
         </w:tc>
         <w:tc>
           <w:tcPr>
-            <w:tcW w:w="359" w:type="dxa"/>
+            <w:tcW w:w="358" w:type="dxa"/>
             <w:tcBorders/>
           </w:tcPr>
           <w:p>
             <w:pPr>
               <w:pStyle w:val="Normal"/>
-              <w:widowControl/>
+              <w:widowControl w:val="false"/>
+              <w:suppressAutoHyphens w:val="true"/>
               <w:bidi w:val="0"/>
               <w:spacing w:lineRule="auto" w:line="240" w:before="0" w:after="0"/>
               <w:jc w:val="left"/>
@@ -1005,13 +1030,14 @@
         </w:trPr>
         <w:tc>
           <w:tcPr>
-            <w:tcW w:w="8655" w:type="dxa"/>
+            <w:tcW w:w="8656" w:type="dxa"/>
             <w:tcBorders/>
           </w:tcPr>
           <w:p>
             <w:pPr>
               <w:pStyle w:val="Normal"/>
-              <w:widowControl/>
+              <w:widowControl w:val="false"/>
+              <w:suppressAutoHyphens w:val="true"/>
               <w:bidi w:val="0"/>
               <w:spacing w:lineRule="auto" w:line="240" w:before="0" w:after="0"/>
               <w:jc w:val="left"/>
@@ -1054,7 +1080,8 @@
           <w:p>
             <w:pPr>
               <w:pStyle w:val="Normal"/>
-              <w:widowControl/>
+              <w:widowControl w:val="false"/>
+              <w:suppressAutoHyphens w:val="true"/>
               <w:spacing w:lineRule="auto" w:line="240" w:before="0" w:after="0"/>
               <w:jc w:val="left"/>
               <w:rPr>
@@ -1077,7 +1104,8 @@
           <w:p>
             <w:pPr>
               <w:pStyle w:val="Normal"/>
-              <w:widowControl/>
+              <w:widowControl w:val="false"/>
+              <w:suppressAutoHyphens w:val="true"/>
               <w:spacing w:lineRule="auto" w:line="240" w:before="0" w:after="0"/>
               <w:jc w:val="left"/>
               <w:rPr>
@@ -1100,13 +1128,14 @@
         </w:tc>
         <w:tc>
           <w:tcPr>
-            <w:tcW w:w="359" w:type="dxa"/>
+            <w:tcW w:w="358" w:type="dxa"/>
             <w:tcBorders/>
           </w:tcPr>
           <w:p>
             <w:pPr>
               <w:pStyle w:val="Normal"/>
-              <w:widowControl/>
+              <w:widowControl w:val="false"/>
+              <w:suppressAutoHyphens w:val="true"/>
               <w:bidi w:val="0"/>
               <w:spacing w:lineRule="auto" w:line="240" w:before="0" w:after="0"/>
               <w:jc w:val="left"/>
@@ -1138,13 +1167,14 @@
         </w:trPr>
         <w:tc>
           <w:tcPr>
-            <w:tcW w:w="8655" w:type="dxa"/>
+            <w:tcW w:w="8656" w:type="dxa"/>
             <w:tcBorders/>
           </w:tcPr>
           <w:p>
             <w:pPr>
               <w:pStyle w:val="Normal"/>
-              <w:widowControl/>
+              <w:widowControl w:val="false"/>
+              <w:suppressAutoHyphens w:val="true"/>
               <w:bidi w:val="0"/>
               <w:spacing w:lineRule="auto" w:line="240" w:before="0" w:after="0"/>
               <w:jc w:val="left"/>
@@ -1171,13 +1201,14 @@
         </w:tc>
         <w:tc>
           <w:tcPr>
-            <w:tcW w:w="359" w:type="dxa"/>
+            <w:tcW w:w="358" w:type="dxa"/>
             <w:tcBorders/>
           </w:tcPr>
           <w:p>
             <w:pPr>
               <w:pStyle w:val="Normal"/>
-              <w:widowControl/>
+              <w:widowControl w:val="false"/>
+              <w:suppressAutoHyphens w:val="true"/>
               <w:bidi w:val="0"/>
               <w:spacing w:lineRule="auto" w:line="240" w:before="0" w:after="0"/>
               <w:jc w:val="left"/>
@@ -1209,13 +1240,14 @@
         </w:trPr>
         <w:tc>
           <w:tcPr>
-            <w:tcW w:w="8655" w:type="dxa"/>
+            <w:tcW w:w="8656" w:type="dxa"/>
             <w:tcBorders/>
           </w:tcPr>
           <w:p>
             <w:pPr>
               <w:pStyle w:val="Normal"/>
-              <w:widowControl/>
+              <w:widowControl w:val="false"/>
+              <w:suppressAutoHyphens w:val="true"/>
               <w:bidi w:val="0"/>
               <w:spacing w:lineRule="auto" w:line="240" w:before="0" w:after="0"/>
               <w:jc w:val="left"/>
@@ -1247,13 +1279,14 @@
         </w:tc>
         <w:tc>
           <w:tcPr>
-            <w:tcW w:w="359" w:type="dxa"/>
+            <w:tcW w:w="358" w:type="dxa"/>
             <w:tcBorders/>
           </w:tcPr>
           <w:p>
             <w:pPr>
               <w:pStyle w:val="Normal"/>
-              <w:widowControl/>
+              <w:widowControl w:val="false"/>
+              <w:suppressAutoHyphens w:val="true"/>
               <w:bidi w:val="0"/>
               <w:spacing w:lineRule="auto" w:line="240" w:before="0" w:after="0"/>
               <w:jc w:val="left"/>
@@ -1269,10 +1302,9 @@
               <w:rPr>
                 <w:rFonts w:eastAsia="Aptos" w:cs="" w:cstheme="minorBidi" w:eastAsiaTheme="minorAscii"/>
                 <w:color w:val="auto"/>
-                <w:kern w:val="0"/>
                 <w:sz w:val="24"/>
                 <w:szCs w:val="24"/>
-                <w:lang w:val="es-ES" w:eastAsia="en-US" w:bidi="ar-SA"/>
+                <w:lang w:eastAsia="en-US" w:bidi="ar-SA"/>
               </w:rPr>
             </w:r>
           </w:p>
@@ -1284,13 +1316,14 @@
         </w:trPr>
         <w:tc>
           <w:tcPr>
-            <w:tcW w:w="8655" w:type="dxa"/>
+            <w:tcW w:w="8656" w:type="dxa"/>
             <w:tcBorders/>
           </w:tcPr>
           <w:p>
             <w:pPr>
               <w:pStyle w:val="Normal"/>
-              <w:widowControl/>
+              <w:widowControl w:val="false"/>
+              <w:suppressAutoHyphens w:val="true"/>
               <w:bidi w:val="0"/>
               <w:spacing w:lineRule="auto" w:line="240" w:before="0" w:after="0"/>
               <w:jc w:val="left"/>
@@ -1317,13 +1350,14 @@
         </w:tc>
         <w:tc>
           <w:tcPr>
-            <w:tcW w:w="359" w:type="dxa"/>
+            <w:tcW w:w="358" w:type="dxa"/>
             <w:tcBorders/>
           </w:tcPr>
           <w:p>
             <w:pPr>
               <w:pStyle w:val="Normal"/>
-              <w:widowControl/>
+              <w:widowControl w:val="false"/>
+              <w:suppressAutoHyphens w:val="true"/>
               <w:bidi w:val="0"/>
               <w:spacing w:lineRule="auto" w:line="240" w:before="0" w:after="0"/>
               <w:jc w:val="left"/>
@@ -1355,13 +1389,14 @@
         </w:trPr>
         <w:tc>
           <w:tcPr>
-            <w:tcW w:w="8655" w:type="dxa"/>
+            <w:tcW w:w="8656" w:type="dxa"/>
             <w:tcBorders/>
           </w:tcPr>
           <w:p>
             <w:pPr>
               <w:pStyle w:val="Normal"/>
-              <w:widowControl/>
+              <w:widowControl w:val="false"/>
+              <w:suppressAutoHyphens w:val="true"/>
               <w:bidi w:val="0"/>
               <w:spacing w:lineRule="auto" w:line="240" w:before="0" w:after="0"/>
               <w:jc w:val="left"/>
@@ -1401,13 +1436,14 @@
         </w:tc>
         <w:tc>
           <w:tcPr>
-            <w:tcW w:w="359" w:type="dxa"/>
+            <w:tcW w:w="358" w:type="dxa"/>
             <w:tcBorders/>
           </w:tcPr>
           <w:p>
             <w:pPr>
               <w:pStyle w:val="Normal"/>
-              <w:widowControl/>
+              <w:widowControl w:val="false"/>
+              <w:suppressAutoHyphens w:val="true"/>
               <w:bidi w:val="0"/>
               <w:spacing w:lineRule="auto" w:line="240" w:before="0" w:after="0"/>
               <w:jc w:val="left"/>
@@ -1439,13 +1475,14 @@
         </w:trPr>
         <w:tc>
           <w:tcPr>
-            <w:tcW w:w="8655" w:type="dxa"/>
+            <w:tcW w:w="8656" w:type="dxa"/>
             <w:tcBorders/>
           </w:tcPr>
           <w:p>
             <w:pPr>
               <w:pStyle w:val="Normal"/>
-              <w:widowControl/>
+              <w:widowControl w:val="false"/>
+              <w:suppressAutoHyphens w:val="true"/>
               <w:bidi w:val="0"/>
               <w:spacing w:lineRule="auto" w:line="240" w:before="0" w:after="0"/>
               <w:jc w:val="left"/>
@@ -1472,13 +1509,14 @@
         </w:tc>
         <w:tc>
           <w:tcPr>
-            <w:tcW w:w="359" w:type="dxa"/>
+            <w:tcW w:w="358" w:type="dxa"/>
             <w:tcBorders/>
           </w:tcPr>
           <w:p>
             <w:pPr>
               <w:pStyle w:val="Normal"/>
-              <w:widowControl/>
+              <w:widowControl w:val="false"/>
+              <w:suppressAutoHyphens w:val="true"/>
               <w:bidi w:val="0"/>
               <w:spacing w:lineRule="auto" w:line="240" w:before="0" w:after="0"/>
               <w:jc w:val="left"/>
@@ -1510,13 +1548,14 @@
         </w:trPr>
         <w:tc>
           <w:tcPr>
-            <w:tcW w:w="8655" w:type="dxa"/>
+            <w:tcW w:w="8656" w:type="dxa"/>
             <w:tcBorders/>
           </w:tcPr>
           <w:p>
             <w:pPr>
               <w:pStyle w:val="Normal"/>
-              <w:widowControl/>
+              <w:widowControl w:val="false"/>
+              <w:suppressAutoHyphens w:val="true"/>
               <w:bidi w:val="0"/>
               <w:spacing w:lineRule="auto" w:line="240" w:before="0" w:after="0"/>
               <w:jc w:val="left"/>
@@ -1548,13 +1587,14 @@
         </w:tc>
         <w:tc>
           <w:tcPr>
-            <w:tcW w:w="359" w:type="dxa"/>
+            <w:tcW w:w="358" w:type="dxa"/>
             <w:tcBorders/>
           </w:tcPr>
           <w:p>
             <w:pPr>
               <w:pStyle w:val="Normal"/>
-              <w:widowControl/>
+              <w:widowControl w:val="false"/>
+              <w:suppressAutoHyphens w:val="true"/>
               <w:bidi w:val="0"/>
               <w:spacing w:lineRule="auto" w:line="240" w:before="0" w:after="0"/>
               <w:jc w:val="left"/>
@@ -1570,10 +1610,9 @@
               <w:rPr>
                 <w:rFonts w:eastAsia="Aptos" w:cs="" w:cstheme="minorBidi" w:eastAsiaTheme="minorAscii"/>
                 <w:color w:val="auto"/>
-                <w:kern w:val="0"/>
                 <w:sz w:val="24"/>
                 <w:szCs w:val="24"/>
-                <w:lang w:val="es-ES" w:eastAsia="en-US" w:bidi="ar-SA"/>
+                <w:lang w:eastAsia="en-US" w:bidi="ar-SA"/>
               </w:rPr>
             </w:r>
           </w:p>
@@ -1585,13 +1624,14 @@
         </w:trPr>
         <w:tc>
           <w:tcPr>
-            <w:tcW w:w="8655" w:type="dxa"/>
+            <w:tcW w:w="8656" w:type="dxa"/>
             <w:tcBorders/>
           </w:tcPr>
           <w:p>
             <w:pPr>
               <w:pStyle w:val="Normal"/>
-              <w:widowControl/>
+              <w:widowControl w:val="false"/>
+              <w:suppressAutoHyphens w:val="true"/>
               <w:bidi w:val="0"/>
               <w:spacing w:lineRule="auto" w:line="240" w:before="0" w:after="0"/>
               <w:jc w:val="left"/>
@@ -1618,13 +1658,14 @@
         </w:tc>
         <w:tc>
           <w:tcPr>
-            <w:tcW w:w="359" w:type="dxa"/>
+            <w:tcW w:w="358" w:type="dxa"/>
             <w:tcBorders/>
           </w:tcPr>
           <w:p>
             <w:pPr>
               <w:pStyle w:val="Normal"/>
-              <w:widowControl/>
+              <w:widowControl w:val="false"/>
+              <w:suppressAutoHyphens w:val="true"/>
               <w:bidi w:val="0"/>
               <w:spacing w:lineRule="auto" w:line="240" w:before="0" w:after="0"/>
               <w:jc w:val="left"/>
@@ -1656,13 +1697,14 @@
         </w:trPr>
         <w:tc>
           <w:tcPr>
-            <w:tcW w:w="8655" w:type="dxa"/>
+            <w:tcW w:w="8656" w:type="dxa"/>
             <w:tcBorders/>
           </w:tcPr>
           <w:p>
             <w:pPr>
               <w:pStyle w:val="Normal"/>
-              <w:widowControl/>
+              <w:widowControl w:val="false"/>
+              <w:suppressAutoHyphens w:val="true"/>
               <w:bidi w:val="0"/>
               <w:spacing w:lineRule="auto" w:line="240" w:before="0" w:after="0"/>
               <w:jc w:val="left"/>
@@ -1694,13 +1736,14 @@
         </w:tc>
         <w:tc>
           <w:tcPr>
-            <w:tcW w:w="359" w:type="dxa"/>
+            <w:tcW w:w="358" w:type="dxa"/>
             <w:tcBorders/>
           </w:tcPr>
           <w:p>
             <w:pPr>
               <w:pStyle w:val="Normal"/>
-              <w:widowControl/>
+              <w:widowControl w:val="false"/>
+              <w:suppressAutoHyphens w:val="true"/>
               <w:bidi w:val="0"/>
               <w:spacing w:lineRule="auto" w:line="240" w:before="0" w:after="0"/>
               <w:jc w:val="left"/>
@@ -1716,10 +1759,9 @@
               <w:rPr>
                 <w:rFonts w:eastAsia="Aptos" w:cs="" w:cstheme="minorBidi" w:eastAsiaTheme="minorAscii"/>
                 <w:color w:val="auto"/>
-                <w:kern w:val="0"/>
                 <w:sz w:val="24"/>
                 <w:szCs w:val="24"/>
-                <w:lang w:val="es-ES" w:eastAsia="en-US" w:bidi="ar-SA"/>
+                <w:lang w:eastAsia="en-US" w:bidi="ar-SA"/>
               </w:rPr>
             </w:r>
           </w:p>
@@ -1731,13 +1773,14 @@
         </w:trPr>
         <w:tc>
           <w:tcPr>
-            <w:tcW w:w="8655" w:type="dxa"/>
+            <w:tcW w:w="8656" w:type="dxa"/>
             <w:tcBorders/>
           </w:tcPr>
           <w:p>
             <w:pPr>
               <w:pStyle w:val="Normal"/>
-              <w:widowControl/>
+              <w:widowControl w:val="false"/>
+              <w:suppressAutoHyphens w:val="true"/>
               <w:bidi w:val="0"/>
               <w:spacing w:lineRule="auto" w:line="240" w:before="0" w:after="0"/>
               <w:jc w:val="left"/>
@@ -1764,13 +1807,14 @@
         </w:tc>
         <w:tc>
           <w:tcPr>
-            <w:tcW w:w="359" w:type="dxa"/>
+            <w:tcW w:w="358" w:type="dxa"/>
             <w:tcBorders/>
           </w:tcPr>
           <w:p>
             <w:pPr>
               <w:pStyle w:val="Normal"/>
-              <w:widowControl/>
+              <w:widowControl w:val="false"/>
+              <w:suppressAutoHyphens w:val="true"/>
               <w:bidi w:val="0"/>
               <w:spacing w:lineRule="auto" w:line="240" w:before="0" w:after="0"/>
               <w:jc w:val="left"/>
@@ -1800,7 +1844,7 @@
     <w:p>
       <w:pPr>
         <w:pStyle w:val="Normal"/>
-        <w:spacing w:lineRule="auto" w:line="278" w:beforeAutospacing="0" w:before="0" w:afterAutospacing="0" w:after="160"/>
+        <w:spacing w:lineRule="auto" w:line="276" w:beforeAutospacing="0" w:before="0" w:afterAutospacing="0" w:after="160"/>
         <w:jc w:val="center"/>
         <w:rPr>
           <w:b/>
@@ -1822,7 +1866,7 @@
     <w:p>
       <w:pPr>
         <w:pStyle w:val="Normal"/>
-        <w:spacing w:lineRule="auto" w:line="278" w:beforeAutospacing="0" w:before="0" w:afterAutospacing="0" w:after="160"/>
+        <w:spacing w:lineRule="auto" w:line="276" w:beforeAutospacing="0" w:before="0" w:afterAutospacing="0" w:after="160"/>
         <w:jc w:val="left"/>
         <w:rPr>
           <w:b/>
@@ -1845,7 +1889,7 @@
     <w:p>
       <w:pPr>
         <w:pStyle w:val="Normal"/>
-        <w:spacing w:lineRule="auto" w:line="278" w:beforeAutospacing="0" w:before="0" w:afterAutospacing="0" w:after="160"/>
+        <w:spacing w:lineRule="auto" w:line="276" w:beforeAutospacing="0" w:before="0" w:afterAutospacing="0" w:after="160"/>
         <w:jc w:val="both"/>
         <w:rPr>
           <w:rFonts w:ascii="Aptos" w:hAnsi="Aptos" w:eastAsia="Aptos" w:cs="" w:asciiTheme="minorAscii" w:cstheme="minorBidi" w:eastAsiaTheme="minorAscii" w:hAnsiTheme="minorAscii"/>
@@ -1877,13 +1921,13 @@
           <w:szCs w:val="24"/>
           <w:lang w:val="es-ES" w:eastAsia="en-US" w:bidi="ar-SA"/>
         </w:rPr>
-        <w:t xml:space="preserve">FISBOOK es una plataforma o aplicaicón web en línea diseñada para facilitar la gestión personal de libros y listas de lectura. </w:t>
+        <w:t xml:space="preserve">FISBOOK es una plataforma o aplicación web en línea diseñada para facilitar la gestión personal de libros y listas de lectura. </w:t>
       </w:r>
     </w:p>
     <w:p>
       <w:pPr>
         <w:pStyle w:val="Normal"/>
-        <w:spacing w:lineRule="auto" w:line="278" w:beforeAutospacing="0" w:before="0" w:afterAutospacing="0" w:after="160"/>
+        <w:spacing w:lineRule="auto" w:line="276" w:beforeAutospacing="0" w:before="0" w:afterAutospacing="0" w:after="160"/>
         <w:jc w:val="both"/>
         <w:rPr>
           <w:rFonts w:ascii="Aptos" w:hAnsi="Aptos" w:eastAsia="Aptos" w:cs="" w:asciiTheme="minorAscii" w:cstheme="minorBidi" w:eastAsiaTheme="minorAscii" w:hAnsiTheme="minorAscii"/>
@@ -1926,7 +1970,7 @@
           <w:numId w:val="3"/>
         </w:numPr>
         <w:bidi w:val="0"/>
-        <w:spacing w:lineRule="auto" w:line="278" w:beforeAutospacing="0" w:before="0" w:afterAutospacing="0" w:after="0"/>
+        <w:spacing w:lineRule="auto" w:line="276" w:beforeAutospacing="0" w:before="0" w:afterAutospacing="0" w:after="0"/>
         <w:ind w:left="720" w:right="0" w:hanging="360"/>
         <w:contextualSpacing/>
         <w:jc w:val="both"/>
@@ -1971,7 +2015,7 @@
           <w:numId w:val="3"/>
         </w:numPr>
         <w:bidi w:val="0"/>
-        <w:spacing w:lineRule="auto" w:line="278" w:beforeAutospacing="0" w:before="0" w:afterAutospacing="0" w:after="0"/>
+        <w:spacing w:lineRule="auto" w:line="276" w:beforeAutospacing="0" w:before="0" w:afterAutospacing="0" w:after="0"/>
         <w:ind w:left="720" w:right="0" w:hanging="360"/>
         <w:contextualSpacing/>
         <w:jc w:val="both"/>
@@ -2016,7 +2060,7 @@
           <w:numId w:val="3"/>
         </w:numPr>
         <w:bidi w:val="0"/>
-        <w:spacing w:lineRule="auto" w:line="278" w:beforeAutospacing="0" w:before="0" w:afterAutospacing="0" w:after="0"/>
+        <w:spacing w:lineRule="auto" w:line="276" w:beforeAutospacing="0" w:before="0" w:afterAutospacing="0" w:after="0"/>
         <w:ind w:left="720" w:right="0" w:hanging="360"/>
         <w:contextualSpacing/>
         <w:jc w:val="both"/>
@@ -2061,7 +2105,7 @@
           <w:numId w:val="3"/>
         </w:numPr>
         <w:bidi w:val="0"/>
-        <w:spacing w:lineRule="auto" w:line="278" w:beforeAutospacing="0" w:before="0" w:afterAutospacing="0" w:after="0"/>
+        <w:spacing w:lineRule="auto" w:line="276" w:beforeAutospacing="0" w:before="0" w:afterAutospacing="0" w:after="0"/>
         <w:ind w:left="720" w:right="0" w:hanging="360"/>
         <w:contextualSpacing/>
         <w:jc w:val="both"/>
@@ -2106,7 +2150,7 @@
           <w:numId w:val="3"/>
         </w:numPr>
         <w:bidi w:val="0"/>
-        <w:spacing w:lineRule="auto" w:line="278" w:beforeAutospacing="0" w:before="0" w:afterAutospacing="0" w:after="160"/>
+        <w:spacing w:lineRule="auto" w:line="276" w:beforeAutospacing="0" w:before="0" w:afterAutospacing="0" w:after="160"/>
         <w:ind w:left="720" w:right="0" w:hanging="360"/>
         <w:contextualSpacing/>
         <w:jc w:val="both"/>
@@ -2146,7 +2190,7 @@
     <w:p>
       <w:pPr>
         <w:pStyle w:val="Normal"/>
-        <w:spacing w:lineRule="auto" w:line="278" w:beforeAutospacing="0" w:before="0" w:afterAutospacing="0" w:after="160"/>
+        <w:spacing w:lineRule="auto" w:line="276" w:beforeAutospacing="0" w:before="0" w:afterAutospacing="0" w:after="160"/>
         <w:jc w:val="left"/>
         <w:rPr>
           <w:b/>
@@ -2173,7 +2217,7 @@
           <w:ilvl w:val="0"/>
           <w:numId w:val="2"/>
         </w:numPr>
-        <w:spacing w:lineRule="auto" w:line="278" w:beforeAutospacing="0" w:before="0" w:afterAutospacing="0" w:after="160"/>
+        <w:spacing w:lineRule="auto" w:line="276" w:beforeAutospacing="0" w:before="0" w:afterAutospacing="0" w:after="160"/>
         <w:contextualSpacing/>
         <w:jc w:val="left"/>
         <w:rPr>
@@ -2245,7 +2289,7 @@
     <w:p>
       <w:pPr>
         <w:pStyle w:val="Normal"/>
-        <w:spacing w:lineRule="auto" w:line="278" w:beforeAutospacing="0" w:before="0" w:afterAutospacing="0" w:after="160"/>
+        <w:spacing w:lineRule="auto" w:line="276" w:beforeAutospacing="0" w:before="0" w:afterAutospacing="0" w:after="160"/>
         <w:jc w:val="left"/>
         <w:rPr>
           <w:rFonts w:ascii="Aptos" w:hAnsi="Aptos" w:eastAsia="Aptos" w:cs="" w:asciiTheme="minorAscii" w:cstheme="minorBidi" w:eastAsiaTheme="minorAscii" w:hAnsiTheme="minorAscii"/>
@@ -2287,7 +2331,7 @@
           <w:ilvl w:val="0"/>
           <w:numId w:val="2"/>
         </w:numPr>
-        <w:spacing w:lineRule="auto" w:line="278" w:beforeAutospacing="0" w:before="0" w:afterAutospacing="0" w:after="160"/>
+        <w:spacing w:lineRule="auto" w:line="276" w:beforeAutospacing="0" w:before="0" w:afterAutospacing="0" w:after="160"/>
         <w:contextualSpacing/>
         <w:jc w:val="left"/>
         <w:rPr>
@@ -2360,7 +2404,7 @@
     <w:p>
       <w:pPr>
         <w:pStyle w:val="Normal"/>
-        <w:spacing w:lineRule="auto" w:line="278" w:beforeAutospacing="0" w:before="0" w:afterAutospacing="0" w:after="160"/>
+        <w:spacing w:lineRule="auto" w:line="276" w:beforeAutospacing="0" w:before="0" w:afterAutospacing="0" w:after="160"/>
         <w:jc w:val="left"/>
         <w:rPr>
           <w:rFonts w:ascii="Aptos" w:hAnsi="Aptos" w:eastAsia="Aptos" w:cs="" w:asciiTheme="minorAscii" w:cstheme="minorBidi" w:eastAsiaTheme="minorAscii" w:hAnsiTheme="minorAscii"/>
@@ -2402,7 +2446,7 @@
           <w:ilvl w:val="0"/>
           <w:numId w:val="2"/>
         </w:numPr>
-        <w:spacing w:lineRule="auto" w:line="278" w:beforeAutospacing="0" w:before="0" w:afterAutospacing="0" w:after="160"/>
+        <w:spacing w:lineRule="auto" w:line="276" w:beforeAutospacing="0" w:before="0" w:afterAutospacing="0" w:after="160"/>
         <w:contextualSpacing/>
         <w:jc w:val="left"/>
         <w:rPr>
@@ -2452,14 +2496,14 @@
             <w:szCs w:val="24"/>
             <w:lang w:eastAsia="en-US" w:bidi="ar-SA"/>
           </w:rPr>
-          <w:t>http://57.152.88.187/api/v1/read-and-download/api-docs</w:t>
+          <w:t>http://57.152.88.187/api/v1/read-and-download/api-docs/</w:t>
         </w:r>
       </w:hyperlink>
     </w:p>
     <w:p>
       <w:pPr>
         <w:pStyle w:val="Normal"/>
-        <w:spacing w:lineRule="auto" w:line="278" w:beforeAutospacing="0" w:before="0" w:afterAutospacing="0" w:after="160"/>
+        <w:spacing w:lineRule="auto" w:line="276" w:beforeAutospacing="0" w:before="0" w:afterAutospacing="0" w:after="160"/>
         <w:jc w:val="left"/>
         <w:rPr>
           <w:rFonts w:ascii="Aptos" w:hAnsi="Aptos" w:eastAsia="Aptos" w:cs="" w:asciiTheme="minorAscii" w:cstheme="minorBidi" w:eastAsiaTheme="minorAscii" w:hAnsiTheme="minorAscii"/>
@@ -2502,7 +2546,7 @@
           <w:ilvl w:val="0"/>
           <w:numId w:val="2"/>
         </w:numPr>
-        <w:spacing w:lineRule="auto" w:line="278" w:beforeAutospacing="0" w:before="0" w:afterAutospacing="0" w:after="160"/>
+        <w:spacing w:lineRule="auto" w:line="276" w:beforeAutospacing="0" w:before="0" w:afterAutospacing="0" w:after="160"/>
         <w:contextualSpacing/>
         <w:jc w:val="left"/>
         <w:rPr>
@@ -2575,7 +2619,7 @@
     <w:p>
       <w:pPr>
         <w:pStyle w:val="Normal"/>
-        <w:spacing w:lineRule="auto" w:line="278" w:beforeAutospacing="0" w:before="0" w:afterAutospacing="0" w:after="160"/>
+        <w:spacing w:lineRule="auto" w:line="276" w:beforeAutospacing="0" w:before="0" w:afterAutospacing="0" w:after="160"/>
         <w:jc w:val="left"/>
         <w:rPr>
           <w:rFonts w:ascii="Aptos" w:hAnsi="Aptos" w:eastAsia="Aptos" w:cs="" w:asciiTheme="minorAscii" w:cstheme="minorBidi" w:eastAsiaTheme="minorAscii" w:hAnsiTheme="minorAscii"/>
@@ -2617,7 +2661,7 @@
           <w:ilvl w:val="0"/>
           <w:numId w:val="2"/>
         </w:numPr>
-        <w:spacing w:lineRule="auto" w:line="278" w:beforeAutospacing="0" w:before="0" w:afterAutospacing="0" w:after="160"/>
+        <w:spacing w:lineRule="auto" w:line="276" w:beforeAutospacing="0" w:before="0" w:afterAutospacing="0" w:after="160"/>
         <w:contextualSpacing/>
         <w:jc w:val="left"/>
         <w:rPr>
@@ -2690,7 +2734,7 @@
     <w:p>
       <w:pPr>
         <w:pStyle w:val="Normal"/>
-        <w:spacing w:lineRule="auto" w:line="278" w:beforeAutospacing="0" w:before="0" w:afterAutospacing="0" w:after="160"/>
+        <w:spacing w:lineRule="auto" w:line="276" w:beforeAutospacing="0" w:before="0" w:afterAutospacing="0" w:after="160"/>
         <w:jc w:val="left"/>
         <w:rPr>
           <w:rFonts w:ascii="Aptos" w:hAnsi="Aptos" w:eastAsia="Aptos" w:cs="" w:asciiTheme="minorAscii" w:cstheme="minorBidi" w:eastAsiaTheme="minorAscii" w:hAnsiTheme="minorAscii"/>
@@ -2728,7 +2772,7 @@
     <w:p>
       <w:pPr>
         <w:pStyle w:val="Normal"/>
-        <w:spacing w:lineRule="auto" w:line="278" w:beforeAutospacing="0" w:before="0" w:afterAutospacing="0" w:after="160"/>
+        <w:spacing w:lineRule="auto" w:line="276" w:beforeAutospacing="0" w:before="0" w:afterAutospacing="0" w:after="160"/>
         <w:jc w:val="left"/>
         <w:rPr>
           <w:b/>
@@ -2767,7 +2811,7 @@
           <w:ilvl w:val="0"/>
           <w:numId w:val="12"/>
         </w:numPr>
-        <w:spacing w:lineRule="auto" w:line="278" w:beforeAutospacing="0" w:before="0" w:afterAutospacing="0" w:after="0"/>
+        <w:spacing w:lineRule="auto" w:line="276" w:beforeAutospacing="0" w:before="0" w:afterAutospacing="0" w:after="0"/>
         <w:contextualSpacing/>
         <w:jc w:val="both"/>
         <w:rPr/>
@@ -2799,7 +2843,7 @@
           <w:ilvl w:val="0"/>
           <w:numId w:val="12"/>
         </w:numPr>
-        <w:spacing w:lineRule="auto" w:line="278" w:beforeAutospacing="0" w:before="0" w:afterAutospacing="0" w:after="160"/>
+        <w:spacing w:lineRule="auto" w:line="276" w:beforeAutospacing="0" w:before="0" w:afterAutospacing="0" w:after="160"/>
         <w:contextualSpacing/>
         <w:jc w:val="both"/>
         <w:rPr>
@@ -2810,7 +2854,7 @@
         <w:rPr/>
         <w:t xml:space="preserve">Mathis Goujon  </w:t>
       </w:r>
-      <w:hyperlink r:id="rId6">
+      <w:hyperlink r:id="rId7">
         <w:r>
           <w:rPr>
             <w:rStyle w:val="LienInternet"/>
@@ -2821,8 +2865,23 @@
     </w:p>
     <w:p>
       <w:pPr>
+        <w:pStyle w:val="ListParagraph"/>
+        <w:spacing w:lineRule="auto" w:line="276" w:beforeAutospacing="0" w:before="0" w:afterAutospacing="0" w:after="160"/>
+        <w:contextualSpacing/>
+        <w:jc w:val="both"/>
+        <w:rPr>
+          <w:rStyle w:val="LienInternet"/>
+        </w:rPr>
+      </w:pPr>
+      <w:r>
+        <w:rPr/>
+      </w:r>
+    </w:p>
+    <w:p>
+      <w:pPr>
         <w:pStyle w:val="Normal"/>
-        <w:spacing w:lineRule="auto" w:line="278" w:beforeAutospacing="0" w:before="0" w:afterAutospacing="0" w:after="160"/>
+        <w:spacing w:lineRule="auto" w:line="276" w:beforeAutospacing="0" w:before="0" w:afterAutospacing="0" w:after="160"/>
+        <w:ind w:hanging="0"/>
         <w:jc w:val="both"/>
         <w:rPr>
           <w:rFonts w:ascii="Aptos" w:hAnsi="Aptos" w:eastAsia="Aptos" w:cs="" w:asciiTheme="minorAscii" w:cstheme="minorBidi" w:eastAsiaTheme="minorAscii" w:hAnsiTheme="minorAscii"/>
@@ -2845,6 +2904,153 @@
           <w:szCs w:val="28"/>
           <w:lang w:val="es-ES" w:eastAsia="en-US" w:bidi="ar-SA"/>
         </w:rPr>
+        <w:t>C</w:t>
+      </w:r>
+      <w:r>
+        <w:rPr>
+          <w:rFonts w:eastAsia="Aptos" w:cs="" w:cstheme="minorBidi" w:eastAsiaTheme="minorAscii"/>
+          <w:b/>
+          <w:bCs/>
+          <w:color w:val="auto"/>
+          <w:sz w:val="28"/>
+          <w:szCs w:val="28"/>
+          <w:lang w:val="es-ES" w:eastAsia="en-US" w:bidi="ar-SA"/>
+        </w:rPr>
+        <w:t xml:space="preserve">omunicación </w:t>
+      </w:r>
+      <w:r>
+        <w:rPr>
+          <w:rFonts w:eastAsia="Aptos" w:cs="" w:cstheme="minorBidi" w:eastAsiaTheme="minorAscii"/>
+          <w:b/>
+          <w:bCs/>
+          <w:color w:val="auto"/>
+          <w:sz w:val="28"/>
+          <w:szCs w:val="28"/>
+          <w:lang w:val="es-ES" w:eastAsia="en-US" w:bidi="ar-SA"/>
+        </w:rPr>
+        <w:t>entre</w:t>
+      </w:r>
+      <w:r>
+        <w:rPr>
+          <w:rFonts w:eastAsia="Aptos" w:cs="" w:cstheme="minorBidi" w:eastAsiaTheme="minorAscii"/>
+          <w:b/>
+          <w:bCs/>
+          <w:color w:val="auto"/>
+          <w:sz w:val="28"/>
+          <w:szCs w:val="28"/>
+          <w:lang w:val="es-ES" w:eastAsia="en-US" w:bidi="ar-SA"/>
+        </w:rPr>
+        <w:t xml:space="preserve"> microservicio</w:t>
+      </w:r>
+      <w:r>
+        <w:rPr>
+          <w:rFonts w:eastAsia="Aptos" w:cs="" w:cstheme="minorBidi" w:eastAsiaTheme="minorAscii"/>
+          <w:b/>
+          <w:bCs/>
+          <w:color w:val="auto"/>
+          <w:sz w:val="28"/>
+          <w:szCs w:val="28"/>
+          <w:lang w:val="es-ES" w:eastAsia="en-US" w:bidi="ar-SA"/>
+        </w:rPr>
+        <w:t>s</w:t>
+      </w:r>
+      <w:r>
+        <w:rPr>
+          <w:rFonts w:eastAsia="Aptos" w:cs="" w:cstheme="minorBidi" w:eastAsiaTheme="minorAscii"/>
+          <w:b/>
+          <w:bCs/>
+          <w:color w:val="auto"/>
+          <w:sz w:val="28"/>
+          <w:szCs w:val="28"/>
+          <w:lang w:val="es-ES" w:eastAsia="en-US" w:bidi="ar-SA"/>
+        </w:rPr>
+        <w:t>.</w:t>
+      </w:r>
+    </w:p>
+    <w:p>
+      <w:pPr>
+        <w:pStyle w:val="ListParagraph"/>
+        <w:spacing w:lineRule="auto" w:line="276" w:beforeAutospacing="0" w:before="0" w:afterAutospacing="0" w:after="160"/>
+        <w:ind w:hanging="0"/>
+        <w:contextualSpacing/>
+        <w:jc w:val="both"/>
+        <w:rPr/>
+      </w:pPr>
+      <w:r>
+        <w:rPr/>
+        <w:drawing>
+          <wp:anchor behindDoc="0" distT="0" distB="0" distL="0" distR="0" simplePos="0" locked="0" layoutInCell="0" allowOverlap="1" relativeHeight="2">
+            <wp:simplePos x="0" y="0"/>
+            <wp:positionH relativeFrom="column">
+              <wp:align>center</wp:align>
+            </wp:positionH>
+            <wp:positionV relativeFrom="paragraph">
+              <wp:posOffset>635</wp:posOffset>
+            </wp:positionV>
+            <wp:extent cx="5731510" cy="3639820"/>
+            <wp:effectExtent l="0" t="0" r="0" b="0"/>
+            <wp:wrapSquare wrapText="largest"/>
+            <wp:docPr id="1" name="Image1" descr=""/>
+            <wp:cNvGraphicFramePr>
+              <a:graphicFrameLocks xmlns:a="http://schemas.openxmlformats.org/drawingml/2006/main" noChangeAspect="1"/>
+            </wp:cNvGraphicFramePr>
+            <a:graphic xmlns:a="http://schemas.openxmlformats.org/drawingml/2006/main">
+              <a:graphicData uri="http://schemas.openxmlformats.org/drawingml/2006/picture">
+                <pic:pic xmlns:pic="http://schemas.openxmlformats.org/drawingml/2006/picture">
+                  <pic:nvPicPr>
+                    <pic:cNvPr id="1" name="Image1" descr=""/>
+                    <pic:cNvPicPr>
+                      <a:picLocks noChangeAspect="1" noChangeArrowheads="1"/>
+                    </pic:cNvPicPr>
+                  </pic:nvPicPr>
+                  <pic:blipFill>
+                    <a:blip r:embed="rId8"/>
+                    <a:stretch>
+                      <a:fillRect/>
+                    </a:stretch>
+                  </pic:blipFill>
+                  <pic:spPr bwMode="auto">
+                    <a:xfrm>
+                      <a:off x="0" y="0"/>
+                      <a:ext cx="5731510" cy="3639820"/>
+                    </a:xfrm>
+                    <a:prstGeom prst="rect">
+                      <a:avLst/>
+                    </a:prstGeom>
+                  </pic:spPr>
+                </pic:pic>
+              </a:graphicData>
+            </a:graphic>
+          </wp:anchor>
+        </w:drawing>
+      </w:r>
+    </w:p>
+    <w:p>
+      <w:pPr>
+        <w:pStyle w:val="Normal"/>
+        <w:spacing w:lineRule="auto" w:line="276" w:beforeAutospacing="0" w:before="0" w:afterAutospacing="0" w:after="160"/>
+        <w:jc w:val="both"/>
+        <w:rPr>
+          <w:rFonts w:ascii="Aptos" w:hAnsi="Aptos" w:eastAsia="Aptos" w:cs="" w:asciiTheme="minorAscii" w:cstheme="minorBidi" w:eastAsiaTheme="minorAscii" w:hAnsiTheme="minorAscii"/>
+          <w:b/>
+          <w:b/>
+          <w:bCs/>
+          <w:color w:val="auto"/>
+          <w:sz w:val="28"/>
+          <w:szCs w:val="28"/>
+          <w:lang w:val="es-ES" w:eastAsia="en-US" w:bidi="ar-SA"/>
+        </w:rPr>
+      </w:pPr>
+      <w:r>
+        <w:rPr>
+          <w:rFonts w:eastAsia="Aptos" w:cs="" w:cstheme="minorBidi" w:eastAsiaTheme="minorAscii"/>
+          <w:b/>
+          <w:bCs/>
+          <w:color w:val="auto"/>
+          <w:sz w:val="28"/>
+          <w:szCs w:val="28"/>
+          <w:lang w:val="es-ES" w:eastAsia="en-US" w:bidi="ar-SA"/>
+        </w:rPr>
         <w:t>Descripción del API REST del microservicio.</w:t>
       </w:r>
     </w:p>
@@ -2852,7 +3058,7 @@
       <w:pPr>
         <w:pStyle w:val="Normal"/>
         <w:bidi w:val="0"/>
-        <w:spacing w:lineRule="auto" w:line="278" w:beforeAutospacing="0" w:before="0" w:afterAutospacing="0" w:after="160"/>
+        <w:spacing w:lineRule="auto" w:line="276" w:beforeAutospacing="0" w:before="0" w:afterAutospacing="0" w:after="160"/>
         <w:ind w:left="0" w:right="0" w:hanging="0"/>
         <w:jc w:val="both"/>
         <w:rPr>
@@ -2940,7 +3146,7 @@
       <w:pPr>
         <w:pStyle w:val="Normal"/>
         <w:bidi w:val="0"/>
-        <w:spacing w:lineRule="auto" w:line="278" w:beforeAutospacing="0" w:before="0" w:afterAutospacing="0" w:after="160"/>
+        <w:spacing w:lineRule="auto" w:line="276" w:beforeAutospacing="0" w:before="0" w:afterAutospacing="0" w:after="160"/>
         <w:ind w:left="0" w:right="0" w:hanging="0"/>
         <w:jc w:val="both"/>
         <w:rPr>
@@ -2984,7 +3190,7 @@
           <w:numId w:val="10"/>
         </w:numPr>
         <w:bidi w:val="0"/>
-        <w:spacing w:lineRule="auto" w:line="278" w:beforeAutospacing="0" w:before="0" w:afterAutospacing="0" w:after="0"/>
+        <w:spacing w:lineRule="auto" w:line="276" w:beforeAutospacing="0" w:before="0" w:afterAutospacing="0" w:after="0"/>
         <w:ind w:left="720" w:right="0" w:hanging="360"/>
         <w:contextualSpacing/>
         <w:jc w:val="both"/>
@@ -3032,7 +3238,7 @@
           <w:ilvl w:val="0"/>
           <w:numId w:val="10"/>
         </w:numPr>
-        <w:spacing w:lineRule="auto" w:line="278" w:beforeAutospacing="0" w:before="0" w:afterAutospacing="0" w:after="160"/>
+        <w:spacing w:lineRule="auto" w:line="276" w:beforeAutospacing="0" w:before="0" w:afterAutospacing="0" w:after="160"/>
         <w:ind w:left="720" w:right="0" w:hanging="360"/>
         <w:contextualSpacing/>
         <w:jc w:val="both"/>
@@ -3068,7 +3274,7 @@
         </w:rPr>
         <w:t xml:space="preserve">JSON: </w:t>
       </w:r>
-      <w:hyperlink r:id="rId7">
+      <w:hyperlink r:id="rId9">
         <w:r>
           <w:rPr>
             <w:rStyle w:val="LienInternet"/>
@@ -3091,7 +3297,7 @@
       <w:pPr>
         <w:pStyle w:val="Normal"/>
         <w:bidi w:val="0"/>
-        <w:spacing w:lineRule="auto" w:line="278" w:beforeAutospacing="0" w:before="0" w:afterAutospacing="0" w:after="160"/>
+        <w:spacing w:lineRule="auto" w:line="276" w:beforeAutospacing="0" w:before="0" w:afterAutospacing="0" w:after="160"/>
         <w:ind w:left="0" w:right="0" w:hanging="0"/>
         <w:jc w:val="both"/>
         <w:rPr>
@@ -3131,7 +3337,7 @@
       <w:pPr>
         <w:pStyle w:val="Normal"/>
         <w:bidi w:val="0"/>
-        <w:spacing w:lineRule="auto" w:line="278" w:beforeAutospacing="0" w:before="0" w:afterAutospacing="0" w:after="160"/>
+        <w:spacing w:lineRule="auto" w:line="276" w:beforeAutospacing="0" w:before="0" w:afterAutospacing="0" w:after="160"/>
         <w:ind w:left="0" w:right="0" w:hanging="0"/>
         <w:jc w:val="both"/>
         <w:rPr>
@@ -3162,7 +3368,7 @@
       <w:pPr>
         <w:pStyle w:val="Normal"/>
         <w:bidi w:val="0"/>
-        <w:spacing w:lineRule="auto" w:line="278" w:beforeAutospacing="0" w:before="0" w:afterAutospacing="0" w:after="160"/>
+        <w:spacing w:lineRule="auto" w:line="276" w:beforeAutospacing="0" w:before="0" w:afterAutospacing="0" w:after="160"/>
         <w:ind w:left="0" w:right="0" w:hanging="0"/>
         <w:jc w:val="both"/>
         <w:rPr>
@@ -3206,7 +3412,7 @@
           <w:numId w:val="1"/>
         </w:numPr>
         <w:bidi w:val="0"/>
-        <w:spacing w:lineRule="auto" w:line="278" w:beforeAutospacing="0" w:before="0" w:afterAutospacing="0" w:after="0"/>
+        <w:spacing w:lineRule="auto" w:line="276" w:beforeAutospacing="0" w:before="0" w:afterAutospacing="0" w:after="0"/>
         <w:ind w:left="720" w:right="0" w:hanging="360"/>
         <w:contextualSpacing/>
         <w:jc w:val="both"/>
@@ -3240,7 +3446,39 @@
           <w:szCs w:val="24"/>
           <w:lang w:val="es-ES"/>
         </w:rPr>
-        <w:t>Reuniónes con equipo FISBOOK para definir aplicación, casos de uso y asignación de microservicios.</w:t>
+        <w:t>Reuni</w:t>
+      </w:r>
+      <w:r>
+        <w:rPr>
+          <w:rFonts w:eastAsia="Segoe UI" w:cs="Segoe UI" w:ascii="Segoe UI" w:hAnsi="Segoe UI"/>
+          <w:b w:val="false"/>
+          <w:bCs w:val="false"/>
+          <w:i w:val="false"/>
+          <w:iCs w:val="false"/>
+          <w:caps w:val="false"/>
+          <w:smallCaps w:val="false"/>
+          <w:color w:val="1F2328"/>
+          <w:sz w:val="24"/>
+          <w:szCs w:val="24"/>
+          <w:lang w:val="es-ES"/>
+        </w:rPr>
+        <w:t>o</w:t>
+      </w:r>
+      <w:r>
+        <w:rPr>
+          <w:rFonts w:eastAsia="Segoe UI" w:cs="Segoe UI" w:ascii="Segoe UI" w:hAnsi="Segoe UI"/>
+          <w:b w:val="false"/>
+          <w:bCs w:val="false"/>
+          <w:i w:val="false"/>
+          <w:iCs w:val="false"/>
+          <w:caps w:val="false"/>
+          <w:smallCaps w:val="false"/>
+          <w:color w:val="1F2328"/>
+          <w:sz w:val="24"/>
+          <w:szCs w:val="24"/>
+          <w:lang w:val="es-ES"/>
+        </w:rPr>
+        <w:t>nes con equipo FISBOOK para definir aplicación, casos de uso y asignación de microservicios.</w:t>
       </w:r>
     </w:p>
     <w:p>
@@ -3251,7 +3489,7 @@
           <w:numId w:val="1"/>
         </w:numPr>
         <w:bidi w:val="0"/>
-        <w:spacing w:lineRule="auto" w:line="278" w:beforeAutospacing="0" w:before="0" w:afterAutospacing="0" w:after="160"/>
+        <w:spacing w:lineRule="auto" w:line="276" w:beforeAutospacing="0" w:before="0" w:afterAutospacing="0" w:after="160"/>
         <w:ind w:left="720" w:right="0" w:hanging="360"/>
         <w:contextualSpacing/>
         <w:jc w:val="both"/>
@@ -3292,7 +3530,7 @@
       <w:pPr>
         <w:pStyle w:val="Normal"/>
         <w:bidi w:val="0"/>
-        <w:spacing w:lineRule="auto" w:line="278" w:beforeAutospacing="0" w:before="0" w:afterAutospacing="0" w:after="160"/>
+        <w:spacing w:lineRule="auto" w:line="276" w:beforeAutospacing="0" w:before="0" w:afterAutospacing="0" w:after="160"/>
         <w:ind w:left="0" w:right="0" w:hanging="0"/>
         <w:jc w:val="both"/>
         <w:rPr>
@@ -3352,7 +3590,7 @@
           <w:numId w:val="1"/>
         </w:numPr>
         <w:bidi w:val="0"/>
-        <w:spacing w:lineRule="auto" w:line="278" w:beforeAutospacing="0" w:before="0" w:afterAutospacing="0" w:after="0"/>
+        <w:spacing w:lineRule="auto" w:line="276" w:beforeAutospacing="0" w:before="0" w:afterAutospacing="0" w:after="0"/>
         <w:ind w:left="720" w:right="0" w:hanging="360"/>
         <w:contextualSpacing/>
         <w:jc w:val="both"/>
@@ -3397,7 +3635,7 @@
           <w:numId w:val="1"/>
         </w:numPr>
         <w:bidi w:val="0"/>
-        <w:spacing w:lineRule="auto" w:line="278" w:beforeAutospacing="0" w:before="0" w:afterAutospacing="0" w:after="0"/>
+        <w:spacing w:lineRule="auto" w:line="276" w:beforeAutospacing="0" w:before="0" w:afterAutospacing="0" w:after="0"/>
         <w:ind w:left="720" w:right="0" w:hanging="360"/>
         <w:contextualSpacing/>
         <w:jc w:val="both"/>
@@ -3442,7 +3680,7 @@
           <w:numId w:val="1"/>
         </w:numPr>
         <w:bidi w:val="0"/>
-        <w:spacing w:lineRule="auto" w:line="278" w:beforeAutospacing="0" w:before="0" w:afterAutospacing="0" w:after="0"/>
+        <w:spacing w:lineRule="auto" w:line="276" w:beforeAutospacing="0" w:before="0" w:afterAutospacing="0" w:after="0"/>
         <w:ind w:left="720" w:right="0" w:hanging="360"/>
         <w:contextualSpacing/>
         <w:jc w:val="both"/>
@@ -3487,7 +3725,7 @@
           <w:numId w:val="1"/>
         </w:numPr>
         <w:bidi w:val="0"/>
-        <w:spacing w:lineRule="auto" w:line="278" w:beforeAutospacing="0" w:before="0" w:afterAutospacing="0" w:after="0"/>
+        <w:spacing w:lineRule="auto" w:line="276" w:beforeAutospacing="0" w:before="0" w:afterAutospacing="0" w:after="0"/>
         <w:ind w:left="720" w:right="0" w:hanging="360"/>
         <w:contextualSpacing/>
         <w:jc w:val="both"/>
@@ -3532,7 +3770,7 @@
           <w:numId w:val="1"/>
         </w:numPr>
         <w:bidi w:val="0"/>
-        <w:spacing w:lineRule="auto" w:line="278" w:beforeAutospacing="0" w:before="0" w:afterAutospacing="0" w:after="0"/>
+        <w:spacing w:lineRule="auto" w:line="276" w:beforeAutospacing="0" w:before="0" w:afterAutospacing="0" w:after="0"/>
         <w:ind w:left="720" w:right="0" w:hanging="360"/>
         <w:contextualSpacing/>
         <w:jc w:val="both"/>
@@ -3577,7 +3815,7 @@
           <w:numId w:val="1"/>
         </w:numPr>
         <w:bidi w:val="0"/>
-        <w:spacing w:lineRule="auto" w:line="278" w:beforeAutospacing="0" w:before="0" w:afterAutospacing="0" w:after="0"/>
+        <w:spacing w:lineRule="auto" w:line="276" w:beforeAutospacing="0" w:before="0" w:afterAutospacing="0" w:after="0"/>
         <w:ind w:left="720" w:right="0" w:hanging="360"/>
         <w:contextualSpacing/>
         <w:jc w:val="both"/>
@@ -3622,7 +3860,7 @@
           <w:numId w:val="1"/>
         </w:numPr>
         <w:bidi w:val="0"/>
-        <w:spacing w:lineRule="auto" w:line="278" w:beforeAutospacing="0" w:before="0" w:afterAutospacing="0" w:after="0"/>
+        <w:spacing w:lineRule="auto" w:line="276" w:beforeAutospacing="0" w:before="0" w:afterAutospacing="0" w:after="0"/>
         <w:ind w:left="720" w:right="0" w:hanging="360"/>
         <w:contextualSpacing/>
         <w:jc w:val="both"/>
@@ -3667,7 +3905,7 @@
           <w:numId w:val="1"/>
         </w:numPr>
         <w:bidi w:val="0"/>
-        <w:spacing w:lineRule="auto" w:line="278" w:beforeAutospacing="0" w:before="0" w:afterAutospacing="0" w:after="0"/>
+        <w:spacing w:lineRule="auto" w:line="276" w:beforeAutospacing="0" w:before="0" w:afterAutospacing="0" w:after="0"/>
         <w:ind w:left="720" w:right="0" w:hanging="360"/>
         <w:contextualSpacing/>
         <w:jc w:val="both"/>
@@ -3712,7 +3950,7 @@
           <w:numId w:val="1"/>
         </w:numPr>
         <w:bidi w:val="0"/>
-        <w:spacing w:lineRule="auto" w:line="278" w:beforeAutospacing="0" w:before="0" w:afterAutospacing="0" w:after="0"/>
+        <w:spacing w:lineRule="auto" w:line="276" w:beforeAutospacing="0" w:before="0" w:afterAutospacing="0" w:after="0"/>
         <w:ind w:left="720" w:right="0" w:hanging="360"/>
         <w:contextualSpacing/>
         <w:jc w:val="both"/>
@@ -3757,7 +3995,7 @@
           <w:numId w:val="1"/>
         </w:numPr>
         <w:bidi w:val="0"/>
-        <w:spacing w:lineRule="auto" w:line="278" w:beforeAutospacing="0" w:before="0" w:afterAutospacing="0" w:after="0"/>
+        <w:spacing w:lineRule="auto" w:line="276" w:beforeAutospacing="0" w:before="0" w:afterAutospacing="0" w:after="0"/>
         <w:ind w:left="720" w:right="0" w:hanging="360"/>
         <w:contextualSpacing/>
         <w:jc w:val="both"/>
@@ -3802,7 +4040,7 @@
           <w:numId w:val="1"/>
         </w:numPr>
         <w:bidi w:val="0"/>
-        <w:spacing w:lineRule="auto" w:line="278" w:beforeAutospacing="0" w:before="0" w:afterAutospacing="0" w:after="0"/>
+        <w:spacing w:lineRule="auto" w:line="276" w:beforeAutospacing="0" w:before="0" w:afterAutospacing="0" w:after="0"/>
         <w:ind w:left="720" w:right="0" w:hanging="360"/>
         <w:contextualSpacing/>
         <w:jc w:val="both"/>
@@ -3847,7 +4085,7 @@
           <w:numId w:val="1"/>
         </w:numPr>
         <w:bidi w:val="0"/>
-        <w:spacing w:lineRule="auto" w:line="278" w:beforeAutospacing="0" w:before="0" w:afterAutospacing="0" w:after="0"/>
+        <w:spacing w:lineRule="auto" w:line="276" w:beforeAutospacing="0" w:before="0" w:afterAutospacing="0" w:after="0"/>
         <w:ind w:left="720" w:right="0" w:hanging="360"/>
         <w:contextualSpacing/>
         <w:jc w:val="both"/>
@@ -3892,7 +4130,7 @@
           <w:numId w:val="1"/>
         </w:numPr>
         <w:bidi w:val="0"/>
-        <w:spacing w:lineRule="auto" w:line="278" w:beforeAutospacing="0" w:before="0" w:afterAutospacing="0" w:after="0"/>
+        <w:spacing w:lineRule="auto" w:line="276" w:beforeAutospacing="0" w:before="0" w:afterAutospacing="0" w:after="0"/>
         <w:ind w:left="720" w:right="0" w:hanging="360"/>
         <w:contextualSpacing/>
         <w:jc w:val="both"/>
@@ -3937,7 +4175,7 @@
           <w:numId w:val="1"/>
         </w:numPr>
         <w:bidi w:val="0"/>
-        <w:spacing w:lineRule="auto" w:line="278" w:beforeAutospacing="0" w:before="0" w:afterAutospacing="0" w:after="0"/>
+        <w:spacing w:lineRule="auto" w:line="276" w:beforeAutospacing="0" w:before="0" w:afterAutospacing="0" w:after="0"/>
         <w:ind w:left="720" w:right="0" w:hanging="360"/>
         <w:contextualSpacing/>
         <w:jc w:val="both"/>
@@ -3971,7 +4209,7 @@
           <w:szCs w:val="24"/>
           <w:lang w:val="es-ES"/>
         </w:rPr>
-        <w:t>Alta en AZURE, generación de imégen y primer despliegue del microservicio en AZURE</w:t>
+        <w:t>Alta en AZURE, imágenes de imégen y primer despliegue del microservicio en AZURE</w:t>
       </w:r>
     </w:p>
     <w:p>
@@ -3982,7 +4220,7 @@
           <w:numId w:val="1"/>
         </w:numPr>
         <w:bidi w:val="0"/>
-        <w:spacing w:lineRule="auto" w:line="278" w:beforeAutospacing="0" w:before="0" w:afterAutospacing="0" w:after="0"/>
+        <w:spacing w:lineRule="auto" w:line="276" w:beforeAutospacing="0" w:before="0" w:afterAutospacing="0" w:after="0"/>
         <w:ind w:left="720" w:right="0" w:hanging="360"/>
         <w:contextualSpacing/>
         <w:jc w:val="both"/>
@@ -4027,7 +4265,7 @@
           <w:numId w:val="1"/>
         </w:numPr>
         <w:bidi w:val="0"/>
-        <w:spacing w:lineRule="auto" w:line="278" w:beforeAutospacing="0" w:before="0" w:afterAutospacing="0" w:after="0"/>
+        <w:spacing w:lineRule="auto" w:line="276" w:beforeAutospacing="0" w:before="0" w:afterAutospacing="0" w:after="0"/>
         <w:ind w:left="720" w:right="0" w:hanging="360"/>
         <w:contextualSpacing/>
         <w:jc w:val="both"/>
@@ -4072,7 +4310,7 @@
           <w:numId w:val="1"/>
         </w:numPr>
         <w:bidi w:val="0"/>
-        <w:spacing w:lineRule="auto" w:line="278" w:beforeAutospacing="0" w:before="0" w:afterAutospacing="0" w:after="0"/>
+        <w:spacing w:lineRule="auto" w:line="276" w:beforeAutospacing="0" w:before="0" w:afterAutospacing="0" w:after="0"/>
         <w:ind w:left="720" w:right="0" w:hanging="360"/>
         <w:contextualSpacing/>
         <w:jc w:val="both"/>
@@ -4117,7 +4355,7 @@
           <w:numId w:val="1"/>
         </w:numPr>
         <w:bidi w:val="0"/>
-        <w:spacing w:lineRule="auto" w:line="278" w:beforeAutospacing="0" w:before="0" w:afterAutospacing="0" w:after="160"/>
+        <w:spacing w:lineRule="auto" w:line="276" w:beforeAutospacing="0" w:before="0" w:afterAutospacing="0" w:after="160"/>
         <w:ind w:left="720" w:right="0" w:hanging="360"/>
         <w:contextualSpacing/>
         <w:jc w:val="both"/>
@@ -4158,7 +4396,7 @@
       <w:pPr>
         <w:pStyle w:val="Normal"/>
         <w:bidi w:val="0"/>
-        <w:spacing w:lineRule="auto" w:line="278" w:beforeAutospacing="0" w:before="0" w:afterAutospacing="0" w:after="160"/>
+        <w:spacing w:lineRule="auto" w:line="276" w:beforeAutospacing="0" w:before="0" w:afterAutospacing="0" w:after="160"/>
         <w:ind w:left="0" w:right="0" w:hanging="0"/>
         <w:jc w:val="both"/>
         <w:rPr>
@@ -4218,7 +4456,7 @@
           <w:numId w:val="1"/>
         </w:numPr>
         <w:bidi w:val="0"/>
-        <w:spacing w:lineRule="auto" w:line="278" w:beforeAutospacing="0" w:before="0" w:afterAutospacing="0" w:after="0"/>
+        <w:spacing w:lineRule="auto" w:line="276" w:beforeAutospacing="0" w:before="0" w:afterAutospacing="0" w:after="0"/>
         <w:ind w:left="720" w:right="0" w:hanging="360"/>
         <w:contextualSpacing/>
         <w:jc w:val="both"/>
@@ -4263,7 +4501,7 @@
           <w:numId w:val="1"/>
         </w:numPr>
         <w:bidi w:val="0"/>
-        <w:spacing w:lineRule="auto" w:line="278" w:beforeAutospacing="0" w:before="0" w:afterAutospacing="0" w:after="0"/>
+        <w:spacing w:lineRule="auto" w:line="276" w:beforeAutospacing="0" w:before="0" w:afterAutospacing="0" w:after="0"/>
         <w:ind w:left="720" w:right="0" w:hanging="360"/>
         <w:contextualSpacing/>
         <w:jc w:val="both"/>
@@ -4308,7 +4546,7 @@
           <w:numId w:val="1"/>
         </w:numPr>
         <w:bidi w:val="0"/>
-        <w:spacing w:lineRule="auto" w:line="278" w:beforeAutospacing="0" w:before="0" w:afterAutospacing="0" w:after="0"/>
+        <w:spacing w:lineRule="auto" w:line="276" w:beforeAutospacing="0" w:before="0" w:afterAutospacing="0" w:after="0"/>
         <w:ind w:left="720" w:right="0" w:hanging="360"/>
         <w:contextualSpacing/>
         <w:jc w:val="both"/>
@@ -4353,7 +4591,7 @@
           <w:numId w:val="1"/>
         </w:numPr>
         <w:bidi w:val="0"/>
-        <w:spacing w:lineRule="auto" w:line="278" w:beforeAutospacing="0" w:before="0" w:afterAutospacing="0" w:after="0"/>
+        <w:spacing w:lineRule="auto" w:line="276" w:beforeAutospacing="0" w:before="0" w:afterAutospacing="0" w:after="0"/>
         <w:ind w:left="720" w:right="0" w:hanging="360"/>
         <w:contextualSpacing/>
         <w:jc w:val="both"/>
@@ -4387,7 +4625,39 @@
           <w:szCs w:val="24"/>
           <w:lang w:val="es-ES"/>
         </w:rPr>
-        <w:t>Añadir botónes e implementar funciones para llamar a las APIs</w:t>
+        <w:t>Añadir bot</w:t>
+      </w:r>
+      <w:r>
+        <w:rPr>
+          <w:rFonts w:eastAsia="Segoe UI" w:cs="Segoe UI" w:ascii="Segoe UI" w:hAnsi="Segoe UI"/>
+          <w:b w:val="false"/>
+          <w:bCs w:val="false"/>
+          <w:i w:val="false"/>
+          <w:iCs w:val="false"/>
+          <w:caps w:val="false"/>
+          <w:smallCaps w:val="false"/>
+          <w:color w:val="1F2328"/>
+          <w:sz w:val="24"/>
+          <w:szCs w:val="24"/>
+          <w:lang w:val="es-ES"/>
+        </w:rPr>
+        <w:t>o</w:t>
+      </w:r>
+      <w:r>
+        <w:rPr>
+          <w:rFonts w:eastAsia="Segoe UI" w:cs="Segoe UI" w:ascii="Segoe UI" w:hAnsi="Segoe UI"/>
+          <w:b w:val="false"/>
+          <w:bCs w:val="false"/>
+          <w:i w:val="false"/>
+          <w:iCs w:val="false"/>
+          <w:caps w:val="false"/>
+          <w:smallCaps w:val="false"/>
+          <w:color w:val="1F2328"/>
+          <w:sz w:val="24"/>
+          <w:szCs w:val="24"/>
+          <w:lang w:val="es-ES"/>
+        </w:rPr>
+        <w:t>nes e implementar funciones para llamar a las APIs</w:t>
       </w:r>
     </w:p>
     <w:p>
@@ -4398,7 +4668,7 @@
           <w:numId w:val="1"/>
         </w:numPr>
         <w:bidi w:val="0"/>
-        <w:spacing w:lineRule="auto" w:line="278" w:beforeAutospacing="0" w:before="0" w:afterAutospacing="0" w:after="0"/>
+        <w:spacing w:lineRule="auto" w:line="276" w:beforeAutospacing="0" w:before="0" w:afterAutospacing="0" w:after="0"/>
         <w:ind w:left="720" w:right="0" w:hanging="360"/>
         <w:contextualSpacing/>
         <w:jc w:val="both"/>
@@ -4443,7 +4713,7 @@
           <w:numId w:val="1"/>
         </w:numPr>
         <w:bidi w:val="0"/>
-        <w:spacing w:lineRule="auto" w:line="278" w:beforeAutospacing="0" w:before="0" w:afterAutospacing="0" w:after="0"/>
+        <w:spacing w:lineRule="auto" w:line="276" w:beforeAutospacing="0" w:before="0" w:afterAutospacing="0" w:after="0"/>
         <w:ind w:left="720" w:right="0" w:hanging="360"/>
         <w:contextualSpacing/>
         <w:jc w:val="both"/>
@@ -4488,7 +4758,7 @@
           <w:numId w:val="1"/>
         </w:numPr>
         <w:bidi w:val="0"/>
-        <w:spacing w:lineRule="auto" w:line="278" w:beforeAutospacing="0" w:before="0" w:afterAutospacing="0" w:after="0"/>
+        <w:spacing w:lineRule="auto" w:line="276" w:beforeAutospacing="0" w:before="0" w:afterAutospacing="0" w:after="0"/>
         <w:ind w:left="720" w:right="0" w:hanging="360"/>
         <w:contextualSpacing/>
         <w:jc w:val="both"/>
@@ -4533,7 +4803,7 @@
           <w:numId w:val="1"/>
         </w:numPr>
         <w:bidi w:val="0"/>
-        <w:spacing w:lineRule="auto" w:line="278" w:beforeAutospacing="0" w:before="0" w:afterAutospacing="0" w:after="0"/>
+        <w:spacing w:lineRule="auto" w:line="276" w:beforeAutospacing="0" w:before="0" w:afterAutospacing="0" w:after="0"/>
         <w:ind w:left="720" w:right="0" w:hanging="360"/>
         <w:contextualSpacing/>
         <w:jc w:val="both"/>
@@ -4578,7 +4848,7 @@
           <w:numId w:val="1"/>
         </w:numPr>
         <w:bidi w:val="0"/>
-        <w:spacing w:lineRule="auto" w:line="278" w:beforeAutospacing="0" w:before="0" w:afterAutospacing="0" w:after="160"/>
+        <w:spacing w:lineRule="auto" w:line="276" w:beforeAutospacing="0" w:before="0" w:afterAutospacing="0" w:after="160"/>
         <w:ind w:left="720" w:right="0" w:hanging="360"/>
         <w:contextualSpacing/>
         <w:jc w:val="both"/>
@@ -4619,7 +4889,7 @@
       <w:pPr>
         <w:pStyle w:val="Normal"/>
         <w:bidi w:val="0"/>
-        <w:spacing w:lineRule="auto" w:line="278" w:beforeAutospacing="0" w:before="0" w:afterAutospacing="0" w:after="160"/>
+        <w:spacing w:lineRule="auto" w:line="276" w:beforeAutospacing="0" w:before="0" w:afterAutospacing="0" w:after="160"/>
         <w:ind w:right="0" w:hanging="0"/>
         <w:jc w:val="both"/>
         <w:rPr>
@@ -4650,7 +4920,7 @@
       <w:pPr>
         <w:pStyle w:val="Normal"/>
         <w:bidi w:val="0"/>
-        <w:spacing w:lineRule="auto" w:line="278" w:beforeAutospacing="0" w:before="0" w:afterAutospacing="0" w:after="160"/>
+        <w:spacing w:lineRule="auto" w:line="276" w:beforeAutospacing="0" w:before="0" w:afterAutospacing="0" w:after="160"/>
         <w:ind w:right="0" w:hanging="0"/>
         <w:jc w:val="both"/>
         <w:rPr>
@@ -4725,7 +4995,7 @@
         <w:rPr/>
         <w:t xml:space="preserve">Backend: </w:t>
       </w:r>
-      <w:hyperlink r:id="rId8">
+      <w:hyperlink r:id="rId10">
         <w:r>
           <w:rPr>
             <w:rStyle w:val="LienInternet"/>
@@ -4773,91 +5043,8 @@
     </w:p>
     <w:p>
       <w:pPr>
-        <w:pStyle w:val="ListParagraph"/>
-        <w:ind w:left="720" w:hanging="0"/>
-        <w:jc w:val="both"/>
-        <w:rPr>
-          <w:rFonts w:ascii="Aptos" w:hAnsi="Aptos" w:eastAsia="Aptos" w:cs="" w:asciiTheme="minorAscii" w:cstheme="minorBidi" w:eastAsiaTheme="minorAscii" w:hAnsiTheme="minorAscii"/>
-          <w:color w:val="467886"/>
-          <w:sz w:val="24"/>
-          <w:szCs w:val="24"/>
-          <w:u w:val="single"/>
-          <w:lang w:eastAsia="en-US" w:bidi="ar-SA"/>
-        </w:rPr>
-      </w:pPr>
-      <w:r>
-        <w:rPr>
-          <w:rFonts w:eastAsia="Aptos" w:cs="" w:cstheme="minorBidi" w:eastAsiaTheme="minorAscii"/>
-          <w:color w:val="467886"/>
-          <w:sz w:val="24"/>
-          <w:szCs w:val="24"/>
-          <w:u w:val="single"/>
-          <w:lang w:eastAsia="en-US" w:bidi="ar-SA"/>
-        </w:rPr>
-      </w:r>
-    </w:p>
-    <w:p>
-      <w:pPr>
         <w:pStyle w:val="Normal"/>
-        <w:spacing w:lineRule="auto" w:line="278" w:beforeAutospacing="0" w:before="0" w:afterAutospacing="0" w:after="160"/>
-        <w:ind w:left="0" w:hanging="0"/>
-        <w:jc w:val="both"/>
-        <w:rPr>
-          <w:rFonts w:ascii="Aptos" w:hAnsi="Aptos" w:eastAsia="Aptos" w:cs="" w:asciiTheme="minorAscii" w:cstheme="minorBidi" w:eastAsiaTheme="minorAscii" w:hAnsiTheme="minorAscii"/>
-          <w:b/>
-          <w:b/>
-          <w:bCs/>
-          <w:color w:val="auto"/>
-          <w:sz w:val="24"/>
-          <w:szCs w:val="24"/>
-          <w:lang w:eastAsia="en-US" w:bidi="ar-SA"/>
-        </w:rPr>
-      </w:pPr>
-      <w:r>
-        <w:rPr>
-          <w:rFonts w:eastAsia="Aptos" w:cs="" w:cstheme="minorBidi" w:eastAsiaTheme="minorAscii"/>
-          <w:b/>
-          <w:bCs/>
-          <w:color w:val="auto"/>
-          <w:sz w:val="24"/>
-          <w:szCs w:val="24"/>
-          <w:lang w:eastAsia="en-US" w:bidi="ar-SA"/>
-        </w:rPr>
-        <w:t>Temporalización - Clockify</w:t>
-      </w:r>
-    </w:p>
-    <w:p>
-      <w:pPr>
-        <w:pStyle w:val="Normal"/>
-        <w:spacing w:lineRule="auto" w:line="278" w:beforeAutospacing="0" w:before="0" w:afterAutospacing="0" w:after="160"/>
-        <w:ind w:left="0" w:hanging="0"/>
-        <w:jc w:val="both"/>
-        <w:rPr>
-          <w:rFonts w:ascii="Aptos" w:hAnsi="Aptos" w:eastAsia="Aptos" w:cs="" w:asciiTheme="minorAscii" w:cstheme="minorBidi" w:eastAsiaTheme="minorAscii" w:hAnsiTheme="minorAscii"/>
-          <w:color w:val="467886"/>
-          <w:sz w:val="24"/>
-          <w:szCs w:val="24"/>
-          <w:u w:val="single"/>
-          <w:lang w:eastAsia="en-US" w:bidi="ar-SA"/>
-        </w:rPr>
-      </w:pPr>
-      <w:hyperlink r:id="rId9">
-        <w:r>
-          <w:rPr>
-            <w:rStyle w:val="LienInternet"/>
-            <w:rFonts w:eastAsia="Aptos" w:cs="" w:cstheme="minorBidi" w:eastAsiaTheme="minorAscii"/>
-            <w:sz w:val="24"/>
-            <w:szCs w:val="24"/>
-            <w:lang w:eastAsia="en-US" w:bidi="ar-SA"/>
-          </w:rPr>
-          <w:t>https://app.clockify.me/tracker</w:t>
-        </w:r>
-      </w:hyperlink>
-    </w:p>
-    <w:p>
-      <w:pPr>
-        <w:pStyle w:val="Normal"/>
-        <w:spacing w:lineRule="auto" w:line="278" w:beforeAutospacing="0" w:before="0" w:afterAutospacing="0" w:after="160"/>
+        <w:spacing w:lineRule="auto" w:line="276" w:beforeAutospacing="0" w:before="0" w:afterAutospacing="0" w:after="160"/>
         <w:ind w:left="0" w:hanging="0"/>
         <w:jc w:val="both"/>
         <w:rPr>
@@ -4886,7 +5073,7 @@
     <w:p>
       <w:pPr>
         <w:pStyle w:val="Normal"/>
-        <w:spacing w:lineRule="auto" w:line="278" w:beforeAutospacing="0" w:before="0" w:afterAutospacing="0" w:after="160"/>
+        <w:spacing w:lineRule="auto" w:line="276" w:beforeAutospacing="0" w:before="0" w:afterAutospacing="0" w:after="160"/>
         <w:ind w:left="0" w:hanging="0"/>
         <w:jc w:val="both"/>
         <w:rPr>
@@ -4915,7 +5102,7 @@
     <w:p>
       <w:pPr>
         <w:pStyle w:val="Normal"/>
-        <w:spacing w:lineRule="auto" w:line="278" w:beforeAutospacing="0" w:before="0" w:afterAutospacing="0" w:after="160"/>
+        <w:spacing w:lineRule="auto" w:line="276" w:beforeAutospacing="0" w:before="0" w:afterAutospacing="0" w:after="160"/>
         <w:ind w:left="0" w:hanging="0"/>
         <w:jc w:val="both"/>
         <w:rPr>
@@ -4946,7 +5133,7 @@
       <w:pPr>
         <w:pStyle w:val="Normal"/>
         <w:bidi w:val="0"/>
-        <w:spacing w:lineRule="auto" w:line="278" w:beforeAutospacing="0" w:before="0" w:afterAutospacing="0" w:after="160"/>
+        <w:spacing w:lineRule="auto" w:line="276" w:beforeAutospacing="0" w:before="0" w:afterAutospacing="0" w:after="160"/>
         <w:ind w:left="0" w:right="0" w:hanging="0"/>
         <w:jc w:val="both"/>
         <w:rPr>
@@ -4970,7 +5157,7 @@
       <w:pPr>
         <w:pStyle w:val="Normal"/>
         <w:bidi w:val="0"/>
-        <w:spacing w:lineRule="auto" w:line="278" w:beforeAutospacing="0" w:before="0" w:afterAutospacing="0" w:after="160"/>
+        <w:spacing w:lineRule="auto" w:line="276" w:beforeAutospacing="0" w:before="0" w:afterAutospacing="0" w:after="160"/>
         <w:ind w:left="0" w:right="0" w:hanging="0"/>
         <w:jc w:val="center"/>
         <w:rPr>
@@ -4994,7 +5181,7 @@
       <w:pPr>
         <w:pStyle w:val="Normal"/>
         <w:bidi w:val="0"/>
-        <w:spacing w:lineRule="auto" w:line="278" w:beforeAutospacing="0" w:before="0" w:afterAutospacing="0" w:after="160"/>
+        <w:spacing w:lineRule="auto" w:line="276" w:beforeAutospacing="0" w:before="0" w:afterAutospacing="0" w:after="160"/>
         <w:ind w:left="0" w:right="0" w:hanging="0"/>
         <w:jc w:val="center"/>
         <w:rPr>
@@ -5018,7 +5205,7 @@
       <w:pPr>
         <w:pStyle w:val="Normal"/>
         <w:bidi w:val="0"/>
-        <w:spacing w:lineRule="auto" w:line="278" w:beforeAutospacing="0" w:before="0" w:afterAutospacing="0" w:after="160"/>
+        <w:spacing w:lineRule="auto" w:line="276" w:beforeAutospacing="0" w:before="0" w:afterAutospacing="0" w:after="160"/>
         <w:ind w:left="0" w:right="0" w:hanging="0"/>
         <w:jc w:val="center"/>
         <w:rPr>
@@ -5043,7 +5230,7 @@
       <w:pPr>
         <w:pStyle w:val="Normal"/>
         <w:bidi w:val="0"/>
-        <w:spacing w:lineRule="auto" w:line="278" w:beforeAutospacing="0" w:before="0" w:afterAutospacing="0" w:after="160"/>
+        <w:spacing w:lineRule="auto" w:line="276" w:beforeAutospacing="0" w:before="0" w:afterAutospacing="0" w:after="160"/>
         <w:ind w:left="0" w:right="0" w:hanging="0"/>
         <w:jc w:val="both"/>
         <w:rPr>
@@ -5073,7 +5260,7 @@
         </w:numPr>
         <w:shd w:val="clear" w:color="auto" w:fill="FFFFFF" w:themeFill="background1"/>
         <w:bidi w:val="0"/>
-        <w:spacing w:lineRule="auto" w:line="278" w:beforeAutospacing="0" w:before="0" w:afterAutospacing="0" w:after="0"/>
+        <w:spacing w:lineRule="auto" w:line="276" w:beforeAutospacing="0" w:before="0" w:afterAutospacing="0" w:after="0"/>
         <w:contextualSpacing/>
         <w:jc w:val="both"/>
         <w:rPr>
@@ -5118,7 +5305,7 @@
         </w:numPr>
         <w:shd w:val="clear" w:color="auto" w:fill="FFFFFF" w:themeFill="background1"/>
         <w:bidi w:val="0"/>
-        <w:spacing w:lineRule="auto" w:line="278" w:beforeAutospacing="0" w:before="0" w:afterAutospacing="0" w:after="0"/>
+        <w:spacing w:lineRule="auto" w:line="276" w:beforeAutospacing="0" w:before="0" w:afterAutospacing="0" w:after="0"/>
         <w:contextualSpacing/>
         <w:jc w:val="both"/>
         <w:rPr>
@@ -5163,7 +5350,7 @@
         </w:numPr>
         <w:shd w:val="clear" w:color="auto" w:fill="FFFFFF" w:themeFill="background1"/>
         <w:bidi w:val="0"/>
-        <w:spacing w:lineRule="auto" w:line="278" w:beforeAutospacing="0" w:before="0" w:afterAutospacing="0" w:after="0"/>
+        <w:spacing w:lineRule="auto" w:line="276" w:beforeAutospacing="0" w:before="0" w:afterAutospacing="0" w:after="0"/>
         <w:contextualSpacing/>
         <w:jc w:val="both"/>
         <w:rPr>
@@ -5208,7 +5395,7 @@
         </w:numPr>
         <w:shd w:val="clear" w:color="auto" w:fill="FFFFFF" w:themeFill="background1"/>
         <w:bidi w:val="0"/>
-        <w:spacing w:lineRule="auto" w:line="278" w:beforeAutospacing="0" w:before="0" w:afterAutospacing="0" w:after="0"/>
+        <w:spacing w:lineRule="auto" w:line="276" w:beforeAutospacing="0" w:before="0" w:afterAutospacing="0" w:after="0"/>
         <w:contextualSpacing/>
         <w:jc w:val="both"/>
         <w:rPr>
@@ -5253,7 +5440,7 @@
         </w:numPr>
         <w:shd w:val="clear" w:color="auto" w:fill="FFFFFF" w:themeFill="background1"/>
         <w:bidi w:val="0"/>
-        <w:spacing w:lineRule="auto" w:line="278" w:beforeAutospacing="0" w:before="0" w:afterAutospacing="0" w:after="0"/>
+        <w:spacing w:lineRule="auto" w:line="276" w:beforeAutospacing="0" w:before="0" w:afterAutospacing="0" w:after="0"/>
         <w:contextualSpacing/>
         <w:jc w:val="both"/>
         <w:rPr>
@@ -5298,7 +5485,7 @@
         </w:numPr>
         <w:shd w:val="clear" w:color="auto" w:fill="FFFFFF" w:themeFill="background1"/>
         <w:bidi w:val="0"/>
-        <w:spacing w:lineRule="auto" w:line="278" w:beforeAutospacing="0" w:before="0" w:afterAutospacing="0" w:after="0"/>
+        <w:spacing w:lineRule="auto" w:line="276" w:beforeAutospacing="0" w:before="0" w:afterAutospacing="0" w:after="0"/>
         <w:contextualSpacing/>
         <w:jc w:val="both"/>
         <w:rPr>
@@ -5343,7 +5530,7 @@
         </w:numPr>
         <w:shd w:val="clear" w:color="auto" w:fill="FFFFFF" w:themeFill="background1"/>
         <w:bidi w:val="0"/>
-        <w:spacing w:lineRule="auto" w:line="278" w:beforeAutospacing="0" w:before="0" w:afterAutospacing="0" w:after="0"/>
+        <w:spacing w:lineRule="auto" w:line="276" w:beforeAutospacing="0" w:before="0" w:afterAutospacing="0" w:after="0"/>
         <w:contextualSpacing/>
         <w:jc w:val="both"/>
         <w:rPr>
@@ -5384,7 +5571,7 @@
         <w:pStyle w:val="ListParagraph"/>
         <w:shd w:val="clear" w:color="auto" w:fill="FFFFFF" w:themeFill="background1"/>
         <w:bidi w:val="0"/>
-        <w:spacing w:lineRule="auto" w:line="278" w:beforeAutospacing="0" w:before="0" w:afterAutospacing="0" w:after="0"/>
+        <w:spacing w:lineRule="auto" w:line="276" w:beforeAutospacing="0" w:before="0" w:afterAutospacing="0" w:after="0"/>
         <w:ind w:left="720" w:hanging="0"/>
         <w:contextualSpacing/>
         <w:jc w:val="both"/>
@@ -5424,7 +5611,7 @@
       <w:pPr>
         <w:pStyle w:val="Normal"/>
         <w:bidi w:val="0"/>
-        <w:spacing w:lineRule="auto" w:line="278" w:beforeAutospacing="0" w:before="0" w:afterAutospacing="0" w:after="160"/>
+        <w:spacing w:lineRule="auto" w:line="276" w:beforeAutospacing="0" w:before="0" w:afterAutospacing="0" w:after="160"/>
         <w:ind w:left="0" w:right="0" w:hanging="0"/>
         <w:jc w:val="both"/>
         <w:rPr>
@@ -5448,7 +5635,7 @@
     <w:p>
       <w:pPr>
         <w:pStyle w:val="Normal"/>
-        <w:spacing w:lineRule="auto" w:line="278" w:beforeAutospacing="0" w:before="0" w:afterAutospacing="0" w:after="160"/>
+        <w:spacing w:lineRule="auto" w:line="276" w:beforeAutospacing="0" w:before="0" w:afterAutospacing="0" w:after="160"/>
         <w:ind w:left="0" w:right="0" w:hanging="0"/>
         <w:jc w:val="both"/>
         <w:rPr>
@@ -5479,7 +5666,7 @@
       <w:pPr>
         <w:pStyle w:val="Normal"/>
         <w:bidi w:val="0"/>
-        <w:spacing w:lineRule="auto" w:line="278" w:beforeAutospacing="0" w:before="0" w:afterAutospacing="0" w:after="160"/>
+        <w:spacing w:lineRule="auto" w:line="276" w:beforeAutospacing="0" w:before="0" w:afterAutospacing="0" w:after="160"/>
         <w:ind w:left="0" w:right="0" w:hanging="0"/>
         <w:jc w:val="both"/>
         <w:rPr>
@@ -5523,7 +5710,7 @@
           <w:numId w:val="9"/>
         </w:numPr>
         <w:bidi w:val="0"/>
-        <w:spacing w:lineRule="auto" w:line="278" w:beforeAutospacing="0" w:before="0" w:afterAutospacing="0" w:after="0"/>
+        <w:spacing w:lineRule="auto" w:line="276" w:beforeAutospacing="0" w:before="0" w:afterAutospacing="0" w:after="0"/>
         <w:ind w:left="720" w:right="0" w:hanging="360"/>
         <w:contextualSpacing/>
         <w:jc w:val="both"/>
@@ -5584,7 +5771,7 @@
           <w:numId w:val="9"/>
         </w:numPr>
         <w:bidi w:val="0"/>
-        <w:spacing w:lineRule="auto" w:line="278" w:beforeAutospacing="0" w:before="0" w:afterAutospacing="0" w:after="0"/>
+        <w:spacing w:lineRule="auto" w:line="276" w:beforeAutospacing="0" w:before="0" w:afterAutospacing="0" w:after="0"/>
         <w:ind w:left="720" w:right="0" w:hanging="360"/>
         <w:contextualSpacing/>
         <w:jc w:val="both"/>
@@ -5645,7 +5832,7 @@
           <w:numId w:val="9"/>
         </w:numPr>
         <w:bidi w:val="0"/>
-        <w:spacing w:lineRule="auto" w:line="278" w:beforeAutospacing="0" w:before="0" w:afterAutospacing="0" w:after="0"/>
+        <w:spacing w:lineRule="auto" w:line="276" w:beforeAutospacing="0" w:before="0" w:afterAutospacing="0" w:after="0"/>
         <w:ind w:left="720" w:right="0" w:hanging="360"/>
         <w:contextualSpacing/>
         <w:jc w:val="both"/>
@@ -5706,7 +5893,7 @@
           <w:numId w:val="9"/>
         </w:numPr>
         <w:bidi w:val="0"/>
-        <w:spacing w:lineRule="auto" w:line="278" w:beforeAutospacing="0" w:before="0" w:afterAutospacing="0" w:after="160"/>
+        <w:spacing w:lineRule="auto" w:line="276" w:beforeAutospacing="0" w:before="0" w:afterAutospacing="0" w:after="160"/>
         <w:ind w:left="720" w:right="0" w:hanging="360"/>
         <w:contextualSpacing/>
         <w:jc w:val="both"/>
@@ -5763,7 +5950,7 @@
       <w:pPr>
         <w:pStyle w:val="Normal"/>
         <w:bidi w:val="0"/>
-        <w:spacing w:lineRule="auto" w:line="278" w:beforeAutospacing="0" w:before="0" w:afterAutospacing="0" w:after="160"/>
+        <w:spacing w:lineRule="auto" w:line="276" w:beforeAutospacing="0" w:before="0" w:afterAutospacing="0" w:after="160"/>
         <w:ind w:left="0" w:right="0" w:hanging="0"/>
         <w:jc w:val="both"/>
         <w:rPr>
@@ -5790,7 +5977,7 @@
       <w:pPr>
         <w:pStyle w:val="Normal"/>
         <w:bidi w:val="0"/>
-        <w:spacing w:lineRule="auto" w:line="278" w:beforeAutospacing="0" w:before="0" w:afterAutospacing="0" w:after="160"/>
+        <w:spacing w:lineRule="auto" w:line="276" w:beforeAutospacing="0" w:before="0" w:afterAutospacing="0" w:after="160"/>
         <w:ind w:left="0" w:right="0" w:hanging="0"/>
         <w:jc w:val="both"/>
         <w:rPr>
@@ -5830,7 +6017,7 @@
       <w:pPr>
         <w:pStyle w:val="Normal"/>
         <w:bidi w:val="0"/>
-        <w:spacing w:lineRule="auto" w:line="278" w:beforeAutospacing="0" w:before="0" w:afterAutospacing="0" w:after="160"/>
+        <w:spacing w:lineRule="auto" w:line="276" w:beforeAutospacing="0" w:before="0" w:afterAutospacing="0" w:after="160"/>
         <w:ind w:left="0" w:right="0" w:hanging="0"/>
         <w:jc w:val="both"/>
         <w:rPr>
@@ -5886,7 +6073,7 @@
       <w:pPr>
         <w:pStyle w:val="Normal"/>
         <w:bidi w:val="0"/>
-        <w:spacing w:lineRule="auto" w:line="278" w:beforeAutospacing="0" w:before="0" w:afterAutospacing="0" w:after="160"/>
+        <w:spacing w:lineRule="auto" w:line="276" w:beforeAutospacing="0" w:before="0" w:afterAutospacing="0" w:after="160"/>
         <w:ind w:left="0" w:right="0" w:hanging="0"/>
         <w:jc w:val="both"/>
         <w:rPr>
@@ -5942,7 +6129,7 @@
       <w:pPr>
         <w:pStyle w:val="Normal"/>
         <w:bidi w:val="0"/>
-        <w:spacing w:lineRule="auto" w:line="278" w:beforeAutospacing="0" w:before="0" w:afterAutospacing="0" w:after="160"/>
+        <w:spacing w:lineRule="auto" w:line="276" w:beforeAutospacing="0" w:before="0" w:afterAutospacing="0" w:after="160"/>
         <w:ind w:left="0" w:right="0" w:hanging="0"/>
         <w:jc w:val="both"/>
         <w:rPr>
@@ -6002,7 +6189,7 @@
           <w:numId w:val="8"/>
         </w:numPr>
         <w:bidi w:val="0"/>
-        <w:spacing w:lineRule="auto" w:line="278" w:beforeAutospacing="0" w:before="0" w:afterAutospacing="0" w:after="0"/>
+        <w:spacing w:lineRule="auto" w:line="276" w:beforeAutospacing="0" w:before="0" w:afterAutospacing="0" w:after="0"/>
         <w:ind w:left="720" w:right="0" w:hanging="360"/>
         <w:contextualSpacing/>
         <w:jc w:val="both"/>
@@ -6047,7 +6234,7 @@
           <w:numId w:val="8"/>
         </w:numPr>
         <w:bidi w:val="0"/>
-        <w:spacing w:lineRule="auto" w:line="278" w:beforeAutospacing="0" w:before="0" w:afterAutospacing="0" w:after="0"/>
+        <w:spacing w:lineRule="auto" w:line="276" w:beforeAutospacing="0" w:before="0" w:afterAutospacing="0" w:after="0"/>
         <w:ind w:left="720" w:right="0" w:hanging="360"/>
         <w:contextualSpacing/>
         <w:jc w:val="both"/>
@@ -6092,7 +6279,7 @@
           <w:numId w:val="8"/>
         </w:numPr>
         <w:bidi w:val="0"/>
-        <w:spacing w:lineRule="auto" w:line="278" w:beforeAutospacing="0" w:before="0" w:afterAutospacing="0" w:after="0"/>
+        <w:spacing w:lineRule="auto" w:line="276" w:beforeAutospacing="0" w:before="0" w:afterAutospacing="0" w:after="0"/>
         <w:ind w:left="720" w:right="0" w:hanging="360"/>
         <w:contextualSpacing/>
         <w:jc w:val="both"/>
@@ -6137,7 +6324,7 @@
           <w:numId w:val="8"/>
         </w:numPr>
         <w:bidi w:val="0"/>
-        <w:spacing w:lineRule="auto" w:line="278" w:beforeAutospacing="0" w:before="0" w:afterAutospacing="0" w:after="0"/>
+        <w:spacing w:lineRule="auto" w:line="276" w:beforeAutospacing="0" w:before="0" w:afterAutospacing="0" w:after="0"/>
         <w:ind w:left="720" w:right="0" w:hanging="360"/>
         <w:contextualSpacing/>
         <w:jc w:val="both"/>
@@ -6182,7 +6369,7 @@
           <w:numId w:val="8"/>
         </w:numPr>
         <w:bidi w:val="0"/>
-        <w:spacing w:lineRule="auto" w:line="278" w:beforeAutospacing="0" w:before="0" w:afterAutospacing="0" w:after="160"/>
+        <w:spacing w:lineRule="auto" w:line="276" w:beforeAutospacing="0" w:before="0" w:afterAutospacing="0" w:after="160"/>
         <w:ind w:left="720" w:right="0" w:hanging="360"/>
         <w:contextualSpacing/>
         <w:jc w:val="both"/>
@@ -6223,7 +6410,7 @@
       <w:pPr>
         <w:pStyle w:val="Normal"/>
         <w:bidi w:val="0"/>
-        <w:spacing w:lineRule="auto" w:line="278" w:beforeAutospacing="0" w:before="0" w:afterAutospacing="0" w:after="160"/>
+        <w:spacing w:lineRule="auto" w:line="276" w:beforeAutospacing="0" w:before="0" w:afterAutospacing="0" w:after="160"/>
         <w:ind w:left="0" w:right="0" w:hanging="0"/>
         <w:jc w:val="both"/>
         <w:rPr>
@@ -6279,7 +6466,7 @@
       <w:pPr>
         <w:pStyle w:val="Normal"/>
         <w:bidi w:val="0"/>
-        <w:spacing w:lineRule="auto" w:line="278" w:beforeAutospacing="0" w:before="0" w:afterAutospacing="0" w:after="160"/>
+        <w:spacing w:lineRule="auto" w:line="276" w:beforeAutospacing="0" w:before="0" w:afterAutospacing="0" w:after="160"/>
         <w:ind w:left="0" w:right="0" w:hanging="0"/>
         <w:jc w:val="both"/>
         <w:rPr>
@@ -6328,14 +6515,46 @@
           <w:szCs w:val="24"/>
           <w:lang w:val="es-ES"/>
         </w:rPr>
-        <w:t xml:space="preserve"> en este módulo se implmenta la clase encargada de la comunicación con otros microservicios. </w:t>
+        <w:t xml:space="preserve"> en este módulo se impl</w:t>
+      </w:r>
+      <w:r>
+        <w:rPr>
+          <w:rFonts w:eastAsia="Segoe UI" w:cs="Segoe UI" w:ascii="Segoe UI" w:hAnsi="Segoe UI"/>
+          <w:b w:val="false"/>
+          <w:bCs w:val="false"/>
+          <w:i w:val="false"/>
+          <w:iCs w:val="false"/>
+          <w:caps w:val="false"/>
+          <w:smallCaps w:val="false"/>
+          <w:color w:val="1F2328"/>
+          <w:sz w:val="24"/>
+          <w:szCs w:val="24"/>
+          <w:lang w:val="es-ES"/>
+        </w:rPr>
+        <w:t>e</w:t>
+      </w:r>
+      <w:r>
+        <w:rPr>
+          <w:rFonts w:eastAsia="Segoe UI" w:cs="Segoe UI" w:ascii="Segoe UI" w:hAnsi="Segoe UI"/>
+          <w:b w:val="false"/>
+          <w:bCs w:val="false"/>
+          <w:i w:val="false"/>
+          <w:iCs w:val="false"/>
+          <w:caps w:val="false"/>
+          <w:smallCaps w:val="false"/>
+          <w:color w:val="1F2328"/>
+          <w:sz w:val="24"/>
+          <w:szCs w:val="24"/>
+          <w:lang w:val="es-ES"/>
+        </w:rPr>
+        <w:t xml:space="preserve">menta la clase encargada de la comunicación con otros microservicios. </w:t>
       </w:r>
     </w:p>
     <w:p>
       <w:pPr>
         <w:pStyle w:val="Normal"/>
         <w:bidi w:val="0"/>
-        <w:spacing w:lineRule="auto" w:line="278" w:beforeAutospacing="0" w:before="0" w:afterAutospacing="0" w:after="160"/>
+        <w:spacing w:lineRule="auto" w:line="276" w:beforeAutospacing="0" w:before="0" w:afterAutospacing="0" w:after="160"/>
         <w:ind w:left="0" w:right="0" w:hanging="0"/>
         <w:jc w:val="both"/>
         <w:rPr>
@@ -6391,7 +6610,7 @@
       <w:pPr>
         <w:pStyle w:val="Normal"/>
         <w:bidi w:val="0"/>
-        <w:spacing w:lineRule="auto" w:line="278" w:beforeAutospacing="0" w:before="0" w:afterAutospacing="0" w:after="160"/>
+        <w:spacing w:lineRule="auto" w:line="276" w:beforeAutospacing="0" w:before="0" w:afterAutospacing="0" w:after="160"/>
         <w:ind w:left="0" w:right="0" w:hanging="0"/>
         <w:jc w:val="both"/>
         <w:rPr>
@@ -6422,7 +6641,7 @@
           <w:numId w:val="6"/>
         </w:numPr>
         <w:bidi w:val="0"/>
-        <w:spacing w:lineRule="auto" w:line="278" w:beforeAutospacing="0" w:before="0" w:afterAutospacing="0" w:after="0"/>
+        <w:spacing w:lineRule="auto" w:line="276" w:beforeAutospacing="0" w:before="0" w:afterAutospacing="0" w:after="0"/>
         <w:ind w:left="720" w:right="0" w:hanging="360"/>
         <w:contextualSpacing/>
         <w:jc w:val="both"/>
@@ -6467,7 +6686,7 @@
           <w:numId w:val="6"/>
         </w:numPr>
         <w:bidi w:val="0"/>
-        <w:spacing w:lineRule="auto" w:line="278" w:beforeAutospacing="0" w:before="0" w:afterAutospacing="0" w:after="0"/>
+        <w:spacing w:lineRule="auto" w:line="276" w:beforeAutospacing="0" w:before="0" w:afterAutospacing="0" w:after="0"/>
         <w:ind w:left="720" w:right="0" w:hanging="360"/>
         <w:contextualSpacing/>
         <w:jc w:val="both"/>
@@ -6512,7 +6731,7 @@
           <w:numId w:val="6"/>
         </w:numPr>
         <w:bidi w:val="0"/>
-        <w:spacing w:lineRule="auto" w:line="278" w:beforeAutospacing="0" w:before="0" w:afterAutospacing="0" w:after="160"/>
+        <w:spacing w:lineRule="auto" w:line="276" w:beforeAutospacing="0" w:before="0" w:afterAutospacing="0" w:after="160"/>
         <w:ind w:left="720" w:right="0" w:hanging="360"/>
         <w:contextualSpacing/>
         <w:jc w:val="both"/>
@@ -6553,7 +6772,7 @@
       <w:pPr>
         <w:pStyle w:val="Normal"/>
         <w:bidi w:val="0"/>
-        <w:spacing w:lineRule="auto" w:line="278" w:beforeAutospacing="0" w:before="0" w:afterAutospacing="0" w:after="160"/>
+        <w:spacing w:lineRule="auto" w:line="276" w:beforeAutospacing="0" w:before="0" w:afterAutospacing="0" w:after="160"/>
         <w:ind w:left="0" w:right="0" w:hanging="0"/>
         <w:jc w:val="both"/>
         <w:rPr>
@@ -6580,7 +6799,7 @@
       <w:pPr>
         <w:pStyle w:val="Normal"/>
         <w:bidi w:val="0"/>
-        <w:spacing w:lineRule="auto" w:line="278" w:beforeAutospacing="0" w:before="0" w:afterAutospacing="0" w:after="160"/>
+        <w:spacing w:lineRule="auto" w:line="276" w:beforeAutospacing="0" w:before="0" w:afterAutospacing="0" w:after="160"/>
         <w:ind w:left="0" w:right="0" w:hanging="0"/>
         <w:jc w:val="both"/>
         <w:rPr>
@@ -6620,7 +6839,7 @@
       <w:pPr>
         <w:pStyle w:val="Normal"/>
         <w:bidi w:val="0"/>
-        <w:spacing w:lineRule="auto" w:line="278" w:beforeAutospacing="0" w:before="0" w:afterAutospacing="0" w:after="160"/>
+        <w:spacing w:lineRule="auto" w:line="276" w:beforeAutospacing="0" w:before="0" w:afterAutospacing="0" w:after="160"/>
         <w:ind w:left="0" w:right="0" w:hanging="0"/>
         <w:jc w:val="both"/>
         <w:rPr>
@@ -6660,7 +6879,7 @@
       <w:pPr>
         <w:pStyle w:val="Normal"/>
         <w:bidi w:val="0"/>
-        <w:spacing w:lineRule="auto" w:line="278" w:beforeAutospacing="0" w:before="0" w:afterAutospacing="0" w:after="160"/>
+        <w:spacing w:lineRule="auto" w:line="276" w:beforeAutospacing="0" w:before="0" w:afterAutospacing="0" w:after="160"/>
         <w:ind w:left="0" w:right="0" w:hanging="0"/>
         <w:jc w:val="both"/>
         <w:rPr>
@@ -6681,7 +6900,7 @@
       <w:pPr>
         <w:pStyle w:val="Normal"/>
         <w:bidi w:val="0"/>
-        <w:spacing w:lineRule="auto" w:line="278" w:beforeAutospacing="0" w:before="0" w:afterAutospacing="0" w:after="160"/>
+        <w:spacing w:lineRule="auto" w:line="276" w:beforeAutospacing="0" w:before="0" w:afterAutospacing="0" w:after="160"/>
         <w:ind w:left="0" w:right="0" w:hanging="0"/>
         <w:jc w:val="both"/>
         <w:rPr>
@@ -6703,7 +6922,7 @@
       <w:pPr>
         <w:pStyle w:val="Normal"/>
         <w:bidi w:val="0"/>
-        <w:spacing w:lineRule="auto" w:line="278" w:beforeAutospacing="0" w:before="0" w:afterAutospacing="0" w:after="160"/>
+        <w:spacing w:lineRule="auto" w:line="276" w:beforeAutospacing="0" w:before="0" w:afterAutospacing="0" w:after="160"/>
         <w:ind w:left="0" w:right="0" w:hanging="0"/>
         <w:jc w:val="both"/>
         <w:rPr/>
@@ -6716,7 +6935,7 @@
     <w:p>
       <w:pPr>
         <w:pStyle w:val="Normal"/>
-        <w:spacing w:lineRule="auto" w:line="278" w:beforeAutospacing="0" w:before="0" w:afterAutospacing="0" w:after="160"/>
+        <w:spacing w:lineRule="auto" w:line="276" w:beforeAutospacing="0" w:before="0" w:afterAutospacing="0" w:after="160"/>
         <w:ind w:left="0" w:right="0" w:hanging="0"/>
         <w:jc w:val="both"/>
         <w:rPr/>
@@ -6736,7 +6955,7 @@
     <w:p>
       <w:pPr>
         <w:pStyle w:val="Normal"/>
-        <w:spacing w:lineRule="auto" w:line="278" w:beforeAutospacing="0" w:before="0" w:afterAutospacing="0" w:after="160"/>
+        <w:spacing w:lineRule="auto" w:line="276" w:beforeAutospacing="0" w:before="0" w:afterAutospacing="0" w:after="160"/>
         <w:ind w:left="0" w:right="0" w:hanging="0"/>
         <w:jc w:val="both"/>
         <w:rPr>
@@ -6761,7 +6980,7 @@
       <w:pPr>
         <w:pStyle w:val="Normal"/>
         <w:bidi w:val="0"/>
-        <w:spacing w:lineRule="auto" w:line="278" w:beforeAutospacing="0" w:before="0" w:afterAutospacing="0" w:after="160"/>
+        <w:spacing w:lineRule="auto" w:line="276" w:beforeAutospacing="0" w:before="0" w:afterAutospacing="0" w:after="160"/>
         <w:ind w:left="0" w:right="0" w:hanging="0"/>
         <w:jc w:val="both"/>
         <w:rPr/>
@@ -6775,7 +6994,7 @@
       <w:pPr>
         <w:pStyle w:val="Normal"/>
         <w:bidi w:val="0"/>
-        <w:spacing w:lineRule="auto" w:line="278" w:beforeAutospacing="0" w:before="0" w:afterAutospacing="0" w:after="160"/>
+        <w:spacing w:lineRule="auto" w:line="276" w:beforeAutospacing="0" w:before="0" w:afterAutospacing="0" w:after="160"/>
         <w:ind w:left="0" w:right="0" w:hanging="0"/>
         <w:jc w:val="both"/>
         <w:rPr/>
@@ -6792,7 +7011,7 @@
       <w:pPr>
         <w:pStyle w:val="Normal"/>
         <w:bidi w:val="0"/>
-        <w:spacing w:lineRule="auto" w:line="278" w:beforeAutospacing="0" w:before="0" w:afterAutospacing="0" w:after="160"/>
+        <w:spacing w:lineRule="auto" w:line="276" w:beforeAutospacing="0" w:before="0" w:afterAutospacing="0" w:after="160"/>
         <w:ind w:left="0" w:right="0" w:hanging="0"/>
         <w:jc w:val="both"/>
         <w:rPr/>
@@ -6806,7 +7025,7 @@
       <w:pPr>
         <w:pStyle w:val="Normal"/>
         <w:bidi w:val="0"/>
-        <w:spacing w:lineRule="auto" w:line="278" w:beforeAutospacing="0" w:before="0" w:afterAutospacing="0" w:after="160"/>
+        <w:spacing w:lineRule="auto" w:line="276" w:beforeAutospacing="0" w:before="0" w:afterAutospacing="0" w:after="160"/>
         <w:ind w:left="0" w:right="0" w:hanging="0"/>
         <w:jc w:val="both"/>
         <w:rPr/>
@@ -6820,7 +7039,7 @@
       <w:pPr>
         <w:pStyle w:val="Normal"/>
         <w:bidi w:val="0"/>
-        <w:spacing w:lineRule="auto" w:line="278" w:beforeAutospacing="0" w:before="0" w:afterAutospacing="0" w:after="160"/>
+        <w:spacing w:lineRule="auto" w:line="276" w:beforeAutospacing="0" w:before="0" w:afterAutospacing="0" w:after="160"/>
         <w:ind w:left="0" w:right="0" w:hanging="0"/>
         <w:jc w:val="both"/>
         <w:rPr>
@@ -6841,7 +7060,7 @@
       <w:pPr>
         <w:pStyle w:val="Normal"/>
         <w:bidi w:val="0"/>
-        <w:spacing w:lineRule="auto" w:line="278" w:beforeAutospacing="0" w:before="0" w:afterAutospacing="0" w:after="160"/>
+        <w:spacing w:lineRule="auto" w:line="276" w:beforeAutospacing="0" w:before="0" w:afterAutospacing="0" w:after="160"/>
         <w:ind w:left="0" w:right="0" w:hanging="0"/>
         <w:jc w:val="both"/>
         <w:rPr/>
@@ -6855,7 +7074,7 @@
       <w:pPr>
         <w:pStyle w:val="Normal"/>
         <w:bidi w:val="0"/>
-        <w:spacing w:lineRule="auto" w:line="278" w:beforeAutospacing="0" w:before="0" w:afterAutospacing="0" w:after="160"/>
+        <w:spacing w:lineRule="auto" w:line="276" w:beforeAutospacing="0" w:before="0" w:afterAutospacing="0" w:after="160"/>
         <w:ind w:left="0" w:right="0" w:hanging="0"/>
         <w:jc w:val="both"/>
         <w:rPr/>
@@ -6869,7 +7088,7 @@
       <w:pPr>
         <w:pStyle w:val="Normal"/>
         <w:bidi w:val="0"/>
-        <w:spacing w:lineRule="auto" w:line="278" w:beforeAutospacing="0" w:before="0" w:afterAutospacing="0" w:after="160"/>
+        <w:spacing w:lineRule="auto" w:line="276" w:beforeAutospacing="0" w:before="0" w:afterAutospacing="0" w:after="160"/>
         <w:ind w:left="0" w:right="0" w:hanging="0"/>
         <w:jc w:val="both"/>
         <w:rPr>
@@ -6890,7 +7109,7 @@
       <w:pPr>
         <w:pStyle w:val="Normal"/>
         <w:bidi w:val="0"/>
-        <w:spacing w:lineRule="auto" w:line="278" w:beforeAutospacing="0" w:before="0" w:afterAutospacing="0" w:after="160"/>
+        <w:spacing w:lineRule="auto" w:line="276" w:beforeAutospacing="0" w:before="0" w:afterAutospacing="0" w:after="160"/>
         <w:ind w:left="0" w:right="0" w:hanging="0"/>
         <w:jc w:val="both"/>
         <w:rPr/>
@@ -6904,7 +7123,7 @@
       <w:pPr>
         <w:pStyle w:val="Normal"/>
         <w:bidi w:val="0"/>
-        <w:spacing w:lineRule="auto" w:line="278" w:beforeAutospacing="0" w:before="0" w:afterAutospacing="0" w:after="160"/>
+        <w:spacing w:lineRule="auto" w:line="276" w:beforeAutospacing="0" w:before="0" w:afterAutospacing="0" w:after="160"/>
         <w:ind w:left="0" w:right="0" w:hanging="0"/>
         <w:jc w:val="center"/>
         <w:rPr>
@@ -6929,7 +7148,7 @@
       <w:pPr>
         <w:pStyle w:val="Normal"/>
         <w:bidi w:val="0"/>
-        <w:spacing w:lineRule="auto" w:line="278" w:beforeAutospacing="0" w:before="0" w:afterAutospacing="0" w:after="160"/>
+        <w:spacing w:lineRule="auto" w:line="276" w:beforeAutospacing="0" w:before="0" w:afterAutospacing="0" w:after="160"/>
         <w:ind w:left="0" w:right="0" w:hanging="0"/>
         <w:jc w:val="both"/>
         <w:rPr>
@@ -6961,7 +7180,7 @@
         </w:numPr>
         <w:shd w:val="clear" w:color="auto" w:fill="FFFFFF" w:themeFill="background1"/>
         <w:bidi w:val="0"/>
-        <w:spacing w:lineRule="auto" w:line="278" w:beforeAutospacing="0" w:before="0" w:afterAutospacing="0" w:after="0"/>
+        <w:spacing w:lineRule="auto" w:line="276" w:beforeAutospacing="0" w:before="0" w:afterAutospacing="0" w:after="0"/>
         <w:ind w:left="720" w:right="0" w:hanging="360"/>
         <w:contextualSpacing/>
         <w:jc w:val="both"/>
@@ -7007,7 +7226,7 @@
         </w:numPr>
         <w:shd w:val="clear" w:color="auto" w:fill="FFFFFF" w:themeFill="background1"/>
         <w:bidi w:val="0"/>
-        <w:spacing w:lineRule="auto" w:line="278" w:beforeAutospacing="0" w:before="0" w:afterAutospacing="0" w:after="0"/>
+        <w:spacing w:lineRule="auto" w:line="276" w:beforeAutospacing="0" w:before="0" w:afterAutospacing="0" w:after="0"/>
         <w:ind w:left="720" w:right="0" w:hanging="360"/>
         <w:contextualSpacing/>
         <w:jc w:val="both"/>
@@ -7053,7 +7272,7 @@
         </w:numPr>
         <w:shd w:val="clear" w:color="auto" w:fill="FFFFFF" w:themeFill="background1"/>
         <w:bidi w:val="0"/>
-        <w:spacing w:lineRule="auto" w:line="278" w:beforeAutospacing="0" w:before="0" w:afterAutospacing="0" w:after="0"/>
+        <w:spacing w:lineRule="auto" w:line="276" w:beforeAutospacing="0" w:before="0" w:afterAutospacing="0" w:after="0"/>
         <w:ind w:left="720" w:right="0" w:hanging="360"/>
         <w:contextualSpacing/>
         <w:jc w:val="both"/>
@@ -7099,7 +7318,7 @@
         </w:numPr>
         <w:shd w:val="clear" w:color="auto" w:fill="FFFFFF" w:themeFill="background1"/>
         <w:bidi w:val="0"/>
-        <w:spacing w:lineRule="auto" w:line="278" w:beforeAutospacing="0" w:before="0" w:afterAutospacing="0" w:after="0"/>
+        <w:spacing w:lineRule="auto" w:line="276" w:beforeAutospacing="0" w:before="0" w:afterAutospacing="0" w:after="0"/>
         <w:ind w:left="720" w:right="0" w:hanging="360"/>
         <w:contextualSpacing/>
         <w:jc w:val="both"/>
@@ -7145,7 +7364,7 @@
         </w:numPr>
         <w:shd w:val="clear" w:color="auto" w:fill="FFFFFF" w:themeFill="background1"/>
         <w:bidi w:val="0"/>
-        <w:spacing w:lineRule="auto" w:line="278" w:beforeAutospacing="0" w:before="0" w:afterAutospacing="0" w:after="0"/>
+        <w:spacing w:lineRule="auto" w:line="276" w:beforeAutospacing="0" w:before="0" w:afterAutospacing="0" w:after="0"/>
         <w:ind w:left="720" w:right="0" w:hanging="360"/>
         <w:contextualSpacing/>
         <w:jc w:val="both"/>
@@ -7191,7 +7410,7 @@
         </w:numPr>
         <w:shd w:val="clear" w:color="auto" w:fill="FFFFFF" w:themeFill="background1"/>
         <w:bidi w:val="0"/>
-        <w:spacing w:lineRule="auto" w:line="278" w:beforeAutospacing="0" w:before="0" w:afterAutospacing="0" w:after="0"/>
+        <w:spacing w:lineRule="auto" w:line="276" w:beforeAutospacing="0" w:before="0" w:afterAutospacing="0" w:after="0"/>
         <w:ind w:left="720" w:right="0" w:hanging="360"/>
         <w:contextualSpacing/>
         <w:jc w:val="both"/>
@@ -7232,7 +7451,7 @@
       <w:pPr>
         <w:pStyle w:val="Normal"/>
         <w:bidi w:val="0"/>
-        <w:spacing w:lineRule="auto" w:line="278" w:beforeAutospacing="0" w:before="0" w:afterAutospacing="0" w:after="160"/>
+        <w:spacing w:lineRule="auto" w:line="276" w:beforeAutospacing="0" w:before="0" w:afterAutospacing="0" w:after="160"/>
         <w:ind w:left="0" w:right="0" w:hanging="0"/>
         <w:jc w:val="both"/>
         <w:rPr>
@@ -7257,7 +7476,7 @@
       <w:pPr>
         <w:pStyle w:val="Normal"/>
         <w:bidi w:val="0"/>
-        <w:spacing w:lineRule="auto" w:line="278" w:beforeAutospacing="0" w:before="0" w:afterAutospacing="0" w:after="160"/>
+        <w:spacing w:lineRule="auto" w:line="276" w:beforeAutospacing="0" w:before="0" w:afterAutospacing="0" w:after="160"/>
         <w:ind w:left="0" w:right="0" w:hanging="0"/>
         <w:jc w:val="both"/>
         <w:rPr/>
@@ -7277,7 +7496,7 @@
       <w:pPr>
         <w:pStyle w:val="Normal"/>
         <w:bidi w:val="0"/>
-        <w:spacing w:lineRule="auto" w:line="278" w:beforeAutospacing="0" w:before="0" w:afterAutospacing="0" w:after="160"/>
+        <w:spacing w:lineRule="auto" w:line="276" w:beforeAutospacing="0" w:before="0" w:afterAutospacing="0" w:after="160"/>
         <w:ind w:left="0" w:right="0" w:hanging="0"/>
         <w:jc w:val="both"/>
         <w:rPr>
@@ -7315,7 +7534,7 @@
       <w:pPr>
         <w:pStyle w:val="Normal"/>
         <w:bidi w:val="0"/>
-        <w:spacing w:lineRule="auto" w:line="278" w:beforeAutospacing="0" w:before="0" w:afterAutospacing="0" w:after="160"/>
+        <w:spacing w:lineRule="auto" w:line="276" w:beforeAutospacing="0" w:before="0" w:afterAutospacing="0" w:after="160"/>
         <w:ind w:left="0" w:right="0" w:hanging="0"/>
         <w:jc w:val="both"/>
         <w:rPr>
@@ -7357,7 +7576,7 @@
           <w:numId w:val="4"/>
         </w:numPr>
         <w:bidi w:val="0"/>
-        <w:spacing w:lineRule="auto" w:line="278" w:beforeAutospacing="0" w:before="0" w:afterAutospacing="0" w:after="0"/>
+        <w:spacing w:lineRule="auto" w:line="276" w:beforeAutospacing="0" w:before="0" w:afterAutospacing="0" w:after="0"/>
         <w:ind w:left="720" w:right="0" w:hanging="360"/>
         <w:contextualSpacing/>
         <w:jc w:val="both"/>
@@ -7388,7 +7607,7 @@
           <w:numId w:val="4"/>
         </w:numPr>
         <w:bidi w:val="0"/>
-        <w:spacing w:lineRule="auto" w:line="278" w:beforeAutospacing="0" w:before="0" w:afterAutospacing="0" w:after="0"/>
+        <w:spacing w:lineRule="auto" w:line="276" w:beforeAutospacing="0" w:before="0" w:afterAutospacing="0" w:after="0"/>
         <w:ind w:left="720" w:right="0" w:hanging="360"/>
         <w:contextualSpacing/>
         <w:jc w:val="both"/>
@@ -7419,7 +7638,7 @@
           <w:numId w:val="4"/>
         </w:numPr>
         <w:bidi w:val="0"/>
-        <w:spacing w:lineRule="auto" w:line="278" w:beforeAutospacing="0" w:before="0" w:afterAutospacing="0" w:after="0"/>
+        <w:spacing w:lineRule="auto" w:line="276" w:beforeAutospacing="0" w:before="0" w:afterAutospacing="0" w:after="0"/>
         <w:ind w:left="720" w:right="0" w:hanging="360"/>
         <w:contextualSpacing/>
         <w:jc w:val="both"/>
@@ -7450,7 +7669,7 @@
           <w:numId w:val="4"/>
         </w:numPr>
         <w:bidi w:val="0"/>
-        <w:spacing w:lineRule="auto" w:line="278" w:beforeAutospacing="0" w:before="0" w:afterAutospacing="0" w:after="0"/>
+        <w:spacing w:lineRule="auto" w:line="276" w:beforeAutospacing="0" w:before="0" w:afterAutospacing="0" w:after="0"/>
         <w:ind w:left="720" w:right="0" w:hanging="360"/>
         <w:contextualSpacing/>
         <w:jc w:val="both"/>
@@ -7481,7 +7700,7 @@
           <w:numId w:val="4"/>
         </w:numPr>
         <w:bidi w:val="0"/>
-        <w:spacing w:lineRule="auto" w:line="278" w:beforeAutospacing="0" w:before="0" w:afterAutospacing="0" w:after="0"/>
+        <w:spacing w:lineRule="auto" w:line="276" w:beforeAutospacing="0" w:before="0" w:afterAutospacing="0" w:after="0"/>
         <w:ind w:left="720" w:right="0" w:hanging="360"/>
         <w:contextualSpacing/>
         <w:jc w:val="both"/>
@@ -7506,7 +7725,7 @@
           <w:numId w:val="4"/>
         </w:numPr>
         <w:bidi w:val="0"/>
-        <w:spacing w:lineRule="auto" w:line="278" w:beforeAutospacing="0" w:before="0" w:afterAutospacing="0" w:after="160"/>
+        <w:spacing w:lineRule="auto" w:line="276" w:beforeAutospacing="0" w:before="0" w:afterAutospacing="0" w:after="160"/>
         <w:ind w:left="720" w:right="0" w:hanging="360"/>
         <w:contextualSpacing/>
         <w:jc w:val="both"/>
@@ -7533,7 +7752,7 @@
       <w:pPr>
         <w:pStyle w:val="Normal"/>
         <w:bidi w:val="0"/>
-        <w:spacing w:lineRule="auto" w:line="278" w:beforeAutospacing="0" w:before="0" w:afterAutospacing="0" w:after="160"/>
+        <w:spacing w:lineRule="auto" w:line="276" w:beforeAutospacing="0" w:before="0" w:afterAutospacing="0" w:after="160"/>
         <w:ind w:left="0" w:right="0" w:hanging="0"/>
         <w:jc w:val="both"/>
         <w:rPr>
@@ -7571,7 +7790,7 @@
       <w:pPr>
         <w:pStyle w:val="Normal"/>
         <w:bidi w:val="0"/>
-        <w:spacing w:lineRule="auto" w:line="278" w:beforeAutospacing="0" w:before="0" w:afterAutospacing="0" w:after="160"/>
+        <w:spacing w:lineRule="auto" w:line="276" w:beforeAutospacing="0" w:before="0" w:afterAutospacing="0" w:after="160"/>
         <w:ind w:left="0" w:right="0" w:hanging="0"/>
         <w:jc w:val="both"/>
         <w:rPr>
@@ -7597,7 +7816,7 @@
       <w:pPr>
         <w:pStyle w:val="Normal"/>
         <w:bidi w:val="0"/>
-        <w:spacing w:lineRule="auto" w:line="278" w:beforeAutospacing="0" w:before="0" w:afterAutospacing="0" w:after="160"/>
+        <w:spacing w:lineRule="auto" w:line="276" w:beforeAutospacing="0" w:before="0" w:afterAutospacing="0" w:after="160"/>
         <w:ind w:left="0" w:right="0" w:hanging="0"/>
         <w:jc w:val="center"/>
         <w:rPr>
@@ -7627,7 +7846,7 @@
       <w:pPr>
         <w:pStyle w:val="Normal"/>
         <w:bidi w:val="0"/>
-        <w:spacing w:lineRule="auto" w:line="278" w:beforeAutospacing="0" w:before="0" w:afterAutospacing="0" w:after="160"/>
+        <w:spacing w:lineRule="auto" w:line="276" w:beforeAutospacing="0" w:before="0" w:afterAutospacing="0" w:after="160"/>
         <w:ind w:left="0" w:right="0" w:hanging="0"/>
         <w:jc w:val="center"/>
         <w:rPr>
@@ -9815,8 +10034,9 @@
     <w:qFormat/>
     <w:pPr>
       <w:widowControl/>
+      <w:suppressAutoHyphens w:val="true"/>
       <w:bidi w:val="0"/>
-      <w:spacing w:lineRule="auto" w:line="278" w:before="0" w:after="160"/>
+      <w:spacing w:lineRule="auto" w:line="276" w:before="0" w:after="160"/>
       <w:jc w:val="left"/>
     </w:pPr>
     <w:rPr>

</xml_diff>